<commit_message>
day 3 - session notes update
</commit_message>
<xml_diff>
--- a/Session Notes.docx
+++ b/Session Notes.docx
@@ -109,6 +109,79 @@
     </w:p>
     <w:p>
       <w:pPr>
+        <w:rPr>
+          <w:sz w:val="28"/>
+          <w:szCs w:val="28"/>
+        </w:rPr>
+      </w:pPr>
+      <w:proofErr w:type="spellStart"/>
+      <w:r>
+        <w:rPr>
+          <w:sz w:val="28"/>
+          <w:szCs w:val="28"/>
+        </w:rPr>
+        <w:t>Github</w:t>
+      </w:r>
+      <w:proofErr w:type="spellEnd"/>
+      <w:r>
+        <w:rPr>
+          <w:sz w:val="28"/>
+          <w:szCs w:val="28"/>
+        </w:rPr>
+        <w:t xml:space="preserve"> </w:t>
+      </w:r>
+    </w:p>
+    <w:p>
+      <w:pPr>
+        <w:rPr>
+          <w:sz w:val="28"/>
+          <w:szCs w:val="28"/>
+        </w:rPr>
+      </w:pPr>
+      <w:r>
+        <w:rPr>
+          <w:sz w:val="28"/>
+          <w:szCs w:val="28"/>
+        </w:rPr>
+        <w:t xml:space="preserve">Java - </w:t>
+      </w:r>
+      <w:hyperlink r:id="rId5" w:history="1">
+        <w:r>
+          <w:rPr>
+            <w:rStyle w:val="Hyperlink"/>
+            <w:sz w:val="28"/>
+            <w:szCs w:val="28"/>
+          </w:rPr>
+          <w:t>https://github.com/balaji-githubstore/JavaConceptHealthAsyst.git</w:t>
+        </w:r>
+      </w:hyperlink>
+    </w:p>
+    <w:p>
+      <w:pPr>
+        <w:rPr>
+          <w:sz w:val="28"/>
+          <w:szCs w:val="28"/>
+        </w:rPr>
+      </w:pPr>
+    </w:p>
+    <w:p>
+      <w:pPr>
+        <w:rPr>
+          <w:sz w:val="28"/>
+          <w:szCs w:val="28"/>
+        </w:rPr>
+      </w:pPr>
+    </w:p>
+    <w:p>
+      <w:pPr>
+        <w:rPr>
+          <w:sz w:val="28"/>
+          <w:szCs w:val="28"/>
+        </w:rPr>
+      </w:pPr>
+    </w:p>
+    <w:p>
+      <w:pPr>
         <w:pStyle w:val="ListParagraph"/>
         <w:numPr>
           <w:ilvl w:val="0"/>
@@ -504,7 +577,7 @@
           <w:szCs w:val="28"/>
         </w:rPr>
       </w:pPr>
-      <w:hyperlink r:id="rId7" w:history="1">
+      <w:hyperlink r:id="rId8" w:anchor="jdk17-windows" w:history="1">
         <w:r>
           <w:rPr>
             <w:rStyle w:val="Hyperlink"/>
@@ -532,6 +605,7 @@
           <w:sz w:val="28"/>
           <w:szCs w:val="28"/>
         </w:rPr>
+        <w:lastRenderedPageBreak/>
         <w:t>IDE - Eclipse/</w:t>
       </w:r>
       <w:proofErr w:type="spellStart"/>
@@ -657,14 +731,7 @@
           <w:sz w:val="28"/>
           <w:szCs w:val="28"/>
         </w:rPr>
-        <w:t xml:space="preserve">       Option 2</w:t>
-      </w:r>
-      <w:r>
-        <w:rPr>
-          <w:sz w:val="28"/>
-          <w:szCs w:val="28"/>
-        </w:rPr>
-        <w:t xml:space="preserve">- </w:t>
+        <w:t xml:space="preserve">       Option 2- </w:t>
       </w:r>
     </w:p>
     <w:p>
@@ -684,7 +751,6 @@
           <w:sz w:val="28"/>
           <w:szCs w:val="28"/>
         </w:rPr>
-        <w:lastRenderedPageBreak/>
         <w:t xml:space="preserve">Download installed package as zip folder. </w:t>
       </w:r>
     </w:p>
@@ -697,7 +763,7 @@
           <w:szCs w:val="28"/>
         </w:rPr>
       </w:pPr>
-      <w:hyperlink r:id="rId8" w:history="1">
+      <w:hyperlink r:id="rId9" w:history="1">
         <w:r>
           <w:rPr>
             <w:rStyle w:val="Hyperlink"/>
@@ -1139,14 +1205,7 @@
           <w:sz w:val="28"/>
           <w:szCs w:val="28"/>
         </w:rPr>
-        <w:t>Class</w:t>
-      </w:r>
-      <w:r>
-        <w:rPr>
-          <w:sz w:val="28"/>
-          <w:szCs w:val="28"/>
-        </w:rPr>
-        <w:t xml:space="preserve"> 2</w:t>
+        <w:t>Class 2</w:t>
       </w:r>
     </w:p>
     <w:p>
@@ -1242,20 +1301,7 @@
           <w:szCs w:val="28"/>
         </w:rPr>
         <w:tab/>
-      </w:r>
-      <w:r>
-        <w:rPr>
-          <w:sz w:val="28"/>
-          <w:szCs w:val="28"/>
-        </w:rPr>
-        <w:t xml:space="preserve">Project </w:t>
-      </w:r>
-      <w:r>
-        <w:rPr>
-          <w:sz w:val="28"/>
-          <w:szCs w:val="28"/>
-        </w:rPr>
-        <w:t>2</w:t>
+        <w:t>Project 2</w:t>
       </w:r>
     </w:p>
     <w:p>
@@ -1548,7 +1594,6 @@
           <w:sz w:val="28"/>
           <w:szCs w:val="28"/>
         </w:rPr>
-        <w:lastRenderedPageBreak/>
         <w:t xml:space="preserve">Array </w:t>
       </w:r>
     </w:p>
@@ -2253,6 +2298,7 @@
           <w:sz w:val="28"/>
           <w:szCs w:val="28"/>
         </w:rPr>
+        <w:lastRenderedPageBreak/>
         <w:t xml:space="preserve">==, !=, &gt;,&lt;,&gt;=,&lt;= </w:t>
       </w:r>
     </w:p>
@@ -2392,7 +2438,6 @@
           <w:sz w:val="28"/>
           <w:szCs w:val="28"/>
         </w:rPr>
-        <w:lastRenderedPageBreak/>
         <w:t xml:space="preserve">Iterative statements </w:t>
       </w:r>
     </w:p>
@@ -3818,6 +3863,7 @@
           <w:sz w:val="24"/>
           <w:szCs w:val="24"/>
         </w:rPr>
+        <w:lastRenderedPageBreak/>
         <w:t xml:space="preserve">Use </w:t>
       </w:r>
       <w:proofErr w:type="spellStart"/>
@@ -3844,29 +3890,6 @@
         </w:rPr>
         <w:t>()</w:t>
       </w:r>
-    </w:p>
-    <w:p>
-      <w:pPr>
-        <w:pStyle w:val="ListParagraph"/>
-        <w:ind w:left="644"/>
-        <w:rPr>
-          <w:rFonts w:ascii="Consolas" w:hAnsi="Consolas" w:cs="Consolas"/>
-          <w:color w:val="000000"/>
-          <w:sz w:val="32"/>
-          <w:szCs w:val="32"/>
-        </w:rPr>
-      </w:pPr>
-    </w:p>
-    <w:p>
-      <w:pPr>
-        <w:pStyle w:val="ListParagraph"/>
-        <w:ind w:left="644"/>
-        <w:rPr>
-          <w:b/>
-          <w:sz w:val="20"/>
-          <w:szCs w:val="20"/>
-        </w:rPr>
-      </w:pPr>
     </w:p>
     <w:p>
       <w:pPr>
@@ -3998,7 +4021,6 @@
           <w:sz w:val="28"/>
           <w:szCs w:val="28"/>
         </w:rPr>
-        <w:lastRenderedPageBreak/>
         <w:t xml:space="preserve">Initialize - </w:t>
       </w:r>
       <w:r>
@@ -4123,23 +4145,13 @@
           <w:szCs w:val="28"/>
         </w:rPr>
       </w:pPr>
-      <w:bookmarkStart w:id="4" w:name="_GoBack"/>
-      <w:bookmarkEnd w:id="4"/>
       <w:r>
         <w:rPr>
           <w:b/>
           <w:sz w:val="28"/>
           <w:szCs w:val="28"/>
         </w:rPr>
-        <w:t xml:space="preserve"> </w:t>
-      </w:r>
-      <w:r>
-        <w:rPr>
-          <w:b/>
-          <w:sz w:val="28"/>
-          <w:szCs w:val="28"/>
-        </w:rPr>
-        <w:t xml:space="preserve"> </w:t>
+        <w:t xml:space="preserve">  </w:t>
       </w:r>
     </w:p>
     <w:p>
@@ -4269,14 +4281,7 @@
           <w:sz w:val="28"/>
           <w:szCs w:val="28"/>
         </w:rPr>
-        <w:t xml:space="preserve">- accessible within the </w:t>
-      </w:r>
-      <w:r>
-        <w:rPr>
-          <w:sz w:val="28"/>
-          <w:szCs w:val="28"/>
-        </w:rPr>
-        <w:t>package</w:t>
+        <w:t>- accessible within the package</w:t>
       </w:r>
     </w:p>
     <w:p>
@@ -4303,21 +4308,7 @@
           <w:sz w:val="28"/>
           <w:szCs w:val="28"/>
         </w:rPr>
-        <w:t xml:space="preserve">- </w:t>
-      </w:r>
-      <w:r>
-        <w:rPr>
-          <w:sz w:val="28"/>
-          <w:szCs w:val="28"/>
-        </w:rPr>
-        <w:t>- accessible within the package</w:t>
-      </w:r>
-      <w:r>
-        <w:rPr>
-          <w:sz w:val="28"/>
-          <w:szCs w:val="28"/>
-        </w:rPr>
-        <w:t xml:space="preserve"> and also in the inherited class </w:t>
+        <w:t xml:space="preserve">- - accessible within the package and also in the inherited class </w:t>
       </w:r>
     </w:p>
     <w:p>
@@ -4401,6 +4392,162 @@
     <w:p>
       <w:pPr>
         <w:pStyle w:val="ListParagraph"/>
+        <w:ind w:left="644"/>
+        <w:rPr>
+          <w:sz w:val="28"/>
+          <w:szCs w:val="28"/>
+        </w:rPr>
+      </w:pPr>
+    </w:p>
+    <w:p>
+      <w:pPr>
+        <w:pStyle w:val="ListParagraph"/>
+        <w:numPr>
+          <w:ilvl w:val="0"/>
+          <w:numId w:val="4"/>
+        </w:numPr>
+        <w:autoSpaceDE w:val="0"/>
+        <w:autoSpaceDN w:val="0"/>
+        <w:adjustRightInd w:val="0"/>
+        <w:spacing w:after="0" w:line="240" w:lineRule="auto"/>
+        <w:rPr>
+          <w:rFonts w:ascii="Consolas" w:hAnsi="Consolas" w:cs="Consolas"/>
+          <w:sz w:val="24"/>
+          <w:szCs w:val="24"/>
+        </w:rPr>
+      </w:pPr>
+      <w:r>
+        <w:rPr>
+          <w:rFonts w:ascii="Consolas" w:hAnsi="Consolas" w:cs="Consolas"/>
+          <w:color w:val="FF0000"/>
+          <w:sz w:val="24"/>
+          <w:szCs w:val="24"/>
+        </w:rPr>
+        <w:t xml:space="preserve">Exception in thread "main" </w:t>
+      </w:r>
+      <w:proofErr w:type="spellStart"/>
+      <w:r>
+        <w:rPr>
+          <w:rFonts w:ascii="Consolas" w:hAnsi="Consolas" w:cs="Consolas"/>
+          <w:color w:val="0066CC"/>
+          <w:sz w:val="24"/>
+          <w:szCs w:val="24"/>
+          <w:u w:val="single"/>
+        </w:rPr>
+        <w:t>java.lang.NullPointerException</w:t>
+      </w:r>
+      <w:proofErr w:type="spellEnd"/>
+      <w:r>
+        <w:rPr>
+          <w:rFonts w:ascii="Consolas" w:hAnsi="Consolas" w:cs="Consolas"/>
+          <w:color w:val="FF0000"/>
+          <w:sz w:val="24"/>
+          <w:szCs w:val="24"/>
+        </w:rPr>
+        <w:t>: Cannot read field "</w:t>
+      </w:r>
+      <w:proofErr w:type="spellStart"/>
+      <w:r>
+        <w:rPr>
+          <w:rFonts w:ascii="Consolas" w:hAnsi="Consolas" w:cs="Consolas"/>
+          <w:color w:val="FF0000"/>
+          <w:sz w:val="24"/>
+          <w:szCs w:val="24"/>
+        </w:rPr>
+        <w:t>aNS</w:t>
+      </w:r>
+      <w:proofErr w:type="spellEnd"/>
+      <w:r>
+        <w:rPr>
+          <w:rFonts w:ascii="Consolas" w:hAnsi="Consolas" w:cs="Consolas"/>
+          <w:color w:val="FF0000"/>
+          <w:sz w:val="24"/>
+          <w:szCs w:val="24"/>
+        </w:rPr>
+        <w:t>" because "obj2" is null</w:t>
+      </w:r>
+    </w:p>
+    <w:p>
+      <w:pPr>
+        <w:pStyle w:val="ListParagraph"/>
+        <w:ind w:left="644"/>
+        <w:rPr>
+          <w:sz w:val="28"/>
+          <w:szCs w:val="28"/>
+        </w:rPr>
+      </w:pPr>
+      <w:r>
+        <w:rPr>
+          <w:rFonts w:ascii="Consolas" w:hAnsi="Consolas" w:cs="Consolas"/>
+          <w:color w:val="FF0000"/>
+          <w:sz w:val="24"/>
+          <w:szCs w:val="24"/>
+        </w:rPr>
+        <w:tab/>
+      </w:r>
+      <w:proofErr w:type="gramStart"/>
+      <w:r>
+        <w:rPr>
+          <w:rFonts w:ascii="Consolas" w:hAnsi="Consolas" w:cs="Consolas"/>
+          <w:color w:val="FF0000"/>
+          <w:sz w:val="24"/>
+          <w:szCs w:val="24"/>
+        </w:rPr>
+        <w:t>at</w:t>
+      </w:r>
+      <w:proofErr w:type="gramEnd"/>
+      <w:r>
+        <w:rPr>
+          <w:rFonts w:ascii="Consolas" w:hAnsi="Consolas" w:cs="Consolas"/>
+          <w:color w:val="FF0000"/>
+          <w:sz w:val="24"/>
+          <w:szCs w:val="24"/>
+        </w:rPr>
+        <w:t xml:space="preserve"> </w:t>
+      </w:r>
+      <w:proofErr w:type="spellStart"/>
+      <w:r>
+        <w:rPr>
+          <w:rFonts w:ascii="Consolas" w:hAnsi="Consolas" w:cs="Consolas"/>
+          <w:color w:val="FF0000"/>
+          <w:sz w:val="24"/>
+          <w:szCs w:val="24"/>
+        </w:rPr>
+        <w:t>com.healthasyst.variable.VariableDemo.main</w:t>
+      </w:r>
+      <w:proofErr w:type="spellEnd"/>
+      <w:r>
+        <w:rPr>
+          <w:rFonts w:ascii="Consolas" w:hAnsi="Consolas" w:cs="Consolas"/>
+          <w:color w:val="FF0000"/>
+          <w:sz w:val="24"/>
+          <w:szCs w:val="24"/>
+        </w:rPr>
+        <w:t>(</w:t>
+      </w:r>
+      <w:r>
+        <w:rPr>
+          <w:rFonts w:ascii="Consolas" w:hAnsi="Consolas" w:cs="Consolas"/>
+          <w:color w:val="0066CC"/>
+          <w:sz w:val="24"/>
+          <w:szCs w:val="24"/>
+          <w:u w:val="single"/>
+        </w:rPr>
+        <w:t>VariableDemo.java:32</w:t>
+      </w:r>
+      <w:r>
+        <w:rPr>
+          <w:rFonts w:ascii="Consolas" w:hAnsi="Consolas" w:cs="Consolas"/>
+          <w:color w:val="FF0000"/>
+          <w:sz w:val="24"/>
+          <w:szCs w:val="24"/>
+        </w:rPr>
+        <w:t>)</w:t>
+      </w:r>
+    </w:p>
+    <w:p>
+      <w:pPr>
+        <w:pStyle w:val="ListParagraph"/>
         <w:ind w:left="360"/>
         <w:rPr>
           <w:sz w:val="28"/>
@@ -4411,12 +4558,310 @@
     <w:p>
       <w:pPr>
         <w:pStyle w:val="ListParagraph"/>
+        <w:numPr>
+          <w:ilvl w:val="0"/>
+          <w:numId w:val="4"/>
+        </w:numPr>
+        <w:rPr>
+          <w:sz w:val="28"/>
+          <w:szCs w:val="28"/>
+        </w:rPr>
+      </w:pPr>
+      <w:r>
+        <w:rPr>
+          <w:b/>
+          <w:sz w:val="28"/>
+          <w:szCs w:val="28"/>
+        </w:rPr>
+        <w:t xml:space="preserve"> </w:t>
+      </w:r>
+      <w:proofErr w:type="gramStart"/>
+      <w:r>
+        <w:rPr>
+          <w:b/>
+          <w:sz w:val="28"/>
+          <w:szCs w:val="28"/>
+        </w:rPr>
+        <w:t>this</w:t>
+      </w:r>
+      <w:proofErr w:type="gramEnd"/>
+      <w:r>
+        <w:rPr>
+          <w:sz w:val="28"/>
+          <w:szCs w:val="28"/>
+        </w:rPr>
+        <w:t xml:space="preserve"> keyword can be used under any met</w:t>
+      </w:r>
+      <w:r>
+        <w:rPr>
+          <w:sz w:val="28"/>
+          <w:szCs w:val="28"/>
+        </w:rPr>
+        <w:t xml:space="preserve">hod to refer the current object. </w:t>
+      </w:r>
+    </w:p>
+    <w:p>
+      <w:pPr>
+        <w:pStyle w:val="ListParagraph"/>
+        <w:numPr>
+          <w:ilvl w:val="0"/>
+          <w:numId w:val="4"/>
+        </w:numPr>
+        <w:rPr>
+          <w:sz w:val="28"/>
+          <w:szCs w:val="28"/>
+        </w:rPr>
+      </w:pPr>
+      <w:r>
+        <w:rPr>
+          <w:sz w:val="28"/>
+          <w:szCs w:val="28"/>
+        </w:rPr>
+        <w:t xml:space="preserve">Stack and heap </w:t>
+      </w:r>
+    </w:p>
+    <w:p>
+      <w:pPr>
+        <w:pStyle w:val="ListParagraph"/>
+        <w:numPr>
+          <w:ilvl w:val="0"/>
+          <w:numId w:val="4"/>
+        </w:numPr>
+        <w:rPr>
+          <w:sz w:val="28"/>
+          <w:szCs w:val="28"/>
+        </w:rPr>
+      </w:pPr>
+      <w:r>
+        <w:rPr>
+          <w:sz w:val="28"/>
+          <w:szCs w:val="28"/>
+        </w:rPr>
+        <w:t xml:space="preserve">String - immutable </w:t>
+      </w:r>
+    </w:p>
+    <w:p>
+      <w:pPr>
+        <w:pStyle w:val="ListParagraph"/>
+        <w:numPr>
+          <w:ilvl w:val="0"/>
+          <w:numId w:val="4"/>
+        </w:numPr>
+        <w:rPr>
+          <w:sz w:val="28"/>
+          <w:szCs w:val="28"/>
+        </w:rPr>
+      </w:pPr>
+      <w:r>
+        <w:rPr>
+          <w:sz w:val="28"/>
+          <w:szCs w:val="28"/>
+        </w:rPr>
+        <w:t xml:space="preserve"> Git - </w:t>
+      </w:r>
+      <w:r>
+        <w:rPr>
+          <w:sz w:val="28"/>
+          <w:szCs w:val="28"/>
+        </w:rPr>
+        <w:t xml:space="preserve">Git is a free and open source </w:t>
+      </w:r>
+      <w:r>
+        <w:rPr>
+          <w:b/>
+          <w:sz w:val="28"/>
+          <w:szCs w:val="28"/>
+        </w:rPr>
+        <w:t>distributed version control system</w:t>
+      </w:r>
+      <w:r>
+        <w:rPr>
+          <w:b/>
+          <w:sz w:val="28"/>
+          <w:szCs w:val="28"/>
+        </w:rPr>
+        <w:t>.</w:t>
+      </w:r>
+    </w:p>
+    <w:p>
+      <w:pPr>
+        <w:pStyle w:val="ListParagraph"/>
+        <w:ind w:left="644"/>
+        <w:rPr>
+          <w:sz w:val="28"/>
+          <w:szCs w:val="28"/>
+        </w:rPr>
+      </w:pPr>
+    </w:p>
+    <w:p>
+      <w:pPr>
+        <w:pStyle w:val="ListParagraph"/>
+        <w:ind w:left="644"/>
+        <w:rPr>
+          <w:sz w:val="28"/>
+          <w:szCs w:val="28"/>
+        </w:rPr>
+      </w:pPr>
+      <w:r>
+        <w:rPr>
+          <w:sz w:val="28"/>
+          <w:szCs w:val="28"/>
+        </w:rPr>
+        <w:t xml:space="preserve">Download and install - </w:t>
+      </w:r>
+      <w:hyperlink r:id="rId10" w:history="1">
+        <w:r>
+          <w:rPr>
+            <w:rStyle w:val="Hyperlink"/>
+            <w:sz w:val="28"/>
+            <w:szCs w:val="28"/>
+          </w:rPr>
+          <w:t>https://git-scm.com/</w:t>
+        </w:r>
+      </w:hyperlink>
+    </w:p>
+    <w:p>
+      <w:pPr>
+        <w:pStyle w:val="ListParagraph"/>
+        <w:ind w:left="644"/>
+        <w:rPr>
+          <w:b/>
+          <w:sz w:val="28"/>
+          <w:szCs w:val="28"/>
+        </w:rPr>
+      </w:pPr>
+      <w:r>
+        <w:rPr>
+          <w:b/>
+          <w:sz w:val="28"/>
+          <w:szCs w:val="28"/>
+        </w:rPr>
+        <w:t xml:space="preserve">Architecture </w:t>
+      </w:r>
+    </w:p>
+    <w:p>
+      <w:pPr>
+        <w:rPr>
+          <w:sz w:val="28"/>
+          <w:szCs w:val="28"/>
+        </w:rPr>
+      </w:pPr>
+      <w:r>
+        <w:rPr>
+          <w:b/>
+          <w:sz w:val="28"/>
+          <w:szCs w:val="28"/>
+        </w:rPr>
+        <w:tab/>
+      </w:r>
+      <w:commentRangeStart w:id="4"/>
+      <w:r>
+        <w:rPr>
+          <w:sz w:val="28"/>
+          <w:szCs w:val="28"/>
+        </w:rPr>
+        <w:t>Project (</w:t>
+      </w:r>
+      <w:r>
+        <w:rPr>
+          <w:sz w:val="28"/>
+          <w:szCs w:val="28"/>
+        </w:rPr>
+        <w:t xml:space="preserve">local system) </w:t>
+      </w:r>
+      <w:r>
+        <w:rPr>
+          <w:sz w:val="28"/>
+          <w:szCs w:val="28"/>
+        </w:rPr>
+        <w:sym w:font="Wingdings" w:char="F0E0"/>
+      </w:r>
+      <w:r>
+        <w:rPr>
+          <w:sz w:val="28"/>
+          <w:szCs w:val="28"/>
+        </w:rPr>
+        <w:t xml:space="preserve"> </w:t>
+      </w:r>
+      <w:commentRangeStart w:id="5"/>
+      <w:r>
+        <w:rPr>
+          <w:sz w:val="28"/>
+          <w:szCs w:val="28"/>
+        </w:rPr>
+        <w:t xml:space="preserve">local repository (local system) </w:t>
+      </w:r>
+      <w:commentRangeEnd w:id="4"/>
+      <w:r>
+        <w:rPr>
+          <w:rStyle w:val="CommentReference"/>
+        </w:rPr>
+        <w:commentReference w:id="4"/>
+      </w:r>
+      <w:r>
+        <w:rPr>
+          <w:sz w:val="28"/>
+          <w:szCs w:val="28"/>
+        </w:rPr>
+        <w:sym w:font="Wingdings" w:char="F0E0"/>
+      </w:r>
+      <w:r>
+        <w:rPr>
+          <w:sz w:val="28"/>
+          <w:szCs w:val="28"/>
+        </w:rPr>
+        <w:t xml:space="preserve"> remote repository (</w:t>
+      </w:r>
+      <w:proofErr w:type="spellStart"/>
+      <w:r>
+        <w:rPr>
+          <w:sz w:val="28"/>
+          <w:szCs w:val="28"/>
+        </w:rPr>
+        <w:t>github</w:t>
+      </w:r>
+      <w:proofErr w:type="spellEnd"/>
+      <w:r>
+        <w:rPr>
+          <w:sz w:val="28"/>
+          <w:szCs w:val="28"/>
+        </w:rPr>
+        <w:t xml:space="preserve">, AWS code commit, Bit Bucket) </w:t>
+      </w:r>
+      <w:commentRangeEnd w:id="5"/>
+      <w:r>
+        <w:rPr>
+          <w:rStyle w:val="CommentReference"/>
+        </w:rPr>
+        <w:commentReference w:id="5"/>
+      </w:r>
+    </w:p>
+    <w:p>
+      <w:pPr>
+        <w:pStyle w:val="ListParagraph"/>
+        <w:ind w:left="644"/>
+        <w:rPr>
+          <w:sz w:val="28"/>
+          <w:szCs w:val="28"/>
+        </w:rPr>
+      </w:pPr>
+    </w:p>
+    <w:p>
+      <w:pPr>
+        <w:pStyle w:val="ListParagraph"/>
         <w:ind w:left="360"/>
         <w:rPr>
           <w:sz w:val="28"/>
           <w:szCs w:val="28"/>
         </w:rPr>
       </w:pPr>
+      <w:r>
+        <w:rPr>
+          <w:sz w:val="28"/>
+          <w:szCs w:val="28"/>
+        </w:rPr>
+        <w:t xml:space="preserve">Steps </w:t>
+      </w:r>
     </w:p>
     <w:p>
       <w:pPr>
@@ -4427,6 +4872,553 @@
           <w:szCs w:val="28"/>
         </w:rPr>
       </w:pPr>
+      <w:r>
+        <w:rPr>
+          <w:sz w:val="28"/>
+          <w:szCs w:val="28"/>
+        </w:rPr>
+        <w:t>Local repo</w:t>
+      </w:r>
+    </w:p>
+    <w:p>
+      <w:pPr>
+        <w:pStyle w:val="ListParagraph"/>
+        <w:numPr>
+          <w:ilvl w:val="0"/>
+          <w:numId w:val="13"/>
+        </w:numPr>
+        <w:tabs>
+          <w:tab w:val="left" w:pos="916"/>
+          <w:tab w:val="left" w:pos="1832"/>
+          <w:tab w:val="left" w:pos="2748"/>
+          <w:tab w:val="left" w:pos="3664"/>
+          <w:tab w:val="left" w:pos="4580"/>
+          <w:tab w:val="left" w:pos="5496"/>
+          <w:tab w:val="left" w:pos="6412"/>
+          <w:tab w:val="left" w:pos="7328"/>
+          <w:tab w:val="left" w:pos="8244"/>
+          <w:tab w:val="left" w:pos="9160"/>
+          <w:tab w:val="left" w:pos="10076"/>
+          <w:tab w:val="left" w:pos="10992"/>
+          <w:tab w:val="left" w:pos="11908"/>
+          <w:tab w:val="left" w:pos="12824"/>
+          <w:tab w:val="left" w:pos="13740"/>
+          <w:tab w:val="left" w:pos="14656"/>
+        </w:tabs>
+        <w:spacing w:after="0" w:line="240" w:lineRule="auto"/>
+        <w:rPr>
+          <w:rFonts w:ascii="Consolas" w:eastAsia="Times New Roman" w:hAnsi="Consolas" w:cs="Courier New"/>
+          <w:color w:val="24292F"/>
+          <w:sz w:val="21"/>
+          <w:szCs w:val="21"/>
+          <w:lang w:eastAsia="en-IN"/>
+        </w:rPr>
+      </w:pPr>
+      <w:r>
+        <w:rPr>
+          <w:rFonts w:ascii="Consolas" w:eastAsia="Times New Roman" w:hAnsi="Consolas" w:cs="Courier New"/>
+          <w:color w:val="24292F"/>
+          <w:sz w:val="21"/>
+          <w:szCs w:val="21"/>
+          <w:lang w:eastAsia="en-IN"/>
+        </w:rPr>
+        <w:t xml:space="preserve">git </w:t>
+      </w:r>
+      <w:proofErr w:type="spellStart"/>
+      <w:r>
+        <w:rPr>
+          <w:rFonts w:ascii="Consolas" w:eastAsia="Times New Roman" w:hAnsi="Consolas" w:cs="Courier New"/>
+          <w:color w:val="24292F"/>
+          <w:sz w:val="21"/>
+          <w:szCs w:val="21"/>
+          <w:lang w:eastAsia="en-IN"/>
+        </w:rPr>
+        <w:t>init</w:t>
+      </w:r>
+      <w:proofErr w:type="spellEnd"/>
+      <w:r>
+        <w:rPr>
+          <w:rFonts w:ascii="Consolas" w:eastAsia="Times New Roman" w:hAnsi="Consolas" w:cs="Courier New"/>
+          <w:color w:val="24292F"/>
+          <w:sz w:val="21"/>
+          <w:szCs w:val="21"/>
+          <w:lang w:eastAsia="en-IN"/>
+        </w:rPr>
+        <w:t xml:space="preserve">  </w:t>
+      </w:r>
+      <w:r>
+        <w:rPr>
+          <w:rFonts w:ascii="Consolas" w:eastAsia="Times New Roman" w:hAnsi="Consolas" w:cs="Courier New"/>
+          <w:color w:val="24292F"/>
+          <w:sz w:val="21"/>
+          <w:szCs w:val="21"/>
+          <w:lang w:eastAsia="en-IN"/>
+        </w:rPr>
+        <w:sym w:font="Wingdings" w:char="F0E0"/>
+      </w:r>
+      <w:r>
+        <w:rPr>
+          <w:rFonts w:ascii="Consolas" w:eastAsia="Times New Roman" w:hAnsi="Consolas" w:cs="Courier New"/>
+          <w:color w:val="24292F"/>
+          <w:sz w:val="21"/>
+          <w:szCs w:val="21"/>
+          <w:lang w:eastAsia="en-IN"/>
+        </w:rPr>
+        <w:t xml:space="preserve"> initialize the local </w:t>
+      </w:r>
+      <w:proofErr w:type="spellStart"/>
+      <w:r>
+        <w:rPr>
+          <w:rFonts w:ascii="Consolas" w:eastAsia="Times New Roman" w:hAnsi="Consolas" w:cs="Courier New"/>
+          <w:color w:val="24292F"/>
+          <w:sz w:val="21"/>
+          <w:szCs w:val="21"/>
+          <w:lang w:eastAsia="en-IN"/>
+        </w:rPr>
+        <w:t>git</w:t>
+      </w:r>
+      <w:proofErr w:type="spellEnd"/>
+      <w:r>
+        <w:rPr>
+          <w:rFonts w:ascii="Consolas" w:eastAsia="Times New Roman" w:hAnsi="Consolas" w:cs="Courier New"/>
+          <w:color w:val="24292F"/>
+          <w:sz w:val="21"/>
+          <w:szCs w:val="21"/>
+          <w:lang w:eastAsia="en-IN"/>
+        </w:rPr>
+        <w:t xml:space="preserve"> repo</w:t>
+      </w:r>
+    </w:p>
+    <w:p>
+      <w:pPr>
+        <w:pStyle w:val="ListParagraph"/>
+        <w:numPr>
+          <w:ilvl w:val="0"/>
+          <w:numId w:val="13"/>
+        </w:numPr>
+        <w:tabs>
+          <w:tab w:val="left" w:pos="916"/>
+          <w:tab w:val="left" w:pos="1832"/>
+          <w:tab w:val="left" w:pos="2748"/>
+          <w:tab w:val="left" w:pos="3664"/>
+          <w:tab w:val="left" w:pos="4580"/>
+          <w:tab w:val="left" w:pos="5496"/>
+          <w:tab w:val="left" w:pos="6412"/>
+          <w:tab w:val="left" w:pos="7328"/>
+          <w:tab w:val="left" w:pos="8244"/>
+          <w:tab w:val="left" w:pos="9160"/>
+          <w:tab w:val="left" w:pos="10076"/>
+          <w:tab w:val="left" w:pos="10992"/>
+          <w:tab w:val="left" w:pos="11908"/>
+          <w:tab w:val="left" w:pos="12824"/>
+          <w:tab w:val="left" w:pos="13740"/>
+          <w:tab w:val="left" w:pos="14656"/>
+        </w:tabs>
+        <w:spacing w:after="0" w:line="240" w:lineRule="auto"/>
+        <w:rPr>
+          <w:rFonts w:ascii="Consolas" w:eastAsia="Times New Roman" w:hAnsi="Consolas" w:cs="Courier New"/>
+          <w:color w:val="24292F"/>
+          <w:sz w:val="21"/>
+          <w:szCs w:val="21"/>
+          <w:lang w:eastAsia="en-IN"/>
+        </w:rPr>
+      </w:pPr>
+      <w:r>
+        <w:rPr>
+          <w:rFonts w:ascii="Consolas" w:eastAsia="Times New Roman" w:hAnsi="Consolas" w:cs="Courier New"/>
+          <w:color w:val="24292F"/>
+          <w:sz w:val="21"/>
+          <w:szCs w:val="21"/>
+          <w:highlight w:val="yellow"/>
+          <w:lang w:eastAsia="en-IN"/>
+        </w:rPr>
+        <w:t>git add README.md</w:t>
+      </w:r>
+      <w:r>
+        <w:rPr>
+          <w:rFonts w:ascii="Consolas" w:eastAsia="Times New Roman" w:hAnsi="Consolas" w:cs="Courier New"/>
+          <w:color w:val="24292F"/>
+          <w:sz w:val="21"/>
+          <w:szCs w:val="21"/>
+          <w:lang w:eastAsia="en-IN"/>
+        </w:rPr>
+        <w:t xml:space="preserve"> </w:t>
+      </w:r>
+      <w:r>
+        <w:rPr>
+          <w:rFonts w:ascii="Consolas" w:eastAsia="Times New Roman" w:hAnsi="Consolas" w:cs="Courier New"/>
+          <w:color w:val="24292F"/>
+          <w:sz w:val="21"/>
+          <w:szCs w:val="21"/>
+          <w:lang w:eastAsia="en-IN"/>
+        </w:rPr>
+        <w:sym w:font="Wingdings" w:char="F0E0"/>
+      </w:r>
+      <w:r>
+        <w:rPr>
+          <w:rFonts w:ascii="Consolas" w:eastAsia="Times New Roman" w:hAnsi="Consolas" w:cs="Courier New"/>
+          <w:color w:val="24292F"/>
+          <w:sz w:val="21"/>
+          <w:szCs w:val="21"/>
+          <w:lang w:eastAsia="en-IN"/>
+        </w:rPr>
+        <w:t xml:space="preserve"> collect the </w:t>
+      </w:r>
+      <w:proofErr w:type="spellStart"/>
+      <w:r>
+        <w:rPr>
+          <w:rFonts w:ascii="Consolas" w:eastAsia="Times New Roman" w:hAnsi="Consolas" w:cs="Courier New"/>
+          <w:color w:val="24292F"/>
+          <w:sz w:val="21"/>
+          <w:szCs w:val="21"/>
+          <w:lang w:eastAsia="en-IN"/>
+        </w:rPr>
+        <w:t>files,folder</w:t>
+      </w:r>
+      <w:proofErr w:type="spellEnd"/>
+      <w:r>
+        <w:rPr>
+          <w:rFonts w:ascii="Consolas" w:eastAsia="Times New Roman" w:hAnsi="Consolas" w:cs="Courier New"/>
+          <w:color w:val="24292F"/>
+          <w:sz w:val="21"/>
+          <w:szCs w:val="21"/>
+          <w:lang w:eastAsia="en-IN"/>
+        </w:rPr>
+        <w:t xml:space="preserve"> ready to move </w:t>
+      </w:r>
+    </w:p>
+    <w:p>
+      <w:pPr>
+        <w:pStyle w:val="ListParagraph"/>
+        <w:numPr>
+          <w:ilvl w:val="0"/>
+          <w:numId w:val="13"/>
+        </w:numPr>
+        <w:tabs>
+          <w:tab w:val="left" w:pos="916"/>
+          <w:tab w:val="left" w:pos="1832"/>
+          <w:tab w:val="left" w:pos="2748"/>
+          <w:tab w:val="left" w:pos="3664"/>
+          <w:tab w:val="left" w:pos="4580"/>
+          <w:tab w:val="left" w:pos="5496"/>
+          <w:tab w:val="left" w:pos="6412"/>
+          <w:tab w:val="left" w:pos="7328"/>
+          <w:tab w:val="left" w:pos="8244"/>
+          <w:tab w:val="left" w:pos="9160"/>
+          <w:tab w:val="left" w:pos="10076"/>
+          <w:tab w:val="left" w:pos="10992"/>
+          <w:tab w:val="left" w:pos="11908"/>
+          <w:tab w:val="left" w:pos="12824"/>
+          <w:tab w:val="left" w:pos="13740"/>
+          <w:tab w:val="left" w:pos="14656"/>
+        </w:tabs>
+        <w:spacing w:after="0" w:line="240" w:lineRule="auto"/>
+        <w:rPr>
+          <w:rFonts w:ascii="Consolas" w:eastAsia="Times New Roman" w:hAnsi="Consolas" w:cs="Courier New"/>
+          <w:color w:val="24292F"/>
+          <w:sz w:val="21"/>
+          <w:szCs w:val="21"/>
+          <w:lang w:eastAsia="en-IN"/>
+        </w:rPr>
+      </w:pPr>
+      <w:r>
+        <w:rPr>
+          <w:rFonts w:ascii="Consolas" w:eastAsia="Times New Roman" w:hAnsi="Consolas" w:cs="Courier New"/>
+          <w:color w:val="24292F"/>
+          <w:sz w:val="21"/>
+          <w:szCs w:val="21"/>
+          <w:highlight w:val="yellow"/>
+          <w:lang w:eastAsia="en-IN"/>
+        </w:rPr>
+        <w:t>git commit -m "first commit"</w:t>
+      </w:r>
+      <w:r>
+        <w:rPr>
+          <w:rFonts w:ascii="Consolas" w:eastAsia="Times New Roman" w:hAnsi="Consolas" w:cs="Courier New"/>
+          <w:color w:val="24292F"/>
+          <w:sz w:val="21"/>
+          <w:szCs w:val="21"/>
+          <w:lang w:eastAsia="en-IN"/>
+        </w:rPr>
+        <w:t xml:space="preserve"> </w:t>
+      </w:r>
+      <w:r>
+        <w:rPr>
+          <w:rFonts w:ascii="Consolas" w:eastAsia="Times New Roman" w:hAnsi="Consolas" w:cs="Courier New"/>
+          <w:color w:val="24292F"/>
+          <w:sz w:val="21"/>
+          <w:szCs w:val="21"/>
+          <w:lang w:eastAsia="en-IN"/>
+        </w:rPr>
+        <w:sym w:font="Wingdings" w:char="F0E0"/>
+      </w:r>
+      <w:r>
+        <w:rPr>
+          <w:rFonts w:ascii="Consolas" w:eastAsia="Times New Roman" w:hAnsi="Consolas" w:cs="Courier New"/>
+          <w:color w:val="24292F"/>
+          <w:sz w:val="21"/>
+          <w:szCs w:val="21"/>
+          <w:lang w:eastAsia="en-IN"/>
+        </w:rPr>
+        <w:t xml:space="preserve"> update the local repo</w:t>
+      </w:r>
+    </w:p>
+    <w:p>
+      <w:pPr>
+        <w:tabs>
+          <w:tab w:val="left" w:pos="916"/>
+          <w:tab w:val="left" w:pos="1832"/>
+          <w:tab w:val="left" w:pos="2748"/>
+          <w:tab w:val="left" w:pos="3664"/>
+          <w:tab w:val="left" w:pos="4580"/>
+          <w:tab w:val="left" w:pos="5496"/>
+          <w:tab w:val="left" w:pos="6412"/>
+          <w:tab w:val="left" w:pos="7328"/>
+          <w:tab w:val="left" w:pos="8244"/>
+          <w:tab w:val="left" w:pos="9160"/>
+          <w:tab w:val="left" w:pos="10076"/>
+          <w:tab w:val="left" w:pos="10992"/>
+          <w:tab w:val="left" w:pos="11908"/>
+          <w:tab w:val="left" w:pos="12824"/>
+          <w:tab w:val="left" w:pos="13740"/>
+          <w:tab w:val="left" w:pos="14656"/>
+        </w:tabs>
+        <w:spacing w:after="0" w:line="240" w:lineRule="auto"/>
+        <w:rPr>
+          <w:rFonts w:ascii="Consolas" w:eastAsia="Times New Roman" w:hAnsi="Consolas" w:cs="Courier New"/>
+          <w:color w:val="24292F"/>
+          <w:sz w:val="21"/>
+          <w:szCs w:val="21"/>
+          <w:lang w:eastAsia="en-IN"/>
+        </w:rPr>
+      </w:pPr>
+    </w:p>
+    <w:p>
+      <w:pPr>
+        <w:tabs>
+          <w:tab w:val="left" w:pos="916"/>
+          <w:tab w:val="left" w:pos="1832"/>
+          <w:tab w:val="left" w:pos="2748"/>
+          <w:tab w:val="left" w:pos="3664"/>
+          <w:tab w:val="left" w:pos="4580"/>
+          <w:tab w:val="left" w:pos="5496"/>
+          <w:tab w:val="left" w:pos="6412"/>
+          <w:tab w:val="left" w:pos="7328"/>
+          <w:tab w:val="left" w:pos="8244"/>
+          <w:tab w:val="left" w:pos="9160"/>
+          <w:tab w:val="left" w:pos="10076"/>
+          <w:tab w:val="left" w:pos="10992"/>
+          <w:tab w:val="left" w:pos="11908"/>
+          <w:tab w:val="left" w:pos="12824"/>
+          <w:tab w:val="left" w:pos="13740"/>
+          <w:tab w:val="left" w:pos="14656"/>
+        </w:tabs>
+        <w:spacing w:after="0" w:line="240" w:lineRule="auto"/>
+        <w:rPr>
+          <w:rFonts w:ascii="Consolas" w:eastAsia="Times New Roman" w:hAnsi="Consolas" w:cs="Courier New"/>
+          <w:color w:val="24292F"/>
+          <w:sz w:val="21"/>
+          <w:szCs w:val="21"/>
+          <w:lang w:eastAsia="en-IN"/>
+        </w:rPr>
+      </w:pPr>
+    </w:p>
+    <w:p>
+      <w:pPr>
+        <w:pStyle w:val="ListParagraph"/>
+        <w:tabs>
+          <w:tab w:val="left" w:pos="916"/>
+          <w:tab w:val="left" w:pos="1832"/>
+          <w:tab w:val="left" w:pos="2748"/>
+          <w:tab w:val="left" w:pos="3664"/>
+          <w:tab w:val="left" w:pos="4580"/>
+          <w:tab w:val="left" w:pos="5496"/>
+          <w:tab w:val="left" w:pos="6412"/>
+          <w:tab w:val="left" w:pos="7328"/>
+          <w:tab w:val="left" w:pos="8244"/>
+          <w:tab w:val="left" w:pos="9160"/>
+          <w:tab w:val="left" w:pos="10076"/>
+          <w:tab w:val="left" w:pos="10992"/>
+          <w:tab w:val="left" w:pos="11908"/>
+          <w:tab w:val="left" w:pos="12824"/>
+          <w:tab w:val="left" w:pos="13740"/>
+          <w:tab w:val="left" w:pos="14656"/>
+        </w:tabs>
+        <w:spacing w:after="0" w:line="240" w:lineRule="auto"/>
+        <w:rPr>
+          <w:rFonts w:ascii="Consolas" w:eastAsia="Times New Roman" w:hAnsi="Consolas" w:cs="Courier New"/>
+          <w:color w:val="24292F"/>
+          <w:sz w:val="21"/>
+          <w:szCs w:val="21"/>
+          <w:lang w:eastAsia="en-IN"/>
+        </w:rPr>
+      </w:pPr>
+      <w:r>
+        <w:rPr>
+          <w:rFonts w:ascii="Consolas" w:eastAsia="Times New Roman" w:hAnsi="Consolas" w:cs="Courier New"/>
+          <w:color w:val="24292F"/>
+          <w:sz w:val="21"/>
+          <w:szCs w:val="21"/>
+          <w:lang w:eastAsia="en-IN"/>
+        </w:rPr>
+        <w:t xml:space="preserve">Server repo/remote repo </w:t>
+      </w:r>
+    </w:p>
+    <w:p>
+      <w:pPr>
+        <w:pStyle w:val="ListParagraph"/>
+        <w:numPr>
+          <w:ilvl w:val="0"/>
+          <w:numId w:val="13"/>
+        </w:numPr>
+        <w:tabs>
+          <w:tab w:val="left" w:pos="916"/>
+          <w:tab w:val="left" w:pos="1832"/>
+          <w:tab w:val="left" w:pos="2748"/>
+          <w:tab w:val="left" w:pos="3664"/>
+          <w:tab w:val="left" w:pos="4580"/>
+          <w:tab w:val="left" w:pos="5496"/>
+          <w:tab w:val="left" w:pos="6412"/>
+          <w:tab w:val="left" w:pos="7328"/>
+          <w:tab w:val="left" w:pos="8244"/>
+          <w:tab w:val="left" w:pos="9160"/>
+          <w:tab w:val="left" w:pos="10076"/>
+          <w:tab w:val="left" w:pos="10992"/>
+          <w:tab w:val="left" w:pos="11908"/>
+          <w:tab w:val="left" w:pos="12824"/>
+          <w:tab w:val="left" w:pos="13740"/>
+          <w:tab w:val="left" w:pos="14656"/>
+        </w:tabs>
+        <w:spacing w:after="0" w:line="240" w:lineRule="auto"/>
+        <w:rPr>
+          <w:rFonts w:ascii="Consolas" w:eastAsia="Times New Roman" w:hAnsi="Consolas" w:cs="Courier New"/>
+          <w:color w:val="24292F"/>
+          <w:sz w:val="21"/>
+          <w:szCs w:val="21"/>
+          <w:lang w:eastAsia="en-IN"/>
+        </w:rPr>
+      </w:pPr>
+      <w:r>
+        <w:rPr>
+          <w:rFonts w:ascii="Consolas" w:eastAsia="Times New Roman" w:hAnsi="Consolas" w:cs="Courier New"/>
+          <w:color w:val="24292F"/>
+          <w:sz w:val="21"/>
+          <w:szCs w:val="21"/>
+          <w:lang w:eastAsia="en-IN"/>
+        </w:rPr>
+        <w:t xml:space="preserve">git remote add origin </w:t>
+      </w:r>
+      <w:hyperlink r:id="rId11" w:history="1">
+        <w:r>
+          <w:rPr>
+            <w:rStyle w:val="Hyperlink"/>
+            <w:rFonts w:ascii="Consolas" w:eastAsia="Times New Roman" w:hAnsi="Consolas" w:cs="Courier New"/>
+            <w:sz w:val="21"/>
+            <w:szCs w:val="21"/>
+            <w:lang w:eastAsia="en-IN"/>
+          </w:rPr>
+          <w:t>https://github.com/balaji-githubstore/JavaConceptHealthAsyst.git</w:t>
+        </w:r>
+      </w:hyperlink>
+      <w:r>
+        <w:rPr>
+          <w:rFonts w:ascii="Consolas" w:eastAsia="Times New Roman" w:hAnsi="Consolas" w:cs="Courier New"/>
+          <w:color w:val="24292F"/>
+          <w:sz w:val="21"/>
+          <w:szCs w:val="21"/>
+          <w:lang w:eastAsia="en-IN"/>
+        </w:rPr>
+        <w:t xml:space="preserve">  </w:t>
+      </w:r>
+      <w:r>
+        <w:rPr>
+          <w:rFonts w:ascii="Consolas" w:eastAsia="Times New Roman" w:hAnsi="Consolas" w:cs="Courier New"/>
+          <w:color w:val="24292F"/>
+          <w:sz w:val="21"/>
+          <w:szCs w:val="21"/>
+          <w:lang w:eastAsia="en-IN"/>
+        </w:rPr>
+        <w:sym w:font="Wingdings" w:char="F0E0"/>
+      </w:r>
+      <w:r>
+        <w:rPr>
+          <w:rFonts w:ascii="Consolas" w:eastAsia="Times New Roman" w:hAnsi="Consolas" w:cs="Courier New"/>
+          <w:color w:val="24292F"/>
+          <w:sz w:val="21"/>
+          <w:szCs w:val="21"/>
+          <w:lang w:eastAsia="en-IN"/>
+        </w:rPr>
+        <w:t xml:space="preserve"> register the remote </w:t>
+      </w:r>
+      <w:proofErr w:type="spellStart"/>
+      <w:r>
+        <w:rPr>
+          <w:rFonts w:ascii="Consolas" w:eastAsia="Times New Roman" w:hAnsi="Consolas" w:cs="Courier New"/>
+          <w:color w:val="24292F"/>
+          <w:sz w:val="21"/>
+          <w:szCs w:val="21"/>
+          <w:lang w:eastAsia="en-IN"/>
+        </w:rPr>
+        <w:t>url</w:t>
+      </w:r>
+      <w:proofErr w:type="spellEnd"/>
+      <w:r>
+        <w:rPr>
+          <w:rFonts w:ascii="Consolas" w:eastAsia="Times New Roman" w:hAnsi="Consolas" w:cs="Courier New"/>
+          <w:color w:val="24292F"/>
+          <w:sz w:val="21"/>
+          <w:szCs w:val="21"/>
+          <w:lang w:eastAsia="en-IN"/>
+        </w:rPr>
+        <w:t xml:space="preserve"> with the name origin </w:t>
+      </w:r>
+    </w:p>
+    <w:p>
+      <w:pPr>
+        <w:pStyle w:val="ListParagraph"/>
+        <w:numPr>
+          <w:ilvl w:val="0"/>
+          <w:numId w:val="13"/>
+        </w:numPr>
+        <w:tabs>
+          <w:tab w:val="left" w:pos="916"/>
+          <w:tab w:val="left" w:pos="1832"/>
+          <w:tab w:val="left" w:pos="2748"/>
+          <w:tab w:val="left" w:pos="3664"/>
+          <w:tab w:val="left" w:pos="4580"/>
+          <w:tab w:val="left" w:pos="5496"/>
+          <w:tab w:val="left" w:pos="6412"/>
+          <w:tab w:val="left" w:pos="7328"/>
+          <w:tab w:val="left" w:pos="8244"/>
+          <w:tab w:val="left" w:pos="9160"/>
+          <w:tab w:val="left" w:pos="10076"/>
+          <w:tab w:val="left" w:pos="10992"/>
+          <w:tab w:val="left" w:pos="11908"/>
+          <w:tab w:val="left" w:pos="12824"/>
+          <w:tab w:val="left" w:pos="13740"/>
+          <w:tab w:val="left" w:pos="14656"/>
+        </w:tabs>
+        <w:spacing w:after="0" w:line="240" w:lineRule="auto"/>
+        <w:rPr>
+          <w:rFonts w:ascii="Consolas" w:eastAsia="Times New Roman" w:hAnsi="Consolas" w:cs="Courier New"/>
+          <w:color w:val="24292F"/>
+          <w:sz w:val="21"/>
+          <w:szCs w:val="21"/>
+          <w:highlight w:val="yellow"/>
+          <w:lang w:eastAsia="en-IN"/>
+        </w:rPr>
+      </w:pPr>
+      <w:r>
+        <w:rPr>
+          <w:rFonts w:ascii="Consolas" w:eastAsia="Times New Roman" w:hAnsi="Consolas" w:cs="Courier New"/>
+          <w:color w:val="24292F"/>
+          <w:sz w:val="21"/>
+          <w:szCs w:val="21"/>
+          <w:highlight w:val="yellow"/>
+          <w:lang w:eastAsia="en-IN"/>
+        </w:rPr>
+        <w:t>git push -u origin main</w:t>
+      </w:r>
     </w:p>
     <w:p>
       <w:pPr>
@@ -4451,6 +5443,182 @@
     <w:p>
       <w:pPr>
         <w:pStyle w:val="ListParagraph"/>
+        <w:numPr>
+          <w:ilvl w:val="0"/>
+          <w:numId w:val="4"/>
+        </w:numPr>
+        <w:rPr>
+          <w:sz w:val="28"/>
+          <w:szCs w:val="28"/>
+        </w:rPr>
+      </w:pPr>
+      <w:r>
+        <w:rPr>
+          <w:sz w:val="28"/>
+          <w:szCs w:val="28"/>
+        </w:rPr>
+        <w:t xml:space="preserve">  Constructor </w:t>
+      </w:r>
+    </w:p>
+    <w:p>
+      <w:pPr>
+        <w:pStyle w:val="ListParagraph"/>
+        <w:numPr>
+          <w:ilvl w:val="0"/>
+          <w:numId w:val="14"/>
+        </w:numPr>
+        <w:rPr>
+          <w:sz w:val="28"/>
+          <w:szCs w:val="28"/>
+        </w:rPr>
+      </w:pPr>
+      <w:r>
+        <w:rPr>
+          <w:sz w:val="28"/>
+          <w:szCs w:val="28"/>
+        </w:rPr>
+        <w:t xml:space="preserve">Pre-requisite for the object </w:t>
+      </w:r>
+    </w:p>
+    <w:p>
+      <w:pPr>
+        <w:pStyle w:val="ListParagraph"/>
+        <w:numPr>
+          <w:ilvl w:val="0"/>
+          <w:numId w:val="14"/>
+        </w:numPr>
+        <w:rPr>
+          <w:sz w:val="28"/>
+          <w:szCs w:val="28"/>
+        </w:rPr>
+      </w:pPr>
+      <w:r>
+        <w:rPr>
+          <w:sz w:val="28"/>
+          <w:szCs w:val="28"/>
+        </w:rPr>
+        <w:t>Constructor name and clas</w:t>
+      </w:r>
+      <w:r>
+        <w:rPr>
+          <w:sz w:val="28"/>
+          <w:szCs w:val="28"/>
+        </w:rPr>
+        <w:t xml:space="preserve">s name should be same. There is no return type. </w:t>
+      </w:r>
+    </w:p>
+    <w:p>
+      <w:pPr>
+        <w:pStyle w:val="ListParagraph"/>
+        <w:numPr>
+          <w:ilvl w:val="0"/>
+          <w:numId w:val="14"/>
+        </w:numPr>
+        <w:rPr>
+          <w:sz w:val="28"/>
+          <w:szCs w:val="28"/>
+        </w:rPr>
+      </w:pPr>
+      <w:r>
+        <w:rPr>
+          <w:sz w:val="28"/>
+          <w:szCs w:val="28"/>
+        </w:rPr>
+        <w:t xml:space="preserve">There will be default constructor which helps to load all the non-static (instance) variable with default value. </w:t>
+      </w:r>
+    </w:p>
+    <w:p>
+      <w:pPr>
+        <w:pStyle w:val="ListParagraph"/>
+        <w:numPr>
+          <w:ilvl w:val="0"/>
+          <w:numId w:val="14"/>
+        </w:numPr>
+        <w:rPr>
+          <w:sz w:val="28"/>
+          <w:szCs w:val="28"/>
+        </w:rPr>
+      </w:pPr>
+      <w:r>
+        <w:rPr>
+          <w:sz w:val="28"/>
+          <w:szCs w:val="28"/>
+        </w:rPr>
+        <w:t xml:space="preserve">We can override the default constructor by creating the constructor explicitly </w:t>
+      </w:r>
+    </w:p>
+    <w:p>
+      <w:pPr>
+        <w:pStyle w:val="ListParagraph"/>
+        <w:numPr>
+          <w:ilvl w:val="1"/>
+          <w:numId w:val="14"/>
+        </w:numPr>
+        <w:rPr>
+          <w:sz w:val="28"/>
+          <w:szCs w:val="28"/>
+        </w:rPr>
+      </w:pPr>
+      <w:r>
+        <w:rPr>
+          <w:sz w:val="28"/>
+          <w:szCs w:val="28"/>
+        </w:rPr>
+        <w:t>Constructor without arguments</w:t>
+      </w:r>
+    </w:p>
+    <w:p>
+      <w:pPr>
+        <w:pStyle w:val="ListParagraph"/>
+        <w:numPr>
+          <w:ilvl w:val="1"/>
+          <w:numId w:val="14"/>
+        </w:numPr>
+        <w:rPr>
+          <w:sz w:val="28"/>
+          <w:szCs w:val="28"/>
+        </w:rPr>
+      </w:pPr>
+      <w:r>
+        <w:rPr>
+          <w:sz w:val="28"/>
+          <w:szCs w:val="28"/>
+        </w:rPr>
+        <w:t xml:space="preserve">Constructor with arguments </w:t>
+      </w:r>
+    </w:p>
+    <w:p>
+      <w:pPr>
+        <w:pStyle w:val="ListParagraph"/>
+        <w:numPr>
+          <w:ilvl w:val="0"/>
+          <w:numId w:val="14"/>
+        </w:numPr>
+        <w:rPr>
+          <w:sz w:val="28"/>
+          <w:szCs w:val="28"/>
+        </w:rPr>
+      </w:pPr>
+      <w:r>
+        <w:rPr>
+          <w:sz w:val="28"/>
+          <w:szCs w:val="28"/>
+        </w:rPr>
+        <w:t xml:space="preserve">Whenever constructor created then we need to call that constructor on creating the object. </w:t>
+      </w:r>
+    </w:p>
+    <w:p>
+      <w:pPr>
+        <w:pStyle w:val="ListParagraph"/>
+        <w:rPr>
+          <w:sz w:val="28"/>
+          <w:szCs w:val="28"/>
+        </w:rPr>
+      </w:pPr>
+    </w:p>
+    <w:p>
+      <w:pPr>
+        <w:pStyle w:val="ListParagraph"/>
         <w:ind w:left="360"/>
         <w:rPr>
           <w:sz w:val="28"/>
@@ -4461,6 +5629,389 @@
     <w:p>
       <w:pPr>
         <w:pStyle w:val="ListParagraph"/>
+        <w:numPr>
+          <w:ilvl w:val="0"/>
+          <w:numId w:val="4"/>
+        </w:numPr>
+        <w:rPr>
+          <w:sz w:val="28"/>
+          <w:szCs w:val="28"/>
+        </w:rPr>
+      </w:pPr>
+      <w:r>
+        <w:rPr>
+          <w:sz w:val="28"/>
+          <w:szCs w:val="28"/>
+        </w:rPr>
+        <w:t xml:space="preserve"> Static Polymorphism/ Compile time polymorphism/ </w:t>
+      </w:r>
+      <w:r>
+        <w:rPr>
+          <w:sz w:val="28"/>
+          <w:szCs w:val="28"/>
+        </w:rPr>
+        <w:t>early</w:t>
+      </w:r>
+      <w:r>
+        <w:rPr>
+          <w:sz w:val="28"/>
+          <w:szCs w:val="28"/>
+        </w:rPr>
+        <w:t xml:space="preserve"> </w:t>
+      </w:r>
+      <w:r>
+        <w:rPr>
+          <w:sz w:val="28"/>
+          <w:szCs w:val="28"/>
+        </w:rPr>
+        <w:t>binding -</w:t>
+      </w:r>
+      <w:r>
+        <w:rPr>
+          <w:sz w:val="28"/>
+          <w:szCs w:val="28"/>
+        </w:rPr>
+        <w:t xml:space="preserve"> </w:t>
+      </w:r>
+      <w:r>
+        <w:rPr>
+          <w:sz w:val="28"/>
+          <w:szCs w:val="28"/>
+          <w:highlight w:val="yellow"/>
+        </w:rPr>
+        <w:t>Method to be called is resolved during compile time.</w:t>
+      </w:r>
+      <w:r>
+        <w:rPr>
+          <w:sz w:val="28"/>
+          <w:szCs w:val="28"/>
+        </w:rPr>
+        <w:t xml:space="preserve"> </w:t>
+      </w:r>
+    </w:p>
+    <w:p>
+      <w:pPr>
+        <w:pStyle w:val="ListParagraph"/>
+        <w:ind w:left="644"/>
+        <w:rPr>
+          <w:sz w:val="28"/>
+          <w:szCs w:val="28"/>
+        </w:rPr>
+      </w:pPr>
+    </w:p>
+    <w:p>
+      <w:pPr>
+        <w:pStyle w:val="ListParagraph"/>
+        <w:numPr>
+          <w:ilvl w:val="0"/>
+          <w:numId w:val="4"/>
+        </w:numPr>
+        <w:rPr>
+          <w:sz w:val="28"/>
+          <w:szCs w:val="28"/>
+        </w:rPr>
+      </w:pPr>
+      <w:r>
+        <w:rPr>
+          <w:sz w:val="28"/>
+          <w:szCs w:val="28"/>
+        </w:rPr>
+        <w:t xml:space="preserve">Constructor Overloading </w:t>
+      </w:r>
+    </w:p>
+    <w:p>
+      <w:pPr>
+        <w:ind w:left="644"/>
+        <w:rPr>
+          <w:sz w:val="28"/>
+          <w:szCs w:val="28"/>
+        </w:rPr>
+      </w:pPr>
+      <w:r>
+        <w:rPr>
+          <w:sz w:val="28"/>
+          <w:szCs w:val="28"/>
+        </w:rPr>
+        <w:t xml:space="preserve">By change in </w:t>
+      </w:r>
+    </w:p>
+    <w:p>
+      <w:pPr>
+        <w:pStyle w:val="ListParagraph"/>
+        <w:numPr>
+          <w:ilvl w:val="1"/>
+          <w:numId w:val="4"/>
+        </w:numPr>
+        <w:rPr>
+          <w:sz w:val="28"/>
+          <w:szCs w:val="28"/>
+        </w:rPr>
+      </w:pPr>
+      <w:r>
+        <w:rPr>
+          <w:sz w:val="28"/>
+          <w:szCs w:val="28"/>
+        </w:rPr>
+        <w:t>Number of parameters/arguments</w:t>
+      </w:r>
+    </w:p>
+    <w:p>
+      <w:pPr>
+        <w:pStyle w:val="ListParagraph"/>
+        <w:numPr>
+          <w:ilvl w:val="1"/>
+          <w:numId w:val="4"/>
+        </w:numPr>
+        <w:rPr>
+          <w:sz w:val="28"/>
+          <w:szCs w:val="28"/>
+        </w:rPr>
+      </w:pPr>
+      <w:r>
+        <w:rPr>
+          <w:sz w:val="28"/>
+          <w:szCs w:val="28"/>
+        </w:rPr>
+        <w:t>Sequence of parameters</w:t>
+      </w:r>
+    </w:p>
+    <w:p>
+      <w:pPr>
+        <w:pStyle w:val="ListParagraph"/>
+        <w:numPr>
+          <w:ilvl w:val="1"/>
+          <w:numId w:val="4"/>
+        </w:numPr>
+        <w:rPr>
+          <w:sz w:val="28"/>
+          <w:szCs w:val="28"/>
+        </w:rPr>
+      </w:pPr>
+      <w:proofErr w:type="spellStart"/>
+      <w:r>
+        <w:rPr>
+          <w:sz w:val="28"/>
+          <w:szCs w:val="28"/>
+        </w:rPr>
+        <w:t>Datatypes</w:t>
+      </w:r>
+      <w:proofErr w:type="spellEnd"/>
+      <w:r>
+        <w:rPr>
+          <w:sz w:val="28"/>
+          <w:szCs w:val="28"/>
+        </w:rPr>
+        <w:t xml:space="preserve"> of parameters </w:t>
+      </w:r>
+    </w:p>
+    <w:p>
+      <w:pPr>
+        <w:pStyle w:val="ListParagraph"/>
+        <w:ind w:left="1080"/>
+        <w:rPr>
+          <w:sz w:val="28"/>
+          <w:szCs w:val="28"/>
+        </w:rPr>
+      </w:pPr>
+    </w:p>
+    <w:p>
+      <w:pPr>
+        <w:pStyle w:val="ListParagraph"/>
+        <w:ind w:left="1080"/>
+        <w:rPr>
+          <w:sz w:val="28"/>
+          <w:szCs w:val="28"/>
+        </w:rPr>
+      </w:pPr>
+    </w:p>
+    <w:p>
+      <w:pPr>
+        <w:pStyle w:val="ListParagraph"/>
+        <w:ind w:left="1080"/>
+        <w:rPr>
+          <w:sz w:val="28"/>
+          <w:szCs w:val="28"/>
+        </w:rPr>
+      </w:pPr>
+    </w:p>
+    <w:p>
+      <w:pPr>
+        <w:pStyle w:val="ListParagraph"/>
+        <w:numPr>
+          <w:ilvl w:val="0"/>
+          <w:numId w:val="4"/>
+        </w:numPr>
+        <w:rPr>
+          <w:sz w:val="28"/>
+          <w:szCs w:val="28"/>
+        </w:rPr>
+      </w:pPr>
+      <w:r>
+        <w:rPr>
+          <w:sz w:val="28"/>
+          <w:szCs w:val="28"/>
+        </w:rPr>
+        <w:lastRenderedPageBreak/>
+        <w:t xml:space="preserve">Method Overloading </w:t>
+      </w:r>
+    </w:p>
+    <w:p>
+      <w:pPr>
+        <w:pStyle w:val="ListParagraph"/>
+        <w:ind w:left="644"/>
+        <w:rPr>
+          <w:sz w:val="28"/>
+          <w:szCs w:val="28"/>
+        </w:rPr>
+      </w:pPr>
+      <w:r>
+        <w:rPr>
+          <w:sz w:val="28"/>
+          <w:szCs w:val="28"/>
+        </w:rPr>
+        <w:t>Multiple method with same name</w:t>
+      </w:r>
+    </w:p>
+    <w:p>
+      <w:pPr>
+        <w:ind w:left="644"/>
+        <w:rPr>
+          <w:sz w:val="28"/>
+          <w:szCs w:val="28"/>
+        </w:rPr>
+      </w:pPr>
+      <w:r>
+        <w:rPr>
+          <w:sz w:val="28"/>
+          <w:szCs w:val="28"/>
+        </w:rPr>
+        <w:t xml:space="preserve">By change in </w:t>
+      </w:r>
+    </w:p>
+    <w:p>
+      <w:pPr>
+        <w:pStyle w:val="ListParagraph"/>
+        <w:numPr>
+          <w:ilvl w:val="1"/>
+          <w:numId w:val="4"/>
+        </w:numPr>
+        <w:rPr>
+          <w:sz w:val="28"/>
+          <w:szCs w:val="28"/>
+        </w:rPr>
+      </w:pPr>
+      <w:r>
+        <w:rPr>
+          <w:sz w:val="28"/>
+          <w:szCs w:val="28"/>
+        </w:rPr>
+        <w:t>Number of parameters/arguments</w:t>
+      </w:r>
+    </w:p>
+    <w:p>
+      <w:pPr>
+        <w:pStyle w:val="ListParagraph"/>
+        <w:numPr>
+          <w:ilvl w:val="1"/>
+          <w:numId w:val="4"/>
+        </w:numPr>
+        <w:rPr>
+          <w:sz w:val="28"/>
+          <w:szCs w:val="28"/>
+        </w:rPr>
+      </w:pPr>
+      <w:proofErr w:type="spellStart"/>
+      <w:r>
+        <w:rPr>
+          <w:sz w:val="28"/>
+          <w:szCs w:val="28"/>
+        </w:rPr>
+        <w:t>Datatypes</w:t>
+      </w:r>
+      <w:proofErr w:type="spellEnd"/>
+      <w:r>
+        <w:rPr>
+          <w:sz w:val="28"/>
+          <w:szCs w:val="28"/>
+        </w:rPr>
+        <w:t xml:space="preserve"> of parameters </w:t>
+      </w:r>
+    </w:p>
+    <w:p>
+      <w:pPr>
+        <w:pStyle w:val="ListParagraph"/>
+        <w:numPr>
+          <w:ilvl w:val="1"/>
+          <w:numId w:val="4"/>
+        </w:numPr>
+        <w:rPr>
+          <w:sz w:val="28"/>
+          <w:szCs w:val="28"/>
+        </w:rPr>
+      </w:pPr>
+      <w:r>
+        <w:rPr>
+          <w:sz w:val="28"/>
+          <w:szCs w:val="28"/>
+        </w:rPr>
+        <w:t>Sequence of parameters</w:t>
+      </w:r>
+    </w:p>
+    <w:p>
+      <w:pPr>
+        <w:pStyle w:val="ListParagraph"/>
+        <w:ind w:left="644"/>
+        <w:rPr>
+          <w:sz w:val="28"/>
+          <w:szCs w:val="28"/>
+        </w:rPr>
+      </w:pPr>
+    </w:p>
+    <w:p>
+      <w:pPr>
+        <w:pStyle w:val="ListParagraph"/>
+        <w:numPr>
+          <w:ilvl w:val="0"/>
+          <w:numId w:val="4"/>
+        </w:numPr>
+        <w:rPr>
+          <w:sz w:val="28"/>
+          <w:szCs w:val="28"/>
+        </w:rPr>
+      </w:pPr>
+      <w:r>
+        <w:rPr>
+          <w:sz w:val="28"/>
+          <w:szCs w:val="28"/>
+        </w:rPr>
+        <w:t xml:space="preserve"> Inheritance - reusability </w:t>
+      </w:r>
+    </w:p>
+    <w:p>
+      <w:pPr>
+        <w:pStyle w:val="ListParagraph"/>
+        <w:numPr>
+          <w:ilvl w:val="1"/>
+          <w:numId w:val="4"/>
+        </w:numPr>
+        <w:rPr>
+          <w:sz w:val="28"/>
+          <w:szCs w:val="28"/>
+        </w:rPr>
+      </w:pPr>
+      <w:r>
+        <w:rPr>
+          <w:sz w:val="28"/>
+          <w:szCs w:val="28"/>
+        </w:rPr>
+        <w:t xml:space="preserve">When “is-a” relationship existing between two classed, we use inheritance </w:t>
+      </w:r>
+      <w:bookmarkStart w:id="6" w:name="_GoBack"/>
+      <w:bookmarkEnd w:id="6"/>
+    </w:p>
+    <w:p>
+      <w:pPr>
+        <w:pStyle w:val="ListParagraph"/>
         <w:ind w:left="360"/>
         <w:rPr>
           <w:sz w:val="28"/>
@@ -4497,6 +6048,56 @@
           <w:szCs w:val="28"/>
         </w:rPr>
       </w:pPr>
+    </w:p>
+    <w:p>
+      <w:pPr>
+        <w:pStyle w:val="ListParagraph"/>
+        <w:ind w:left="360"/>
+        <w:rPr>
+          <w:sz w:val="28"/>
+          <w:szCs w:val="28"/>
+        </w:rPr>
+      </w:pPr>
+    </w:p>
+    <w:p>
+      <w:pPr>
+        <w:pStyle w:val="ListParagraph"/>
+        <w:ind w:left="360"/>
+        <w:rPr>
+          <w:sz w:val="28"/>
+          <w:szCs w:val="28"/>
+        </w:rPr>
+      </w:pPr>
+    </w:p>
+    <w:p>
+      <w:pPr>
+        <w:pStyle w:val="ListParagraph"/>
+        <w:ind w:left="360"/>
+        <w:rPr>
+          <w:sz w:val="28"/>
+          <w:szCs w:val="28"/>
+        </w:rPr>
+      </w:pPr>
+    </w:p>
+    <w:p>
+      <w:pPr>
+        <w:pStyle w:val="ListParagraph"/>
+        <w:ind w:left="360"/>
+        <w:rPr>
+          <w:sz w:val="28"/>
+          <w:szCs w:val="28"/>
+        </w:rPr>
+      </w:pPr>
+    </w:p>
+    <w:p>
+      <w:pPr>
+        <w:pStyle w:val="ListParagraph"/>
+        <w:ind w:left="360"/>
+        <w:rPr>
+          <w:sz w:val="28"/>
+          <w:szCs w:val="28"/>
+        </w:rPr>
+      </w:pPr>
       <w:r>
         <w:rPr>
           <w:sz w:val="28"/>
@@ -4564,7 +6165,6 @@
           <w:szCs w:val="28"/>
           <w:lang w:eastAsia="en-IN"/>
         </w:rPr>
-        <w:lastRenderedPageBreak/>
         <w:drawing>
           <wp:inline distT="0" distB="0" distL="0" distR="0" wp14:anchorId="3389E428" wp14:editId="54CF4FD5">
             <wp:extent cx="5731510" cy="3222625"/>
@@ -4581,7 +6181,7 @@
                     <pic:cNvPicPr/>
                   </pic:nvPicPr>
                   <pic:blipFill>
-                    <a:blip r:embed="rId9"/>
+                    <a:blip r:embed="rId12"/>
                     <a:stretch>
                       <a:fillRect/>
                     </a:stretch>
@@ -4636,6 +6236,7 @@
           <w:sz w:val="28"/>
           <w:szCs w:val="28"/>
         </w:rPr>
+        <w:lastRenderedPageBreak/>
         <w:t xml:space="preserve">Ref2: </w:t>
       </w:r>
     </w:p>
@@ -4759,6 +6360,133 @@
         </w:rPr>
         <w:t xml:space="preserve"> 1) </w:t>
       </w:r>
+    </w:p>
+    <w:p>
+      <w:pPr>
+        <w:pStyle w:val="ListParagraph"/>
+        <w:ind w:left="360"/>
+        <w:rPr>
+          <w:sz w:val="28"/>
+          <w:szCs w:val="28"/>
+        </w:rPr>
+      </w:pPr>
+    </w:p>
+    <w:p>
+      <w:pPr>
+        <w:pStyle w:val="ListParagraph"/>
+        <w:ind w:left="360"/>
+        <w:rPr>
+          <w:sz w:val="28"/>
+          <w:szCs w:val="28"/>
+        </w:rPr>
+      </w:pPr>
+      <w:r>
+        <w:rPr>
+          <w:sz w:val="28"/>
+          <w:szCs w:val="28"/>
+        </w:rPr>
+        <w:t>Ref3:</w:t>
+      </w:r>
+    </w:p>
+    <w:p>
+      <w:pPr>
+        <w:pStyle w:val="ListParagraph"/>
+        <w:ind w:left="360"/>
+        <w:rPr>
+          <w:sz w:val="28"/>
+          <w:szCs w:val="28"/>
+        </w:rPr>
+      </w:pPr>
+      <w:hyperlink r:id="rId13" w:history="1">
+        <w:r>
+          <w:rPr>
+            <w:rStyle w:val="Hyperlink"/>
+            <w:sz w:val="28"/>
+            <w:szCs w:val="28"/>
+          </w:rPr>
+          <w:t>https://edabit.com/</w:t>
+        </w:r>
+      </w:hyperlink>
+    </w:p>
+    <w:p>
+      <w:pPr>
+        <w:pStyle w:val="ListParagraph"/>
+        <w:ind w:left="360"/>
+        <w:rPr>
+          <w:sz w:val="28"/>
+          <w:szCs w:val="28"/>
+        </w:rPr>
+      </w:pPr>
+    </w:p>
+    <w:p>
+      <w:pPr>
+        <w:pStyle w:val="ListParagraph"/>
+        <w:ind w:left="360"/>
+        <w:rPr>
+          <w:sz w:val="28"/>
+          <w:szCs w:val="28"/>
+        </w:rPr>
+      </w:pPr>
+    </w:p>
+    <w:p>
+      <w:pPr>
+        <w:pStyle w:val="ListParagraph"/>
+        <w:ind w:left="360"/>
+        <w:rPr>
+          <w:sz w:val="28"/>
+          <w:szCs w:val="28"/>
+        </w:rPr>
+      </w:pPr>
+    </w:p>
+    <w:p>
+      <w:pPr>
+        <w:pStyle w:val="ListParagraph"/>
+        <w:ind w:left="360"/>
+        <w:rPr>
+          <w:sz w:val="28"/>
+          <w:szCs w:val="28"/>
+        </w:rPr>
+      </w:pPr>
+    </w:p>
+    <w:p>
+      <w:pPr>
+        <w:pStyle w:val="ListParagraph"/>
+        <w:ind w:left="360"/>
+        <w:rPr>
+          <w:sz w:val="28"/>
+          <w:szCs w:val="28"/>
+        </w:rPr>
+      </w:pPr>
+    </w:p>
+    <w:p>
+      <w:pPr>
+        <w:pStyle w:val="ListParagraph"/>
+        <w:ind w:left="360"/>
+        <w:rPr>
+          <w:sz w:val="28"/>
+          <w:szCs w:val="28"/>
+        </w:rPr>
+      </w:pPr>
+    </w:p>
+    <w:p>
+      <w:pPr>
+        <w:pStyle w:val="ListParagraph"/>
+        <w:ind w:left="360"/>
+        <w:rPr>
+          <w:sz w:val="28"/>
+          <w:szCs w:val="28"/>
+        </w:rPr>
+      </w:pPr>
+    </w:p>
+    <w:p>
+      <w:pPr>
+        <w:pStyle w:val="ListParagraph"/>
+        <w:ind w:left="360"/>
+        <w:rPr>
+          <w:sz w:val="28"/>
+          <w:szCs w:val="28"/>
+        </w:rPr>
+      </w:pPr>
     </w:p>
     <w:p>
       <w:pPr>
@@ -5155,7 +6883,6 @@
                 <w:sz w:val="28"/>
                 <w:szCs w:val="28"/>
               </w:rPr>
-              <w:lastRenderedPageBreak/>
               <w:t>below 60</w:t>
             </w:r>
           </w:p>
@@ -5213,33 +6940,6 @@
           <w:szCs w:val="28"/>
         </w:rPr>
       </w:pPr>
-      <w:r>
-        <w:rPr>
-          <w:sz w:val="28"/>
-          <w:szCs w:val="28"/>
-        </w:rPr>
-        <w:t>//will start at 2 PM IST</w:t>
-      </w:r>
-    </w:p>
-    <w:p>
-      <w:pPr>
-        <w:pStyle w:val="ListParagraph"/>
-        <w:ind w:left="360"/>
-        <w:rPr>
-          <w:sz w:val="28"/>
-          <w:szCs w:val="28"/>
-        </w:rPr>
-      </w:pPr>
-    </w:p>
-    <w:p>
-      <w:pPr>
-        <w:pStyle w:val="ListParagraph"/>
-        <w:ind w:left="360"/>
-        <w:rPr>
-          <w:sz w:val="28"/>
-          <w:szCs w:val="28"/>
-        </w:rPr>
-      </w:pPr>
     </w:p>
     <w:p>
       <w:pPr>
@@ -5264,6 +6964,7 @@
           <w:sz w:val="28"/>
           <w:szCs w:val="28"/>
         </w:rPr>
+        <w:lastRenderedPageBreak/>
         <w:t>int</w:t>
       </w:r>
       <w:proofErr w:type="spellEnd"/>
@@ -5467,6 +7168,8 @@
         <w:pStyle w:val="ListParagraph"/>
         <w:ind w:left="360"/>
         <w:rPr>
+          <w:rFonts w:ascii="Consolas" w:hAnsi="Consolas" w:cs="Consolas"/>
+          <w:color w:val="000000"/>
           <w:sz w:val="28"/>
           <w:szCs w:val="28"/>
         </w:rPr>
@@ -5552,6 +7255,270 @@
           <w:szCs w:val="28"/>
         </w:rPr>
         <w:t>);</w:t>
+      </w:r>
+    </w:p>
+    <w:p>
+      <w:pPr>
+        <w:pStyle w:val="ListParagraph"/>
+        <w:ind w:left="360"/>
+        <w:rPr>
+          <w:rFonts w:ascii="Consolas" w:hAnsi="Consolas" w:cs="Consolas"/>
+          <w:color w:val="000000"/>
+          <w:sz w:val="28"/>
+          <w:szCs w:val="28"/>
+        </w:rPr>
+      </w:pPr>
+    </w:p>
+    <w:p>
+      <w:pPr>
+        <w:pStyle w:val="ListParagraph"/>
+        <w:ind w:left="360"/>
+        <w:rPr>
+          <w:rFonts w:ascii="Consolas" w:hAnsi="Consolas" w:cs="Consolas"/>
+          <w:color w:val="000000"/>
+          <w:sz w:val="28"/>
+          <w:szCs w:val="28"/>
+        </w:rPr>
+      </w:pPr>
+    </w:p>
+    <w:p>
+      <w:pPr>
+        <w:pStyle w:val="ListParagraph"/>
+        <w:ind w:left="360"/>
+        <w:rPr>
+          <w:rFonts w:ascii="Consolas" w:hAnsi="Consolas" w:cs="Consolas"/>
+          <w:color w:val="000000"/>
+          <w:sz w:val="28"/>
+          <w:szCs w:val="28"/>
+        </w:rPr>
+      </w:pPr>
+      <w:r>
+        <w:rPr>
+          <w:rFonts w:ascii="Consolas" w:hAnsi="Consolas" w:cs="Consolas"/>
+          <w:color w:val="000000"/>
+          <w:sz w:val="28"/>
+          <w:szCs w:val="28"/>
+        </w:rPr>
+        <w:t xml:space="preserve">Template for Student </w:t>
+      </w:r>
+    </w:p>
+    <w:p>
+      <w:pPr>
+        <w:pStyle w:val="ListParagraph"/>
+        <w:ind w:left="360"/>
+        <w:rPr>
+          <w:rFonts w:ascii="Consolas" w:hAnsi="Consolas" w:cs="Consolas"/>
+          <w:color w:val="000000"/>
+          <w:sz w:val="28"/>
+          <w:szCs w:val="28"/>
+        </w:rPr>
+      </w:pPr>
+    </w:p>
+    <w:p>
+      <w:pPr>
+        <w:pStyle w:val="ListParagraph"/>
+        <w:ind w:left="360"/>
+        <w:rPr>
+          <w:rFonts w:ascii="Consolas" w:hAnsi="Consolas" w:cs="Consolas"/>
+          <w:color w:val="000000"/>
+          <w:sz w:val="28"/>
+          <w:szCs w:val="28"/>
+        </w:rPr>
+      </w:pPr>
+    </w:p>
+    <w:p>
+      <w:pPr>
+        <w:pStyle w:val="ListParagraph"/>
+        <w:ind w:left="360"/>
+        <w:rPr>
+          <w:rFonts w:ascii="Consolas" w:hAnsi="Consolas" w:cs="Consolas"/>
+          <w:color w:val="000000"/>
+          <w:sz w:val="28"/>
+          <w:szCs w:val="28"/>
+        </w:rPr>
+      </w:pPr>
+      <w:r>
+        <w:rPr>
+          <w:rFonts w:ascii="Consolas" w:hAnsi="Consolas" w:cs="Consolas"/>
+          <w:color w:val="000000"/>
+          <w:sz w:val="28"/>
+          <w:szCs w:val="28"/>
+        </w:rPr>
+        <w:t xml:space="preserve">Git: </w:t>
+      </w:r>
+    </w:p>
+    <w:p>
+      <w:pPr>
+        <w:pStyle w:val="ListParagraph"/>
+        <w:ind w:left="360"/>
+        <w:rPr>
+          <w:sz w:val="28"/>
+          <w:szCs w:val="28"/>
+        </w:rPr>
+      </w:pPr>
+      <w:r>
+        <w:rPr>
+          <w:noProof/>
+          <w:lang w:eastAsia="en-IN"/>
+        </w:rPr>
+        <w:drawing>
+          <wp:inline distT="0" distB="0" distL="0" distR="0" wp14:anchorId="136C8C36" wp14:editId="7048B3B6">
+            <wp:extent cx="5731510" cy="3222625"/>
+            <wp:effectExtent l="0" t="0" r="2540" b="0"/>
+            <wp:docPr id="2" name="Picture 2"/>
+            <wp:cNvGraphicFramePr>
+              <a:graphicFrameLocks xmlns:a="http://schemas.openxmlformats.org/drawingml/2006/main" noChangeAspect="1"/>
+            </wp:cNvGraphicFramePr>
+            <a:graphic xmlns:a="http://schemas.openxmlformats.org/drawingml/2006/main">
+              <a:graphicData uri="http://schemas.openxmlformats.org/drawingml/2006/picture">
+                <pic:pic xmlns:pic="http://schemas.openxmlformats.org/drawingml/2006/picture">
+                  <pic:nvPicPr>
+                    <pic:cNvPr id="1" name=""/>
+                    <pic:cNvPicPr/>
+                  </pic:nvPicPr>
+                  <pic:blipFill>
+                    <a:blip r:embed="rId14"/>
+                    <a:stretch>
+                      <a:fillRect/>
+                    </a:stretch>
+                  </pic:blipFill>
+                  <pic:spPr>
+                    <a:xfrm>
+                      <a:off x="0" y="0"/>
+                      <a:ext cx="5731510" cy="3222625"/>
+                    </a:xfrm>
+                    <a:prstGeom prst="rect">
+                      <a:avLst/>
+                    </a:prstGeom>
+                  </pic:spPr>
+                </pic:pic>
+              </a:graphicData>
+            </a:graphic>
+          </wp:inline>
+        </w:drawing>
+      </w:r>
+    </w:p>
+    <w:p>
+      <w:pPr>
+        <w:pStyle w:val="ListParagraph"/>
+        <w:ind w:left="360"/>
+        <w:rPr>
+          <w:sz w:val="28"/>
+          <w:szCs w:val="28"/>
+        </w:rPr>
+      </w:pPr>
+    </w:p>
+    <w:p>
+      <w:pPr>
+        <w:pStyle w:val="ListParagraph"/>
+        <w:ind w:left="360"/>
+        <w:rPr>
+          <w:sz w:val="28"/>
+          <w:szCs w:val="28"/>
+        </w:rPr>
+      </w:pPr>
+      <w:r>
+        <w:rPr>
+          <w:noProof/>
+          <w:lang w:eastAsia="en-IN"/>
+        </w:rPr>
+        <w:lastRenderedPageBreak/>
+        <w:drawing>
+          <wp:inline distT="0" distB="0" distL="0" distR="0" wp14:anchorId="2F66321A" wp14:editId="56B94DB6">
+            <wp:extent cx="5731510" cy="3222625"/>
+            <wp:effectExtent l="0" t="0" r="2540" b="0"/>
+            <wp:docPr id="3" name="Picture 3"/>
+            <wp:cNvGraphicFramePr>
+              <a:graphicFrameLocks xmlns:a="http://schemas.openxmlformats.org/drawingml/2006/main" noChangeAspect="1"/>
+            </wp:cNvGraphicFramePr>
+            <a:graphic xmlns:a="http://schemas.openxmlformats.org/drawingml/2006/main">
+              <a:graphicData uri="http://schemas.openxmlformats.org/drawingml/2006/picture">
+                <pic:pic xmlns:pic="http://schemas.openxmlformats.org/drawingml/2006/picture">
+                  <pic:nvPicPr>
+                    <pic:cNvPr id="1" name=""/>
+                    <pic:cNvPicPr/>
+                  </pic:nvPicPr>
+                  <pic:blipFill>
+                    <a:blip r:embed="rId15"/>
+                    <a:stretch>
+                      <a:fillRect/>
+                    </a:stretch>
+                  </pic:blipFill>
+                  <pic:spPr>
+                    <a:xfrm>
+                      <a:off x="0" y="0"/>
+                      <a:ext cx="5731510" cy="3222625"/>
+                    </a:xfrm>
+                    <a:prstGeom prst="rect">
+                      <a:avLst/>
+                    </a:prstGeom>
+                  </pic:spPr>
+                </pic:pic>
+              </a:graphicData>
+            </a:graphic>
+          </wp:inline>
+        </w:drawing>
+      </w:r>
+    </w:p>
+    <w:p>
+      <w:pPr>
+        <w:pStyle w:val="ListParagraph"/>
+        <w:ind w:left="360"/>
+        <w:rPr>
+          <w:sz w:val="28"/>
+          <w:szCs w:val="28"/>
+        </w:rPr>
+      </w:pPr>
+    </w:p>
+    <w:p>
+      <w:pPr>
+        <w:pStyle w:val="ListParagraph"/>
+        <w:ind w:left="360"/>
+        <w:rPr>
+          <w:sz w:val="28"/>
+          <w:szCs w:val="28"/>
+        </w:rPr>
+      </w:pPr>
+      <w:r>
+        <w:rPr>
+          <w:noProof/>
+          <w:lang w:eastAsia="en-IN"/>
+        </w:rPr>
+        <w:drawing>
+          <wp:inline distT="0" distB="0" distL="0" distR="0" wp14:anchorId="50F11A5E" wp14:editId="2D7BF13B">
+            <wp:extent cx="5731510" cy="3222625"/>
+            <wp:effectExtent l="0" t="0" r="2540" b="0"/>
+            <wp:docPr id="4" name="Picture 4"/>
+            <wp:cNvGraphicFramePr>
+              <a:graphicFrameLocks xmlns:a="http://schemas.openxmlformats.org/drawingml/2006/main" noChangeAspect="1"/>
+            </wp:cNvGraphicFramePr>
+            <a:graphic xmlns:a="http://schemas.openxmlformats.org/drawingml/2006/main">
+              <a:graphicData uri="http://schemas.openxmlformats.org/drawingml/2006/picture">
+                <pic:pic xmlns:pic="http://schemas.openxmlformats.org/drawingml/2006/picture">
+                  <pic:nvPicPr>
+                    <pic:cNvPr id="1" name=""/>
+                    <pic:cNvPicPr/>
+                  </pic:nvPicPr>
+                  <pic:blipFill>
+                    <a:blip r:embed="rId16"/>
+                    <a:stretch>
+                      <a:fillRect/>
+                    </a:stretch>
+                  </pic:blipFill>
+                  <pic:spPr>
+                    <a:xfrm>
+                      <a:off x="0" y="0"/>
+                      <a:ext cx="5731510" cy="3222625"/>
+                    </a:xfrm>
+                    <a:prstGeom prst="rect">
+                      <a:avLst/>
+                    </a:prstGeom>
+                  </pic:spPr>
+                </pic:pic>
+              </a:graphicData>
+            </a:graphic>
+          </wp:inline>
+        </w:drawing>
       </w:r>
     </w:p>
     <w:sectPr>
@@ -5630,6 +7597,48 @@
       </w:r>
     </w:p>
   </w:comment>
+  <w:comment w:id="4" w:author="Balaji Dinakaran" w:date="2022-02-01T09:24:00Z" w:initials="J">
+    <w:p>
+      <w:pPr>
+        <w:pStyle w:val="CommentText"/>
+      </w:pPr>
+      <w:r>
+        <w:rPr>
+          <w:rStyle w:val="CommentReference"/>
+        </w:rPr>
+        <w:annotationRef/>
+      </w:r>
+      <w:proofErr w:type="gramStart"/>
+      <w:r>
+        <w:t>git</w:t>
+      </w:r>
+      <w:proofErr w:type="gramEnd"/>
+      <w:r>
+        <w:t xml:space="preserve"> commit</w:t>
+      </w:r>
+    </w:p>
+  </w:comment>
+  <w:comment w:id="5" w:author="Balaji Dinakaran" w:date="2022-02-01T09:24:00Z" w:initials="J">
+    <w:p>
+      <w:pPr>
+        <w:pStyle w:val="CommentText"/>
+      </w:pPr>
+      <w:r>
+        <w:rPr>
+          <w:rStyle w:val="CommentReference"/>
+        </w:rPr>
+        <w:annotationRef/>
+      </w:r>
+      <w:proofErr w:type="gramStart"/>
+      <w:r>
+        <w:t>git</w:t>
+      </w:r>
+      <w:proofErr w:type="gramEnd"/>
+      <w:r>
+        <w:t xml:space="preserve"> push</w:t>
+      </w:r>
+    </w:p>
+  </w:comment>
 </w:comments>
 </file>
 
@@ -5639,12 +7648,219 @@
   <w15:commentEx w15:paraId="55C93ECF" w15:done="0"/>
   <w15:commentEx w15:paraId="26CCF8F6" w15:done="0"/>
   <w15:commentEx w15:paraId="299CDF85" w15:done="0"/>
+  <w15:commentEx w15:paraId="7B5EBCBA" w15:done="0"/>
+  <w15:commentEx w15:paraId="4012C339" w15:done="0"/>
 </w15:commentsEx>
 </file>
 
 <file path=word/numbering.xml><?xml version="1.0" encoding="utf-8"?>
 <w:numbering xmlns:wpc="http://schemas.microsoft.com/office/word/2010/wordprocessingCanvas" xmlns:mc="http://schemas.openxmlformats.org/markup-compatibility/2006" xmlns:o="urn:schemas-microsoft-com:office:office" xmlns:r="http://schemas.openxmlformats.org/officeDocument/2006/relationships" xmlns:m="http://schemas.openxmlformats.org/officeDocument/2006/math" xmlns:v="urn:schemas-microsoft-com:vml" xmlns:wp14="http://schemas.microsoft.com/office/word/2010/wordprocessingDrawing" xmlns:wp="http://schemas.openxmlformats.org/drawingml/2006/wordprocessingDrawing" xmlns:w10="urn:schemas-microsoft-com:office:word" xmlns:w="http://schemas.openxmlformats.org/wordprocessingml/2006/main" xmlns:w14="http://schemas.microsoft.com/office/word/2010/wordml" xmlns:w15="http://schemas.microsoft.com/office/word/2012/wordml" xmlns:wpg="http://schemas.microsoft.com/office/word/2010/wordprocessingGroup" xmlns:wpi="http://schemas.microsoft.com/office/word/2010/wordprocessingInk" xmlns:wne="http://schemas.microsoft.com/office/word/2006/wordml" xmlns:wps="http://schemas.microsoft.com/office/word/2010/wordprocessingShape" mc:Ignorable="w14 w15 wp14">
   <w:abstractNum w:abstractNumId="0">
+    <w:nsid w:val="111204BA"/>
+    <w:multiLevelType w:val="hybridMultilevel"/>
+    <w:tmpl w:val="B3205060"/>
+    <w:lvl w:ilvl="0" w:tplc="4009000F">
+      <w:start w:val="1"/>
+      <w:numFmt w:val="decimal"/>
+      <w:lvlText w:val="%1."/>
+      <w:lvlJc w:val="left"/>
+      <w:pPr>
+        <w:ind w:left="644" w:hanging="360"/>
+      </w:pPr>
+      <w:rPr>
+        <w:rFonts w:hint="default"/>
+      </w:rPr>
+    </w:lvl>
+    <w:lvl w:ilvl="1" w:tplc="40090019">
+      <w:start w:val="1"/>
+      <w:numFmt w:val="lowerLetter"/>
+      <w:lvlText w:val="%2."/>
+      <w:lvlJc w:val="left"/>
+      <w:pPr>
+        <w:ind w:left="1080" w:hanging="360"/>
+      </w:pPr>
+    </w:lvl>
+    <w:lvl w:ilvl="2" w:tplc="40090001">
+      <w:start w:val="1"/>
+      <w:numFmt w:val="bullet"/>
+      <w:lvlText w:val=""/>
+      <w:lvlJc w:val="left"/>
+      <w:pPr>
+        <w:ind w:left="1800" w:hanging="180"/>
+      </w:pPr>
+      <w:rPr>
+        <w:rFonts w:ascii="Symbol" w:hAnsi="Symbol" w:hint="default"/>
+      </w:rPr>
+    </w:lvl>
+    <w:lvl w:ilvl="3" w:tplc="4009000F" w:tentative="1">
+      <w:start w:val="1"/>
+      <w:numFmt w:val="decimal"/>
+      <w:lvlText w:val="%4."/>
+      <w:lvlJc w:val="left"/>
+      <w:pPr>
+        <w:ind w:left="2520" w:hanging="360"/>
+      </w:pPr>
+    </w:lvl>
+    <w:lvl w:ilvl="4" w:tplc="40090019" w:tentative="1">
+      <w:start w:val="1"/>
+      <w:numFmt w:val="lowerLetter"/>
+      <w:lvlText w:val="%5."/>
+      <w:lvlJc w:val="left"/>
+      <w:pPr>
+        <w:ind w:left="3240" w:hanging="360"/>
+      </w:pPr>
+    </w:lvl>
+    <w:lvl w:ilvl="5" w:tplc="4009001B" w:tentative="1">
+      <w:start w:val="1"/>
+      <w:numFmt w:val="lowerRoman"/>
+      <w:lvlText w:val="%6."/>
+      <w:lvlJc w:val="right"/>
+      <w:pPr>
+        <w:ind w:left="3960" w:hanging="180"/>
+      </w:pPr>
+    </w:lvl>
+    <w:lvl w:ilvl="6" w:tplc="4009000F" w:tentative="1">
+      <w:start w:val="1"/>
+      <w:numFmt w:val="decimal"/>
+      <w:lvlText w:val="%7."/>
+      <w:lvlJc w:val="left"/>
+      <w:pPr>
+        <w:ind w:left="4680" w:hanging="360"/>
+      </w:pPr>
+    </w:lvl>
+    <w:lvl w:ilvl="7" w:tplc="40090019" w:tentative="1">
+      <w:start w:val="1"/>
+      <w:numFmt w:val="lowerLetter"/>
+      <w:lvlText w:val="%8."/>
+      <w:lvlJc w:val="left"/>
+      <w:pPr>
+        <w:ind w:left="5400" w:hanging="360"/>
+      </w:pPr>
+    </w:lvl>
+    <w:lvl w:ilvl="8" w:tplc="4009001B" w:tentative="1">
+      <w:start w:val="1"/>
+      <w:numFmt w:val="lowerRoman"/>
+      <w:lvlText w:val="%9."/>
+      <w:lvlJc w:val="right"/>
+      <w:pPr>
+        <w:ind w:left="6120" w:hanging="180"/>
+      </w:pPr>
+    </w:lvl>
+  </w:abstractNum>
+  <w:abstractNum w:abstractNumId="1">
+    <w:nsid w:val="13C10EAB"/>
+    <w:multiLevelType w:val="hybridMultilevel"/>
+    <w:tmpl w:val="DC58B5E0"/>
+    <w:lvl w:ilvl="0" w:tplc="40090001">
+      <w:start w:val="1"/>
+      <w:numFmt w:val="bullet"/>
+      <w:lvlText w:val=""/>
+      <w:lvlJc w:val="left"/>
+      <w:pPr>
+        <w:ind w:left="1364" w:hanging="360"/>
+      </w:pPr>
+      <w:rPr>
+        <w:rFonts w:ascii="Symbol" w:hAnsi="Symbol" w:hint="default"/>
+      </w:rPr>
+    </w:lvl>
+    <w:lvl w:ilvl="1" w:tplc="40090003">
+      <w:start w:val="1"/>
+      <w:numFmt w:val="bullet"/>
+      <w:lvlText w:val="o"/>
+      <w:lvlJc w:val="left"/>
+      <w:pPr>
+        <w:ind w:left="2084" w:hanging="360"/>
+      </w:pPr>
+      <w:rPr>
+        <w:rFonts w:ascii="Courier New" w:hAnsi="Courier New" w:cs="Courier New" w:hint="default"/>
+      </w:rPr>
+    </w:lvl>
+    <w:lvl w:ilvl="2" w:tplc="40090005" w:tentative="1">
+      <w:start w:val="1"/>
+      <w:numFmt w:val="bullet"/>
+      <w:lvlText w:val=""/>
+      <w:lvlJc w:val="left"/>
+      <w:pPr>
+        <w:ind w:left="2804" w:hanging="360"/>
+      </w:pPr>
+      <w:rPr>
+        <w:rFonts w:ascii="Wingdings" w:hAnsi="Wingdings" w:hint="default"/>
+      </w:rPr>
+    </w:lvl>
+    <w:lvl w:ilvl="3" w:tplc="40090001" w:tentative="1">
+      <w:start w:val="1"/>
+      <w:numFmt w:val="bullet"/>
+      <w:lvlText w:val=""/>
+      <w:lvlJc w:val="left"/>
+      <w:pPr>
+        <w:ind w:left="3524" w:hanging="360"/>
+      </w:pPr>
+      <w:rPr>
+        <w:rFonts w:ascii="Symbol" w:hAnsi="Symbol" w:hint="default"/>
+      </w:rPr>
+    </w:lvl>
+    <w:lvl w:ilvl="4" w:tplc="40090003" w:tentative="1">
+      <w:start w:val="1"/>
+      <w:numFmt w:val="bullet"/>
+      <w:lvlText w:val="o"/>
+      <w:lvlJc w:val="left"/>
+      <w:pPr>
+        <w:ind w:left="4244" w:hanging="360"/>
+      </w:pPr>
+      <w:rPr>
+        <w:rFonts w:ascii="Courier New" w:hAnsi="Courier New" w:cs="Courier New" w:hint="default"/>
+      </w:rPr>
+    </w:lvl>
+    <w:lvl w:ilvl="5" w:tplc="40090005" w:tentative="1">
+      <w:start w:val="1"/>
+      <w:numFmt w:val="bullet"/>
+      <w:lvlText w:val=""/>
+      <w:lvlJc w:val="left"/>
+      <w:pPr>
+        <w:ind w:left="4964" w:hanging="360"/>
+      </w:pPr>
+      <w:rPr>
+        <w:rFonts w:ascii="Wingdings" w:hAnsi="Wingdings" w:hint="default"/>
+      </w:rPr>
+    </w:lvl>
+    <w:lvl w:ilvl="6" w:tplc="40090001" w:tentative="1">
+      <w:start w:val="1"/>
+      <w:numFmt w:val="bullet"/>
+      <w:lvlText w:val=""/>
+      <w:lvlJc w:val="left"/>
+      <w:pPr>
+        <w:ind w:left="5684" w:hanging="360"/>
+      </w:pPr>
+      <w:rPr>
+        <w:rFonts w:ascii="Symbol" w:hAnsi="Symbol" w:hint="default"/>
+      </w:rPr>
+    </w:lvl>
+    <w:lvl w:ilvl="7" w:tplc="40090003" w:tentative="1">
+      <w:start w:val="1"/>
+      <w:numFmt w:val="bullet"/>
+      <w:lvlText w:val="o"/>
+      <w:lvlJc w:val="left"/>
+      <w:pPr>
+        <w:ind w:left="6404" w:hanging="360"/>
+      </w:pPr>
+      <w:rPr>
+        <w:rFonts w:ascii="Courier New" w:hAnsi="Courier New" w:cs="Courier New" w:hint="default"/>
+      </w:rPr>
+    </w:lvl>
+    <w:lvl w:ilvl="8" w:tplc="40090005" w:tentative="1">
+      <w:start w:val="1"/>
+      <w:numFmt w:val="bullet"/>
+      <w:lvlText w:val=""/>
+      <w:lvlJc w:val="left"/>
+      <w:pPr>
+        <w:ind w:left="7124" w:hanging="360"/>
+      </w:pPr>
+      <w:rPr>
+        <w:rFonts w:ascii="Wingdings" w:hAnsi="Wingdings" w:hint="default"/>
+      </w:rPr>
+    </w:lvl>
+  </w:abstractNum>
+  <w:abstractNum w:abstractNumId="2">
     <w:nsid w:val="22BC3D38"/>
     <w:multiLevelType w:val="hybridMultilevel"/>
     <w:tmpl w:val="C1BE29BE"/>
@@ -5757,7 +7973,96 @@
       </w:rPr>
     </w:lvl>
   </w:abstractNum>
-  <w:abstractNum w:abstractNumId="1">
+  <w:abstractNum w:abstractNumId="3">
+    <w:nsid w:val="2BCB4B8B"/>
+    <w:multiLevelType w:val="hybridMultilevel"/>
+    <w:tmpl w:val="708E5E82"/>
+    <w:lvl w:ilvl="0" w:tplc="4009000F">
+      <w:start w:val="1"/>
+      <w:numFmt w:val="decimal"/>
+      <w:lvlText w:val="%1."/>
+      <w:lvlJc w:val="left"/>
+      <w:pPr>
+        <w:ind w:left="720" w:hanging="360"/>
+      </w:pPr>
+      <w:rPr>
+        <w:rFonts w:hint="default"/>
+      </w:rPr>
+    </w:lvl>
+    <w:lvl w:ilvl="1" w:tplc="40090019" w:tentative="1">
+      <w:start w:val="1"/>
+      <w:numFmt w:val="lowerLetter"/>
+      <w:lvlText w:val="%2."/>
+      <w:lvlJc w:val="left"/>
+      <w:pPr>
+        <w:ind w:left="1440" w:hanging="360"/>
+      </w:pPr>
+    </w:lvl>
+    <w:lvl w:ilvl="2" w:tplc="4009001B" w:tentative="1">
+      <w:start w:val="1"/>
+      <w:numFmt w:val="lowerRoman"/>
+      <w:lvlText w:val="%3."/>
+      <w:lvlJc w:val="right"/>
+      <w:pPr>
+        <w:ind w:left="2160" w:hanging="180"/>
+      </w:pPr>
+    </w:lvl>
+    <w:lvl w:ilvl="3" w:tplc="4009000F" w:tentative="1">
+      <w:start w:val="1"/>
+      <w:numFmt w:val="decimal"/>
+      <w:lvlText w:val="%4."/>
+      <w:lvlJc w:val="left"/>
+      <w:pPr>
+        <w:ind w:left="2880" w:hanging="360"/>
+      </w:pPr>
+    </w:lvl>
+    <w:lvl w:ilvl="4" w:tplc="40090019" w:tentative="1">
+      <w:start w:val="1"/>
+      <w:numFmt w:val="lowerLetter"/>
+      <w:lvlText w:val="%5."/>
+      <w:lvlJc w:val="left"/>
+      <w:pPr>
+        <w:ind w:left="3600" w:hanging="360"/>
+      </w:pPr>
+    </w:lvl>
+    <w:lvl w:ilvl="5" w:tplc="4009001B" w:tentative="1">
+      <w:start w:val="1"/>
+      <w:numFmt w:val="lowerRoman"/>
+      <w:lvlText w:val="%6."/>
+      <w:lvlJc w:val="right"/>
+      <w:pPr>
+        <w:ind w:left="4320" w:hanging="180"/>
+      </w:pPr>
+    </w:lvl>
+    <w:lvl w:ilvl="6" w:tplc="4009000F" w:tentative="1">
+      <w:start w:val="1"/>
+      <w:numFmt w:val="decimal"/>
+      <w:lvlText w:val="%7."/>
+      <w:lvlJc w:val="left"/>
+      <w:pPr>
+        <w:ind w:left="5040" w:hanging="360"/>
+      </w:pPr>
+    </w:lvl>
+    <w:lvl w:ilvl="7" w:tplc="40090019" w:tentative="1">
+      <w:start w:val="1"/>
+      <w:numFmt w:val="lowerLetter"/>
+      <w:lvlText w:val="%8."/>
+      <w:lvlJc w:val="left"/>
+      <w:pPr>
+        <w:ind w:left="5760" w:hanging="360"/>
+      </w:pPr>
+    </w:lvl>
+    <w:lvl w:ilvl="8" w:tplc="4009001B" w:tentative="1">
+      <w:start w:val="1"/>
+      <w:numFmt w:val="lowerRoman"/>
+      <w:lvlText w:val="%9."/>
+      <w:lvlJc w:val="right"/>
+      <w:pPr>
+        <w:ind w:left="6480" w:hanging="180"/>
+      </w:pPr>
+    </w:lvl>
+  </w:abstractNum>
+  <w:abstractNum w:abstractNumId="4">
     <w:nsid w:val="2FD541BB"/>
     <w:multiLevelType w:val="hybridMultilevel"/>
     <w:tmpl w:val="CC1ABA4E"/>
@@ -5870,7 +8175,7 @@
       </w:rPr>
     </w:lvl>
   </w:abstractNum>
-  <w:abstractNum w:abstractNumId="2">
+  <w:abstractNum w:abstractNumId="5">
     <w:nsid w:val="399A06FD"/>
     <w:multiLevelType w:val="hybridMultilevel"/>
     <w:tmpl w:val="B3205060"/>
@@ -5962,7 +8267,7 @@
       </w:pPr>
     </w:lvl>
   </w:abstractNum>
-  <w:abstractNum w:abstractNumId="3">
+  <w:abstractNum w:abstractNumId="6">
     <w:nsid w:val="419D66CA"/>
     <w:multiLevelType w:val="hybridMultilevel"/>
     <w:tmpl w:val="5DDE9F62"/>
@@ -6075,7 +8380,7 @@
       </w:rPr>
     </w:lvl>
   </w:abstractNum>
-  <w:abstractNum w:abstractNumId="4">
+  <w:abstractNum w:abstractNumId="7">
     <w:nsid w:val="4D477217"/>
     <w:multiLevelType w:val="hybridMultilevel"/>
     <w:tmpl w:val="67047B32"/>
@@ -6188,7 +8493,7 @@
       </w:rPr>
     </w:lvl>
   </w:abstractNum>
-  <w:abstractNum w:abstractNumId="5">
+  <w:abstractNum w:abstractNumId="8">
     <w:nsid w:val="53275054"/>
     <w:multiLevelType w:val="hybridMultilevel"/>
     <w:tmpl w:val="BFA46754"/>
@@ -6274,7 +8579,7 @@
       </w:pPr>
     </w:lvl>
   </w:abstractNum>
-  <w:abstractNum w:abstractNumId="6">
+  <w:abstractNum w:abstractNumId="9">
     <w:nsid w:val="588D723E"/>
     <w:multiLevelType w:val="hybridMultilevel"/>
     <w:tmpl w:val="E474FB3C"/>
@@ -6387,7 +8692,93 @@
       </w:rPr>
     </w:lvl>
   </w:abstractNum>
-  <w:abstractNum w:abstractNumId="7">
+  <w:abstractNum w:abstractNumId="10">
+    <w:nsid w:val="59362C87"/>
+    <w:multiLevelType w:val="hybridMultilevel"/>
+    <w:tmpl w:val="C7E67A82"/>
+    <w:lvl w:ilvl="0" w:tplc="4009000F">
+      <w:start w:val="1"/>
+      <w:numFmt w:val="decimal"/>
+      <w:lvlText w:val="%1."/>
+      <w:lvlJc w:val="left"/>
+      <w:pPr>
+        <w:ind w:left="720" w:hanging="360"/>
+      </w:pPr>
+    </w:lvl>
+    <w:lvl w:ilvl="1" w:tplc="40090019" w:tentative="1">
+      <w:start w:val="1"/>
+      <w:numFmt w:val="lowerLetter"/>
+      <w:lvlText w:val="%2."/>
+      <w:lvlJc w:val="left"/>
+      <w:pPr>
+        <w:ind w:left="1440" w:hanging="360"/>
+      </w:pPr>
+    </w:lvl>
+    <w:lvl w:ilvl="2" w:tplc="4009001B" w:tentative="1">
+      <w:start w:val="1"/>
+      <w:numFmt w:val="lowerRoman"/>
+      <w:lvlText w:val="%3."/>
+      <w:lvlJc w:val="right"/>
+      <w:pPr>
+        <w:ind w:left="2160" w:hanging="180"/>
+      </w:pPr>
+    </w:lvl>
+    <w:lvl w:ilvl="3" w:tplc="4009000F" w:tentative="1">
+      <w:start w:val="1"/>
+      <w:numFmt w:val="decimal"/>
+      <w:lvlText w:val="%4."/>
+      <w:lvlJc w:val="left"/>
+      <w:pPr>
+        <w:ind w:left="2880" w:hanging="360"/>
+      </w:pPr>
+    </w:lvl>
+    <w:lvl w:ilvl="4" w:tplc="40090019" w:tentative="1">
+      <w:start w:val="1"/>
+      <w:numFmt w:val="lowerLetter"/>
+      <w:lvlText w:val="%5."/>
+      <w:lvlJc w:val="left"/>
+      <w:pPr>
+        <w:ind w:left="3600" w:hanging="360"/>
+      </w:pPr>
+    </w:lvl>
+    <w:lvl w:ilvl="5" w:tplc="4009001B" w:tentative="1">
+      <w:start w:val="1"/>
+      <w:numFmt w:val="lowerRoman"/>
+      <w:lvlText w:val="%6."/>
+      <w:lvlJc w:val="right"/>
+      <w:pPr>
+        <w:ind w:left="4320" w:hanging="180"/>
+      </w:pPr>
+    </w:lvl>
+    <w:lvl w:ilvl="6" w:tplc="4009000F" w:tentative="1">
+      <w:start w:val="1"/>
+      <w:numFmt w:val="decimal"/>
+      <w:lvlText w:val="%7."/>
+      <w:lvlJc w:val="left"/>
+      <w:pPr>
+        <w:ind w:left="5040" w:hanging="360"/>
+      </w:pPr>
+    </w:lvl>
+    <w:lvl w:ilvl="7" w:tplc="40090019" w:tentative="1">
+      <w:start w:val="1"/>
+      <w:numFmt w:val="lowerLetter"/>
+      <w:lvlText w:val="%8."/>
+      <w:lvlJc w:val="left"/>
+      <w:pPr>
+        <w:ind w:left="5760" w:hanging="360"/>
+      </w:pPr>
+    </w:lvl>
+    <w:lvl w:ilvl="8" w:tplc="4009001B" w:tentative="1">
+      <w:start w:val="1"/>
+      <w:numFmt w:val="lowerRoman"/>
+      <w:lvlText w:val="%9."/>
+      <w:lvlJc w:val="right"/>
+      <w:pPr>
+        <w:ind w:left="6480" w:hanging="180"/>
+      </w:pPr>
+    </w:lvl>
+  </w:abstractNum>
+  <w:abstractNum w:abstractNumId="11">
     <w:nsid w:val="5ACD38A8"/>
     <w:multiLevelType w:val="hybridMultilevel"/>
     <w:tmpl w:val="73E6CE6E"/>
@@ -6500,7 +8891,7 @@
       </w:rPr>
     </w:lvl>
   </w:abstractNum>
-  <w:abstractNum w:abstractNumId="8">
+  <w:abstractNum w:abstractNumId="12">
     <w:nsid w:val="6A1C0873"/>
     <w:multiLevelType w:val="hybridMultilevel"/>
     <w:tmpl w:val="8D00B6EC"/>
@@ -6613,7 +9004,7 @@
       </w:rPr>
     </w:lvl>
   </w:abstractNum>
-  <w:abstractNum w:abstractNumId="9">
+  <w:abstractNum w:abstractNumId="13">
     <w:nsid w:val="7BEA1A32"/>
     <w:multiLevelType w:val="hybridMultilevel"/>
     <w:tmpl w:val="5274C22C"/>
@@ -6727,34 +9118,46 @@
     </w:lvl>
   </w:abstractNum>
   <w:num w:numId="1">
+    <w:abstractNumId w:val="12"/>
+  </w:num>
+  <w:num w:numId="2">
+    <w:abstractNumId w:val="6"/>
+  </w:num>
+  <w:num w:numId="3">
     <w:abstractNumId w:val="8"/>
   </w:num>
-  <w:num w:numId="2">
+  <w:num w:numId="4">
+    <w:abstractNumId w:val="5"/>
+  </w:num>
+  <w:num w:numId="5">
+    <w:abstractNumId w:val="9"/>
+  </w:num>
+  <w:num w:numId="6">
+    <w:abstractNumId w:val="2"/>
+  </w:num>
+  <w:num w:numId="7">
+    <w:abstractNumId w:val="4"/>
+  </w:num>
+  <w:num w:numId="8">
+    <w:abstractNumId w:val="13"/>
+  </w:num>
+  <w:num w:numId="9">
+    <w:abstractNumId w:val="11"/>
+  </w:num>
+  <w:num w:numId="10">
+    <w:abstractNumId w:val="7"/>
+  </w:num>
+  <w:num w:numId="11">
+    <w:abstractNumId w:val="0"/>
+  </w:num>
+  <w:num w:numId="12">
     <w:abstractNumId w:val="3"/>
   </w:num>
-  <w:num w:numId="3">
-    <w:abstractNumId w:val="5"/>
+  <w:num w:numId="13">
+    <w:abstractNumId w:val="10"/>
   </w:num>
-  <w:num w:numId="4">
-    <w:abstractNumId w:val="2"/>
-  </w:num>
-  <w:num w:numId="5">
-    <w:abstractNumId w:val="6"/>
-  </w:num>
-  <w:num w:numId="6">
-    <w:abstractNumId w:val="0"/>
-  </w:num>
-  <w:num w:numId="7">
+  <w:num w:numId="14">
     <w:abstractNumId w:val="1"/>
-  </w:num>
-  <w:num w:numId="8">
-    <w:abstractNumId w:val="9"/>
-  </w:num>
-  <w:num w:numId="9">
-    <w:abstractNumId w:val="7"/>
-  </w:num>
-  <w:num w:numId="10">
-    <w:abstractNumId w:val="4"/>
   </w:num>
 </w:numbering>
 </file>
@@ -7308,6 +9711,61 @@
       <w:u w:val="single"/>
     </w:rPr>
   </w:style>
+  <w:style w:type="paragraph" w:styleId="HTMLPreformatted">
+    <w:name w:val="HTML Preformatted"/>
+    <w:basedOn w:val="Normal"/>
+    <w:link w:val="HTMLPreformattedChar"/>
+    <w:uiPriority w:val="99"/>
+    <w:semiHidden/>
+    <w:unhideWhenUsed/>
+    <w:rsid w:val="00B05E74"/>
+    <w:pPr>
+      <w:tabs>
+        <w:tab w:val="left" w:pos="916"/>
+        <w:tab w:val="left" w:pos="1832"/>
+        <w:tab w:val="left" w:pos="2748"/>
+        <w:tab w:val="left" w:pos="3664"/>
+        <w:tab w:val="left" w:pos="4580"/>
+        <w:tab w:val="left" w:pos="5496"/>
+        <w:tab w:val="left" w:pos="6412"/>
+        <w:tab w:val="left" w:pos="7328"/>
+        <w:tab w:val="left" w:pos="8244"/>
+        <w:tab w:val="left" w:pos="9160"/>
+        <w:tab w:val="left" w:pos="10076"/>
+        <w:tab w:val="left" w:pos="10992"/>
+        <w:tab w:val="left" w:pos="11908"/>
+        <w:tab w:val="left" w:pos="12824"/>
+        <w:tab w:val="left" w:pos="13740"/>
+        <w:tab w:val="left" w:pos="14656"/>
+      </w:tabs>
+      <w:spacing w:after="0" w:line="240" w:lineRule="auto"/>
+    </w:pPr>
+    <w:rPr>
+      <w:rFonts w:ascii="Courier New" w:eastAsia="Times New Roman" w:hAnsi="Courier New" w:cs="Courier New"/>
+      <w:sz w:val="20"/>
+      <w:szCs w:val="20"/>
+      <w:lang w:eastAsia="en-IN"/>
+    </w:rPr>
+  </w:style>
+  <w:style w:type="character" w:customStyle="1" w:styleId="HTMLPreformattedChar">
+    <w:name w:val="HTML Preformatted Char"/>
+    <w:basedOn w:val="DefaultParagraphFont"/>
+    <w:link w:val="HTMLPreformatted"/>
+    <w:uiPriority w:val="99"/>
+    <w:semiHidden/>
+    <w:rsid w:val="00B05E74"/>
+    <w:rPr>
+      <w:rFonts w:ascii="Courier New" w:eastAsia="Times New Roman" w:hAnsi="Courier New" w:cs="Courier New"/>
+      <w:sz w:val="20"/>
+      <w:szCs w:val="20"/>
+      <w:lang w:eastAsia="en-IN"/>
+    </w:rPr>
+  </w:style>
+  <w:style w:type="character" w:customStyle="1" w:styleId="user-select-contain">
+    <w:name w:val="user-select-contain"/>
+    <w:basedOn w:val="DefaultParagraphFont"/>
+    <w:rsid w:val="00B05E74"/>
+  </w:style>
 </w:styles>
 </file>
 

</xml_diff>

<commit_message>
day 4 - session notes
</commit_message>
<xml_diff>
--- a/Session Notes.docx
+++ b/Session Notes.docx
@@ -166,22 +166,6 @@
     </w:p>
     <w:p>
       <w:pPr>
-        <w:rPr>
-          <w:sz w:val="28"/>
-          <w:szCs w:val="28"/>
-        </w:rPr>
-      </w:pPr>
-    </w:p>
-    <w:p>
-      <w:pPr>
-        <w:rPr>
-          <w:sz w:val="28"/>
-          <w:szCs w:val="28"/>
-        </w:rPr>
-      </w:pPr>
-    </w:p>
-    <w:p>
-      <w:pPr>
         <w:pStyle w:val="ListParagraph"/>
         <w:numPr>
           <w:ilvl w:val="0"/>
@@ -605,7 +589,6 @@
           <w:sz w:val="28"/>
           <w:szCs w:val="28"/>
         </w:rPr>
-        <w:lastRenderedPageBreak/>
         <w:t>IDE - Eclipse/</w:t>
       </w:r>
       <w:proofErr w:type="spellStart"/>
@@ -695,6 +678,7 @@
           <w:sz w:val="28"/>
           <w:szCs w:val="28"/>
         </w:rPr>
+        <w:lastRenderedPageBreak/>
         <w:t xml:space="preserve">Choose - Eclipse IDE for Java developer </w:t>
       </w:r>
     </w:p>
@@ -1499,6 +1483,7 @@
           <w:sz w:val="28"/>
           <w:szCs w:val="28"/>
         </w:rPr>
+        <w:lastRenderedPageBreak/>
         <w:t xml:space="preserve">Non-Primitive </w:t>
       </w:r>
       <w:proofErr w:type="spellStart"/>
@@ -2298,7 +2283,6 @@
           <w:sz w:val="28"/>
           <w:szCs w:val="28"/>
         </w:rPr>
-        <w:lastRenderedPageBreak/>
         <w:t xml:space="preserve">==, !=, &gt;,&lt;,&gt;=,&lt;= </w:t>
       </w:r>
     </w:p>
@@ -3863,7 +3847,6 @@
           <w:sz w:val="24"/>
           <w:szCs w:val="24"/>
         </w:rPr>
-        <w:lastRenderedPageBreak/>
         <w:t xml:space="preserve">Use </w:t>
       </w:r>
       <w:proofErr w:type="spellStart"/>
@@ -3987,6 +3970,7 @@
           <w:sz w:val="28"/>
           <w:szCs w:val="28"/>
         </w:rPr>
+        <w:lastRenderedPageBreak/>
         <w:t xml:space="preserve">Instantiation - </w:t>
       </w:r>
       <w:r>
@@ -5130,6 +5114,7 @@
           <w:highlight w:val="yellow"/>
           <w:lang w:eastAsia="en-IN"/>
         </w:rPr>
+        <w:lastRenderedPageBreak/>
         <w:t>git commit -m "first commit"</w:t>
       </w:r>
       <w:r>
@@ -5851,7 +5836,6 @@
           <w:sz w:val="28"/>
           <w:szCs w:val="28"/>
         </w:rPr>
-        <w:lastRenderedPageBreak/>
         <w:t xml:space="preserve">Method Overloading </w:t>
       </w:r>
     </w:p>
@@ -5905,6 +5889,7 @@
           <w:sz w:val="28"/>
           <w:szCs w:val="28"/>
         </w:rPr>
+        <w:lastRenderedPageBreak/>
         <w:t>Number of parameters/arguments</w:t>
       </w:r>
     </w:p>
@@ -6006,12 +5991,706 @@
         </w:rPr>
         <w:t xml:space="preserve">When “is-a” relationship existing between two classed, we use inheritance </w:t>
       </w:r>
+    </w:p>
+    <w:p>
+      <w:pPr>
+        <w:pStyle w:val="ListParagraph"/>
+        <w:numPr>
+          <w:ilvl w:val="1"/>
+          <w:numId w:val="4"/>
+        </w:numPr>
+        <w:rPr>
+          <w:sz w:val="28"/>
+          <w:szCs w:val="28"/>
+        </w:rPr>
+      </w:pPr>
+      <w:r>
+        <w:rPr>
+          <w:sz w:val="28"/>
+          <w:szCs w:val="28"/>
+        </w:rPr>
+        <w:t xml:space="preserve">If a parent class is having constructor with parameter then you need to call it using super keyword. </w:t>
+      </w:r>
+    </w:p>
+    <w:p>
+      <w:pPr>
+        <w:pStyle w:val="ListParagraph"/>
+        <w:ind w:left="360"/>
+        <w:rPr>
+          <w:sz w:val="28"/>
+          <w:szCs w:val="28"/>
+        </w:rPr>
+      </w:pPr>
+    </w:p>
+    <w:p>
+      <w:pPr>
+        <w:pStyle w:val="ListParagraph"/>
+        <w:numPr>
+          <w:ilvl w:val="0"/>
+          <w:numId w:val="4"/>
+        </w:numPr>
+        <w:rPr>
+          <w:sz w:val="28"/>
+          <w:szCs w:val="28"/>
+        </w:rPr>
+      </w:pPr>
+      <w:r>
+        <w:rPr>
+          <w:sz w:val="28"/>
+          <w:szCs w:val="28"/>
+        </w:rPr>
+        <w:t xml:space="preserve">Understanding more about String </w:t>
+      </w:r>
+    </w:p>
+    <w:p>
+      <w:pPr>
+        <w:pStyle w:val="ListParagraph"/>
+        <w:numPr>
+          <w:ilvl w:val="1"/>
+          <w:numId w:val="4"/>
+        </w:numPr>
+        <w:rPr>
+          <w:sz w:val="28"/>
+          <w:szCs w:val="28"/>
+        </w:rPr>
+      </w:pPr>
+      <w:r>
+        <w:rPr>
+          <w:sz w:val="28"/>
+          <w:szCs w:val="28"/>
+        </w:rPr>
+        <w:t xml:space="preserve">String - immutable </w:t>
+      </w:r>
+    </w:p>
+    <w:p>
+      <w:pPr>
+        <w:pStyle w:val="ListParagraph"/>
+        <w:numPr>
+          <w:ilvl w:val="1"/>
+          <w:numId w:val="4"/>
+        </w:numPr>
+        <w:rPr>
+          <w:sz w:val="28"/>
+          <w:szCs w:val="28"/>
+        </w:rPr>
+      </w:pPr>
+      <w:r>
+        <w:rPr>
+          <w:sz w:val="28"/>
+          <w:szCs w:val="28"/>
+        </w:rPr>
+        <w:t xml:space="preserve">String pool </w:t>
+      </w:r>
+    </w:p>
+    <w:p>
+      <w:pPr>
+        <w:pStyle w:val="ListParagraph"/>
+        <w:numPr>
+          <w:ilvl w:val="1"/>
+          <w:numId w:val="4"/>
+        </w:numPr>
+        <w:rPr>
+          <w:sz w:val="28"/>
+          <w:szCs w:val="28"/>
+        </w:rPr>
+      </w:pPr>
+      <w:r>
+        <w:rPr>
+          <w:sz w:val="28"/>
+          <w:szCs w:val="28"/>
+        </w:rPr>
+        <w:t>String builder</w:t>
+      </w:r>
+    </w:p>
+    <w:p>
+      <w:pPr>
+        <w:rPr>
+          <w:sz w:val="28"/>
+          <w:szCs w:val="28"/>
+        </w:rPr>
+      </w:pPr>
+    </w:p>
+    <w:p>
+      <w:pPr>
+        <w:pStyle w:val="ListParagraph"/>
+        <w:numPr>
+          <w:ilvl w:val="0"/>
+          <w:numId w:val="4"/>
+        </w:numPr>
+        <w:rPr>
+          <w:sz w:val="28"/>
+          <w:szCs w:val="28"/>
+        </w:rPr>
+      </w:pPr>
+      <w:r>
+        <w:rPr>
+          <w:sz w:val="28"/>
+          <w:szCs w:val="28"/>
+        </w:rPr>
+        <w:t xml:space="preserve"> == and String method (.equals)</w:t>
+      </w:r>
+    </w:p>
+    <w:p>
+      <w:pPr>
+        <w:pStyle w:val="ListParagraph"/>
+        <w:numPr>
+          <w:ilvl w:val="1"/>
+          <w:numId w:val="4"/>
+        </w:numPr>
+        <w:rPr>
+          <w:sz w:val="28"/>
+          <w:szCs w:val="28"/>
+        </w:rPr>
+      </w:pPr>
+      <w:r>
+        <w:rPr>
+          <w:sz w:val="28"/>
+          <w:szCs w:val="28"/>
+        </w:rPr>
+        <w:t xml:space="preserve">== </w:t>
+      </w:r>
+      <w:r>
+        <w:rPr>
+          <w:sz w:val="28"/>
+          <w:szCs w:val="28"/>
+        </w:rPr>
+        <w:sym w:font="Wingdings" w:char="F0E0"/>
+      </w:r>
+      <w:r>
+        <w:rPr>
+          <w:sz w:val="28"/>
+          <w:szCs w:val="28"/>
+        </w:rPr>
+        <w:t xml:space="preserve"> compares the location and text </w:t>
+      </w:r>
+    </w:p>
+    <w:p>
+      <w:pPr>
+        <w:pStyle w:val="ListParagraph"/>
+        <w:numPr>
+          <w:ilvl w:val="1"/>
+          <w:numId w:val="4"/>
+        </w:numPr>
+        <w:rPr>
+          <w:sz w:val="28"/>
+          <w:szCs w:val="28"/>
+        </w:rPr>
+      </w:pPr>
+      <w:r>
+        <w:rPr>
+          <w:sz w:val="28"/>
+          <w:szCs w:val="28"/>
+        </w:rPr>
+        <w:t xml:space="preserve">.equals </w:t>
+      </w:r>
+      <w:r>
+        <w:rPr>
+          <w:sz w:val="28"/>
+          <w:szCs w:val="28"/>
+        </w:rPr>
+        <w:sym w:font="Wingdings" w:char="F0E0"/>
+      </w:r>
+      <w:r>
+        <w:rPr>
+          <w:sz w:val="28"/>
+          <w:szCs w:val="28"/>
+        </w:rPr>
+        <w:t xml:space="preserve"> compares only the text </w:t>
+      </w:r>
+    </w:p>
+    <w:p>
+      <w:pPr>
+        <w:rPr>
+          <w:sz w:val="28"/>
+          <w:szCs w:val="28"/>
+        </w:rPr>
+      </w:pPr>
+    </w:p>
+    <w:p>
+      <w:pPr>
+        <w:rPr>
+          <w:sz w:val="28"/>
+          <w:szCs w:val="28"/>
+        </w:rPr>
+      </w:pPr>
+    </w:p>
+    <w:p>
+      <w:pPr>
+        <w:rPr>
+          <w:sz w:val="28"/>
+          <w:szCs w:val="28"/>
+        </w:rPr>
+      </w:pPr>
+    </w:p>
+    <w:p>
+      <w:pPr>
+        <w:pStyle w:val="ListParagraph"/>
+        <w:numPr>
+          <w:ilvl w:val="0"/>
+          <w:numId w:val="4"/>
+        </w:numPr>
+        <w:rPr>
+          <w:sz w:val="28"/>
+          <w:szCs w:val="28"/>
+        </w:rPr>
+      </w:pPr>
+      <w:r>
+        <w:rPr>
+          <w:sz w:val="28"/>
+          <w:szCs w:val="28"/>
+        </w:rPr>
+        <w:t xml:space="preserve"> </w:t>
+      </w:r>
+      <w:r>
+        <w:rPr>
+          <w:sz w:val="28"/>
+          <w:szCs w:val="28"/>
+        </w:rPr>
+        <w:t xml:space="preserve">Dynamic Polymorphism/ Method Overriding/ Run time polymorphism/ Late binding </w:t>
+      </w:r>
+    </w:p>
+    <w:p>
+      <w:pPr>
+        <w:pStyle w:val="ListParagraph"/>
+        <w:ind w:left="644"/>
+        <w:rPr>
+          <w:sz w:val="28"/>
+          <w:szCs w:val="28"/>
+        </w:rPr>
+      </w:pPr>
+      <w:r>
+        <w:rPr>
+          <w:sz w:val="28"/>
+          <w:szCs w:val="28"/>
+          <w:highlight w:val="yellow"/>
+        </w:rPr>
+        <w:t xml:space="preserve">Method to be called is resolved during </w:t>
+      </w:r>
+      <w:r>
+        <w:rPr>
+          <w:sz w:val="28"/>
+          <w:szCs w:val="28"/>
+          <w:highlight w:val="yellow"/>
+        </w:rPr>
+        <w:t>run</w:t>
+      </w:r>
+      <w:r>
+        <w:rPr>
+          <w:sz w:val="28"/>
+          <w:szCs w:val="28"/>
+          <w:highlight w:val="yellow"/>
+        </w:rPr>
+        <w:t xml:space="preserve"> time.</w:t>
+      </w:r>
+    </w:p>
+    <w:p>
+      <w:pPr>
+        <w:pStyle w:val="ListParagraph"/>
+        <w:numPr>
+          <w:ilvl w:val="0"/>
+          <w:numId w:val="15"/>
+        </w:numPr>
+        <w:rPr>
+          <w:sz w:val="28"/>
+          <w:szCs w:val="28"/>
+        </w:rPr>
+      </w:pPr>
+      <w:r>
+        <w:rPr>
+          <w:sz w:val="28"/>
+          <w:szCs w:val="28"/>
+        </w:rPr>
+        <w:t xml:space="preserve">Create an object for child and store it in parent reference. </w:t>
+      </w:r>
+    </w:p>
+    <w:p>
+      <w:pPr>
+        <w:pStyle w:val="ListParagraph"/>
+        <w:numPr>
+          <w:ilvl w:val="0"/>
+          <w:numId w:val="15"/>
+        </w:numPr>
+        <w:rPr>
+          <w:sz w:val="28"/>
+          <w:szCs w:val="28"/>
+        </w:rPr>
+      </w:pPr>
+      <w:r>
+        <w:rPr>
+          <w:sz w:val="28"/>
+          <w:szCs w:val="28"/>
+        </w:rPr>
+        <w:t xml:space="preserve">Based on the object created, if the method is overridden then that method will be called during runtime. </w:t>
+      </w:r>
+    </w:p>
+    <w:p>
+      <w:pPr>
+        <w:pStyle w:val="ListParagraph"/>
+        <w:numPr>
+          <w:ilvl w:val="0"/>
+          <w:numId w:val="4"/>
+        </w:numPr>
+        <w:rPr>
+          <w:sz w:val="28"/>
+          <w:szCs w:val="28"/>
+        </w:rPr>
+      </w:pPr>
+      <w:r>
+        <w:rPr>
+          <w:sz w:val="28"/>
+          <w:szCs w:val="28"/>
+        </w:rPr>
+        <w:t xml:space="preserve"> </w:t>
+      </w:r>
+      <w:r>
+        <w:rPr>
+          <w:sz w:val="28"/>
+          <w:szCs w:val="28"/>
+        </w:rPr>
+        <w:t xml:space="preserve">Abstraction </w:t>
+      </w:r>
+    </w:p>
+    <w:p>
+      <w:pPr>
+        <w:pStyle w:val="ListParagraph"/>
+        <w:numPr>
+          <w:ilvl w:val="1"/>
+          <w:numId w:val="4"/>
+        </w:numPr>
+        <w:rPr>
+          <w:sz w:val="28"/>
+          <w:szCs w:val="28"/>
+        </w:rPr>
+      </w:pPr>
+      <w:r>
+        <w:rPr>
+          <w:sz w:val="28"/>
+          <w:szCs w:val="28"/>
+        </w:rPr>
+        <w:t xml:space="preserve">Abstract class </w:t>
+      </w:r>
+    </w:p>
+    <w:p>
+      <w:pPr>
+        <w:pStyle w:val="ListParagraph"/>
+        <w:numPr>
+          <w:ilvl w:val="2"/>
+          <w:numId w:val="4"/>
+        </w:numPr>
+        <w:rPr>
+          <w:sz w:val="28"/>
+          <w:szCs w:val="28"/>
+        </w:rPr>
+      </w:pPr>
+      <w:r>
+        <w:rPr>
+          <w:sz w:val="28"/>
+          <w:szCs w:val="28"/>
+        </w:rPr>
+        <w:t xml:space="preserve">Can have method without definition </w:t>
+      </w:r>
+    </w:p>
+    <w:p>
+      <w:pPr>
+        <w:pStyle w:val="ListParagraph"/>
+        <w:numPr>
+          <w:ilvl w:val="2"/>
+          <w:numId w:val="4"/>
+        </w:numPr>
+        <w:rPr>
+          <w:sz w:val="28"/>
+          <w:szCs w:val="28"/>
+        </w:rPr>
+      </w:pPr>
+      <w:r>
+        <w:rPr>
+          <w:sz w:val="28"/>
+          <w:szCs w:val="28"/>
+        </w:rPr>
+        <w:t xml:space="preserve">When the method is abstract then the class should be abstract </w:t>
+      </w:r>
+    </w:p>
+    <w:p>
+      <w:pPr>
+        <w:pStyle w:val="ListParagraph"/>
+        <w:numPr>
+          <w:ilvl w:val="2"/>
+          <w:numId w:val="4"/>
+        </w:numPr>
+        <w:rPr>
+          <w:sz w:val="28"/>
+          <w:szCs w:val="28"/>
+        </w:rPr>
+      </w:pPr>
+      <w:r>
+        <w:rPr>
+          <w:sz w:val="28"/>
+          <w:szCs w:val="28"/>
+        </w:rPr>
+        <w:t>Whichever the class inherit the abstract class</w:t>
+      </w:r>
+      <w:r>
+        <w:rPr>
+          <w:sz w:val="28"/>
+          <w:szCs w:val="28"/>
+        </w:rPr>
+        <w:t xml:space="preserve"> then the child class</w:t>
+      </w:r>
+      <w:r>
+        <w:rPr>
+          <w:sz w:val="28"/>
+          <w:szCs w:val="28"/>
+        </w:rPr>
+        <w:t xml:space="preserve"> should give the definition </w:t>
+      </w:r>
+    </w:p>
+    <w:p>
+      <w:pPr>
+        <w:pStyle w:val="ListParagraph"/>
+        <w:numPr>
+          <w:ilvl w:val="2"/>
+          <w:numId w:val="4"/>
+        </w:numPr>
+        <w:rPr>
+          <w:sz w:val="28"/>
+          <w:szCs w:val="28"/>
+        </w:rPr>
+      </w:pPr>
+      <w:r>
+        <w:rPr>
+          <w:sz w:val="28"/>
+          <w:szCs w:val="28"/>
+        </w:rPr>
+        <w:t xml:space="preserve">Cannot create an object for abstract class </w:t>
+      </w:r>
+      <w:r>
+        <w:rPr>
+          <w:sz w:val="28"/>
+          <w:szCs w:val="28"/>
+        </w:rPr>
+        <w:t xml:space="preserve">(cannot instantiate) </w:t>
+      </w:r>
+    </w:p>
+    <w:p>
+      <w:pPr>
+        <w:pStyle w:val="ListParagraph"/>
+        <w:numPr>
+          <w:ilvl w:val="2"/>
+          <w:numId w:val="4"/>
+        </w:numPr>
+        <w:rPr>
+          <w:sz w:val="28"/>
+          <w:szCs w:val="28"/>
+        </w:rPr>
+      </w:pPr>
+      <w:r>
+        <w:rPr>
+          <w:sz w:val="28"/>
+          <w:szCs w:val="28"/>
+        </w:rPr>
+        <w:lastRenderedPageBreak/>
+        <w:t xml:space="preserve">When you have method with definition </w:t>
+      </w:r>
+      <w:r>
+        <w:rPr>
+          <w:sz w:val="28"/>
+          <w:szCs w:val="28"/>
+        </w:rPr>
+        <w:t>(non-abstract methods )</w:t>
+      </w:r>
+      <w:r>
+        <w:rPr>
+          <w:sz w:val="28"/>
+          <w:szCs w:val="28"/>
+        </w:rPr>
+        <w:t xml:space="preserve">and without definition </w:t>
+      </w:r>
+      <w:r>
+        <w:rPr>
+          <w:sz w:val="28"/>
+          <w:szCs w:val="28"/>
+        </w:rPr>
+        <w:t xml:space="preserve">then you can go with abstract.(abstract method) </w:t>
+      </w:r>
+    </w:p>
+    <w:p>
+      <w:pPr>
+        <w:pStyle w:val="ListParagraph"/>
+        <w:ind w:left="1800"/>
+        <w:rPr>
+          <w:sz w:val="28"/>
+          <w:szCs w:val="28"/>
+        </w:rPr>
+      </w:pPr>
+    </w:p>
+    <w:p>
+      <w:pPr>
+        <w:pStyle w:val="ListParagraph"/>
+        <w:ind w:left="1800"/>
+        <w:rPr>
+          <w:sz w:val="28"/>
+          <w:szCs w:val="28"/>
+        </w:rPr>
+      </w:pPr>
+    </w:p>
+    <w:p>
+      <w:pPr>
+        <w:pStyle w:val="ListParagraph"/>
+        <w:numPr>
+          <w:ilvl w:val="1"/>
+          <w:numId w:val="4"/>
+        </w:numPr>
+        <w:rPr>
+          <w:sz w:val="28"/>
+          <w:szCs w:val="28"/>
+        </w:rPr>
+      </w:pPr>
+      <w:r>
+        <w:rPr>
+          <w:sz w:val="28"/>
+          <w:szCs w:val="28"/>
+        </w:rPr>
+        <w:t xml:space="preserve">Interface </w:t>
+      </w:r>
+      <w:r>
+        <w:rPr>
+          <w:sz w:val="28"/>
+          <w:szCs w:val="28"/>
+        </w:rPr>
+        <w:t xml:space="preserve">- to establish the set of rules/define standard </w:t>
+      </w:r>
+    </w:p>
+    <w:p>
+      <w:pPr>
+        <w:pStyle w:val="ListParagraph"/>
+        <w:ind w:left="1080"/>
+        <w:rPr>
+          <w:sz w:val="28"/>
+          <w:szCs w:val="28"/>
+        </w:rPr>
+      </w:pPr>
+      <w:r>
+        <w:rPr>
+          <w:sz w:val="28"/>
+          <w:szCs w:val="28"/>
+        </w:rPr>
+        <w:t xml:space="preserve">Few rules </w:t>
+      </w:r>
+    </w:p>
+    <w:p>
+      <w:pPr>
+        <w:pStyle w:val="ListParagraph"/>
+        <w:numPr>
+          <w:ilvl w:val="2"/>
+          <w:numId w:val="4"/>
+        </w:numPr>
+        <w:rPr>
+          <w:sz w:val="28"/>
+          <w:szCs w:val="28"/>
+        </w:rPr>
+      </w:pPr>
+      <w:r>
+        <w:rPr>
+          <w:sz w:val="28"/>
+          <w:szCs w:val="28"/>
+        </w:rPr>
+        <w:t xml:space="preserve">Method declared inside interface is </w:t>
+      </w:r>
+      <w:r>
+        <w:rPr>
+          <w:b/>
+          <w:sz w:val="28"/>
+          <w:szCs w:val="28"/>
+        </w:rPr>
+        <w:t>public and</w:t>
+      </w:r>
+      <w:r>
+        <w:rPr>
+          <w:b/>
+          <w:sz w:val="28"/>
+          <w:szCs w:val="28"/>
+        </w:rPr>
+        <w:t xml:space="preserve"> abstract method</w:t>
+      </w:r>
+      <w:r>
+        <w:rPr>
+          <w:sz w:val="28"/>
+          <w:szCs w:val="28"/>
+        </w:rPr>
+        <w:t xml:space="preserve"> </w:t>
+      </w:r>
       <w:bookmarkStart w:id="6" w:name="_GoBack"/>
       <w:bookmarkEnd w:id="6"/>
     </w:p>
     <w:p>
       <w:pPr>
         <w:pStyle w:val="ListParagraph"/>
+        <w:numPr>
+          <w:ilvl w:val="0"/>
+          <w:numId w:val="4"/>
+        </w:numPr>
+        <w:rPr>
+          <w:sz w:val="28"/>
+          <w:szCs w:val="28"/>
+        </w:rPr>
+      </w:pPr>
+      <w:r>
+        <w:rPr>
+          <w:sz w:val="28"/>
+          <w:szCs w:val="28"/>
+        </w:rPr>
+        <w:t xml:space="preserve"> All lower level module will be depends on higher level module</w:t>
+      </w:r>
+      <w:r>
+        <w:rPr>
+          <w:sz w:val="28"/>
+          <w:szCs w:val="28"/>
+        </w:rPr>
+        <w:t xml:space="preserve"> (like abstract class or interface) </w:t>
+      </w:r>
+      <w:r>
+        <w:rPr>
+          <w:sz w:val="28"/>
+          <w:szCs w:val="28"/>
+        </w:rPr>
+        <w:t xml:space="preserve">  </w:t>
+      </w:r>
+    </w:p>
+    <w:p>
+      <w:pPr>
+        <w:rPr>
+          <w:sz w:val="28"/>
+          <w:szCs w:val="28"/>
+        </w:rPr>
+      </w:pPr>
+    </w:p>
+    <w:p>
+      <w:pPr>
+        <w:rPr>
+          <w:sz w:val="28"/>
+          <w:szCs w:val="28"/>
+        </w:rPr>
+      </w:pPr>
+    </w:p>
+    <w:p>
+      <w:pPr>
+        <w:rPr>
+          <w:sz w:val="28"/>
+          <w:szCs w:val="28"/>
+        </w:rPr>
+      </w:pPr>
+    </w:p>
+    <w:p>
+      <w:pPr>
+        <w:rPr>
+          <w:sz w:val="28"/>
+          <w:szCs w:val="28"/>
+        </w:rPr>
+      </w:pPr>
+    </w:p>
+    <w:p>
+      <w:pPr>
+        <w:pStyle w:val="ListParagraph"/>
         <w:ind w:left="360"/>
         <w:rPr>
           <w:sz w:val="28"/>
@@ -6078,6 +6757,13 @@
           <w:szCs w:val="28"/>
         </w:rPr>
       </w:pPr>
+      <w:r>
+        <w:rPr>
+          <w:sz w:val="28"/>
+          <w:szCs w:val="28"/>
+        </w:rPr>
+        <w:t xml:space="preserve">Reference: </w:t>
+      </w:r>
     </w:p>
     <w:p>
       <w:pPr>
@@ -6088,6 +6774,29 @@
           <w:szCs w:val="28"/>
         </w:rPr>
       </w:pPr>
+      <w:r>
+        <w:rPr>
+          <w:sz w:val="28"/>
+          <w:szCs w:val="28"/>
+        </w:rPr>
+        <w:t xml:space="preserve">Ref1: </w:t>
+      </w:r>
+      <w:proofErr w:type="spellStart"/>
+      <w:r>
+        <w:rPr>
+          <w:sz w:val="28"/>
+          <w:szCs w:val="28"/>
+        </w:rPr>
+        <w:t>Img</w:t>
+      </w:r>
+      <w:proofErr w:type="spellEnd"/>
+      <w:r>
+        <w:rPr>
+          <w:sz w:val="28"/>
+          <w:szCs w:val="28"/>
+        </w:rPr>
+        <w:t xml:space="preserve"> 1: </w:t>
+      </w:r>
     </w:p>
     <w:p>
       <w:pPr>
@@ -6098,13 +6807,6 @@
           <w:szCs w:val="28"/>
         </w:rPr>
       </w:pPr>
-      <w:r>
-        <w:rPr>
-          <w:sz w:val="28"/>
-          <w:szCs w:val="28"/>
-        </w:rPr>
-        <w:t xml:space="preserve">Reference: </w:t>
-      </w:r>
     </w:p>
     <w:p>
       <w:pPr>
@@ -6117,54 +6819,12 @@
       </w:pPr>
       <w:r>
         <w:rPr>
-          <w:sz w:val="28"/>
-          <w:szCs w:val="28"/>
-        </w:rPr>
-        <w:t xml:space="preserve">Ref1: </w:t>
-      </w:r>
-      <w:proofErr w:type="spellStart"/>
-      <w:r>
-        <w:rPr>
-          <w:sz w:val="28"/>
-          <w:szCs w:val="28"/>
-        </w:rPr>
-        <w:t>Img</w:t>
-      </w:r>
-      <w:proofErr w:type="spellEnd"/>
-      <w:r>
-        <w:rPr>
-          <w:sz w:val="28"/>
-          <w:szCs w:val="28"/>
-        </w:rPr>
-        <w:t xml:space="preserve"> 1: </w:t>
-      </w:r>
-    </w:p>
-    <w:p>
-      <w:pPr>
-        <w:pStyle w:val="ListParagraph"/>
-        <w:ind w:left="360"/>
-        <w:rPr>
-          <w:sz w:val="28"/>
-          <w:szCs w:val="28"/>
-        </w:rPr>
-      </w:pPr>
-    </w:p>
-    <w:p>
-      <w:pPr>
-        <w:pStyle w:val="ListParagraph"/>
-        <w:ind w:left="360"/>
-        <w:rPr>
-          <w:sz w:val="28"/>
-          <w:szCs w:val="28"/>
-        </w:rPr>
-      </w:pPr>
-      <w:r>
-        <w:rPr>
           <w:noProof/>
           <w:sz w:val="28"/>
           <w:szCs w:val="28"/>
           <w:lang w:eastAsia="en-IN"/>
         </w:rPr>
+        <w:lastRenderedPageBreak/>
         <w:drawing>
           <wp:inline distT="0" distB="0" distL="0" distR="0" wp14:anchorId="3389E428" wp14:editId="54CF4FD5">
             <wp:extent cx="5731510" cy="3222625"/>
@@ -6236,7 +6896,6 @@
           <w:sz w:val="28"/>
           <w:szCs w:val="28"/>
         </w:rPr>
-        <w:lastRenderedPageBreak/>
         <w:t xml:space="preserve">Ref2: </w:t>
       </w:r>
     </w:p>
@@ -6532,6 +7191,7 @@
           <w:sz w:val="28"/>
           <w:szCs w:val="28"/>
         </w:rPr>
+        <w:lastRenderedPageBreak/>
         <w:t xml:space="preserve">Task 1: </w:t>
       </w:r>
     </w:p>
@@ -6964,7 +7624,6 @@
           <w:sz w:val="28"/>
           <w:szCs w:val="28"/>
         </w:rPr>
-        <w:lastRenderedPageBreak/>
         <w:t>int</w:t>
       </w:r>
       <w:proofErr w:type="spellEnd"/>
@@ -7361,6 +8020,7 @@
           <w:noProof/>
           <w:lang w:eastAsia="en-IN"/>
         </w:rPr>
+        <w:lastRenderedPageBreak/>
         <w:drawing>
           <wp:inline distT="0" distB="0" distL="0" distR="0" wp14:anchorId="136C8C36" wp14:editId="7048B3B6">
             <wp:extent cx="5731510" cy="3222625"/>
@@ -7422,7 +8082,6 @@
           <w:noProof/>
           <w:lang w:eastAsia="en-IN"/>
         </w:rPr>
-        <w:lastRenderedPageBreak/>
         <w:drawing>
           <wp:inline distT="0" distB="0" distL="0" distR="0" wp14:anchorId="2F66321A" wp14:editId="56B94DB6">
             <wp:extent cx="5731510" cy="3222625"/>
@@ -7484,6 +8143,7 @@
           <w:noProof/>
           <w:lang w:eastAsia="en-IN"/>
         </w:rPr>
+        <w:lastRenderedPageBreak/>
         <w:drawing>
           <wp:inline distT="0" distB="0" distL="0" distR="0" wp14:anchorId="50F11A5E" wp14:editId="2D7BF13B">
             <wp:extent cx="5731510" cy="3222625"/>
@@ -7521,6 +8181,66 @@
         </w:drawing>
       </w:r>
     </w:p>
+    <w:p>
+      <w:pPr>
+        <w:pStyle w:val="ListParagraph"/>
+        <w:ind w:left="360"/>
+        <w:rPr>
+          <w:sz w:val="28"/>
+          <w:szCs w:val="28"/>
+        </w:rPr>
+      </w:pPr>
+    </w:p>
+    <w:p>
+      <w:pPr>
+        <w:pStyle w:val="ListParagraph"/>
+        <w:ind w:left="360"/>
+        <w:rPr>
+          <w:sz w:val="28"/>
+          <w:szCs w:val="28"/>
+        </w:rPr>
+      </w:pPr>
+    </w:p>
+    <w:p>
+      <w:pPr>
+        <w:pStyle w:val="ListParagraph"/>
+        <w:ind w:left="360"/>
+        <w:rPr>
+          <w:sz w:val="28"/>
+          <w:szCs w:val="28"/>
+        </w:rPr>
+      </w:pPr>
+    </w:p>
+    <w:p>
+      <w:pPr>
+        <w:pStyle w:val="ListParagraph"/>
+        <w:ind w:left="360"/>
+        <w:rPr>
+          <w:sz w:val="28"/>
+          <w:szCs w:val="28"/>
+        </w:rPr>
+      </w:pPr>
+      <w:hyperlink r:id="rId17" w:history="1">
+        <w:r>
+          <w:rPr>
+            <w:rStyle w:val="Hyperlink"/>
+            <w:sz w:val="28"/>
+            <w:szCs w:val="28"/>
+          </w:rPr>
+          <w:t>https://github.com/SeleniumHQ/selenium.git</w:t>
+        </w:r>
+      </w:hyperlink>
+    </w:p>
+    <w:p>
+      <w:pPr>
+        <w:pStyle w:val="ListParagraph"/>
+        <w:ind w:left="360"/>
+        <w:rPr>
+          <w:sz w:val="28"/>
+          <w:szCs w:val="28"/>
+        </w:rPr>
+      </w:pPr>
+    </w:p>
     <w:sectPr>
       <w:pgSz w:w="11906" w:h="16838"/>
       <w:pgMar w:top="1440" w:right="1440" w:bottom="1440" w:left="1440" w:header="708" w:footer="708" w:gutter="0"/>
@@ -9005,6 +9725,119 @@
     </w:lvl>
   </w:abstractNum>
   <w:abstractNum w:abstractNumId="13">
+    <w:nsid w:val="6B376CA1"/>
+    <w:multiLevelType w:val="hybridMultilevel"/>
+    <w:tmpl w:val="3A762818"/>
+    <w:lvl w:ilvl="0" w:tplc="40090001">
+      <w:start w:val="1"/>
+      <w:numFmt w:val="bullet"/>
+      <w:lvlText w:val=""/>
+      <w:lvlJc w:val="left"/>
+      <w:pPr>
+        <w:ind w:left="1364" w:hanging="360"/>
+      </w:pPr>
+      <w:rPr>
+        <w:rFonts w:ascii="Symbol" w:hAnsi="Symbol" w:hint="default"/>
+      </w:rPr>
+    </w:lvl>
+    <w:lvl w:ilvl="1" w:tplc="40090003" w:tentative="1">
+      <w:start w:val="1"/>
+      <w:numFmt w:val="bullet"/>
+      <w:lvlText w:val="o"/>
+      <w:lvlJc w:val="left"/>
+      <w:pPr>
+        <w:ind w:left="2084" w:hanging="360"/>
+      </w:pPr>
+      <w:rPr>
+        <w:rFonts w:ascii="Courier New" w:hAnsi="Courier New" w:cs="Courier New" w:hint="default"/>
+      </w:rPr>
+    </w:lvl>
+    <w:lvl w:ilvl="2" w:tplc="40090005" w:tentative="1">
+      <w:start w:val="1"/>
+      <w:numFmt w:val="bullet"/>
+      <w:lvlText w:val=""/>
+      <w:lvlJc w:val="left"/>
+      <w:pPr>
+        <w:ind w:left="2804" w:hanging="360"/>
+      </w:pPr>
+      <w:rPr>
+        <w:rFonts w:ascii="Wingdings" w:hAnsi="Wingdings" w:hint="default"/>
+      </w:rPr>
+    </w:lvl>
+    <w:lvl w:ilvl="3" w:tplc="40090001" w:tentative="1">
+      <w:start w:val="1"/>
+      <w:numFmt w:val="bullet"/>
+      <w:lvlText w:val=""/>
+      <w:lvlJc w:val="left"/>
+      <w:pPr>
+        <w:ind w:left="3524" w:hanging="360"/>
+      </w:pPr>
+      <w:rPr>
+        <w:rFonts w:ascii="Symbol" w:hAnsi="Symbol" w:hint="default"/>
+      </w:rPr>
+    </w:lvl>
+    <w:lvl w:ilvl="4" w:tplc="40090003" w:tentative="1">
+      <w:start w:val="1"/>
+      <w:numFmt w:val="bullet"/>
+      <w:lvlText w:val="o"/>
+      <w:lvlJc w:val="left"/>
+      <w:pPr>
+        <w:ind w:left="4244" w:hanging="360"/>
+      </w:pPr>
+      <w:rPr>
+        <w:rFonts w:ascii="Courier New" w:hAnsi="Courier New" w:cs="Courier New" w:hint="default"/>
+      </w:rPr>
+    </w:lvl>
+    <w:lvl w:ilvl="5" w:tplc="40090005" w:tentative="1">
+      <w:start w:val="1"/>
+      <w:numFmt w:val="bullet"/>
+      <w:lvlText w:val=""/>
+      <w:lvlJc w:val="left"/>
+      <w:pPr>
+        <w:ind w:left="4964" w:hanging="360"/>
+      </w:pPr>
+      <w:rPr>
+        <w:rFonts w:ascii="Wingdings" w:hAnsi="Wingdings" w:hint="default"/>
+      </w:rPr>
+    </w:lvl>
+    <w:lvl w:ilvl="6" w:tplc="40090001" w:tentative="1">
+      <w:start w:val="1"/>
+      <w:numFmt w:val="bullet"/>
+      <w:lvlText w:val=""/>
+      <w:lvlJc w:val="left"/>
+      <w:pPr>
+        <w:ind w:left="5684" w:hanging="360"/>
+      </w:pPr>
+      <w:rPr>
+        <w:rFonts w:ascii="Symbol" w:hAnsi="Symbol" w:hint="default"/>
+      </w:rPr>
+    </w:lvl>
+    <w:lvl w:ilvl="7" w:tplc="40090003" w:tentative="1">
+      <w:start w:val="1"/>
+      <w:numFmt w:val="bullet"/>
+      <w:lvlText w:val="o"/>
+      <w:lvlJc w:val="left"/>
+      <w:pPr>
+        <w:ind w:left="6404" w:hanging="360"/>
+      </w:pPr>
+      <w:rPr>
+        <w:rFonts w:ascii="Courier New" w:hAnsi="Courier New" w:cs="Courier New" w:hint="default"/>
+      </w:rPr>
+    </w:lvl>
+    <w:lvl w:ilvl="8" w:tplc="40090005" w:tentative="1">
+      <w:start w:val="1"/>
+      <w:numFmt w:val="bullet"/>
+      <w:lvlText w:val=""/>
+      <w:lvlJc w:val="left"/>
+      <w:pPr>
+        <w:ind w:left="7124" w:hanging="360"/>
+      </w:pPr>
+      <w:rPr>
+        <w:rFonts w:ascii="Wingdings" w:hAnsi="Wingdings" w:hint="default"/>
+      </w:rPr>
+    </w:lvl>
+  </w:abstractNum>
+  <w:abstractNum w:abstractNumId="14">
     <w:nsid w:val="7BEA1A32"/>
     <w:multiLevelType w:val="hybridMultilevel"/>
     <w:tmpl w:val="5274C22C"/>
@@ -9139,7 +9972,7 @@
     <w:abstractNumId w:val="4"/>
   </w:num>
   <w:num w:numId="8">
-    <w:abstractNumId w:val="13"/>
+    <w:abstractNumId w:val="14"/>
   </w:num>
   <w:num w:numId="9">
     <w:abstractNumId w:val="11"/>
@@ -9158,6 +9991,9 @@
   </w:num>
   <w:num w:numId="14">
     <w:abstractNumId w:val="1"/>
+  </w:num>
+  <w:num w:numId="15">
+    <w:abstractNumId w:val="13"/>
   </w:num>
 </w:numbering>
 </file>

</xml_diff>

<commit_message>
day 5 - notes updated
</commit_message>
<xml_diff>
--- a/Session Notes.docx
+++ b/Session Notes.docx
@@ -163,6 +163,33 @@
           <w:szCs w:val="28"/>
         </w:rPr>
       </w:pPr>
+      <w:r>
+        <w:rPr>
+          <w:sz w:val="28"/>
+          <w:szCs w:val="28"/>
+        </w:rPr>
+        <w:t xml:space="preserve">Selenium - </w:t>
+      </w:r>
+      <w:hyperlink r:id="rId6" w:history="1">
+        <w:r>
+          <w:rPr>
+            <w:rStyle w:val="Hyperlink"/>
+            <w:sz w:val="28"/>
+            <w:szCs w:val="28"/>
+          </w:rPr>
+          <w:t>https://github.com/balaji-githubstore/SeleniumConceptHealthAsyst.git</w:t>
+        </w:r>
+      </w:hyperlink>
+    </w:p>
+    <w:p>
+      <w:pPr>
+        <w:rPr>
+          <w:sz w:val="28"/>
+          <w:szCs w:val="28"/>
+        </w:rPr>
+      </w:pPr>
+      <w:bookmarkStart w:id="0" w:name="_GoBack"/>
+      <w:bookmarkEnd w:id="0"/>
     </w:p>
     <w:p>
       <w:pPr>
@@ -294,7 +321,7 @@
           <w:szCs w:val="28"/>
         </w:rPr>
       </w:pPr>
-      <w:commentRangeStart w:id="0"/>
+      <w:commentRangeStart w:id="1"/>
       <w:r>
         <w:rPr>
           <w:sz w:val="28"/>
@@ -316,9 +343,9 @@
         </w:rPr>
         <w:t xml:space="preserve"> </w:t>
       </w:r>
-      <w:commentRangeStart w:id="1"/>
       <w:commentRangeStart w:id="2"/>
       <w:commentRangeStart w:id="3"/>
+      <w:commentRangeStart w:id="4"/>
       <w:r>
         <w:rPr>
           <w:sz w:val="28"/>
@@ -326,6 +353,15 @@
         </w:rPr>
         <w:t xml:space="preserve">Byte code (.class) </w:t>
       </w:r>
+      <w:commentRangeEnd w:id="2"/>
+      <w:r>
+        <w:rPr>
+          <w:rStyle w:val="CommentReference"/>
+          <w:sz w:val="28"/>
+          <w:szCs w:val="28"/>
+        </w:rPr>
+        <w:commentReference w:id="2"/>
+      </w:r>
       <w:commentRangeEnd w:id="1"/>
       <w:r>
         <w:rPr>
@@ -335,46 +371,37 @@
         </w:rPr>
         <w:commentReference w:id="1"/>
       </w:r>
-      <w:commentRangeEnd w:id="0"/>
+      <w:r>
+        <w:rPr>
+          <w:sz w:val="28"/>
+          <w:szCs w:val="28"/>
+        </w:rPr>
+        <w:sym w:font="Wingdings" w:char="F0E0"/>
+      </w:r>
+      <w:r>
+        <w:rPr>
+          <w:sz w:val="28"/>
+          <w:szCs w:val="28"/>
+        </w:rPr>
+        <w:t xml:space="preserve"> O/P </w:t>
+      </w:r>
+      <w:commentRangeEnd w:id="3"/>
       <w:r>
         <w:rPr>
           <w:rStyle w:val="CommentReference"/>
           <w:sz w:val="28"/>
           <w:szCs w:val="28"/>
         </w:rPr>
-        <w:commentReference w:id="0"/>
-      </w:r>
-      <w:r>
-        <w:rPr>
-          <w:sz w:val="28"/>
-          <w:szCs w:val="28"/>
-        </w:rPr>
-        <w:sym w:font="Wingdings" w:char="F0E0"/>
-      </w:r>
-      <w:r>
-        <w:rPr>
-          <w:sz w:val="28"/>
-          <w:szCs w:val="28"/>
-        </w:rPr>
-        <w:t xml:space="preserve"> O/P </w:t>
-      </w:r>
-      <w:commentRangeEnd w:id="2"/>
+        <w:commentReference w:id="3"/>
+      </w:r>
+      <w:commentRangeEnd w:id="4"/>
       <w:r>
         <w:rPr>
           <w:rStyle w:val="CommentReference"/>
           <w:sz w:val="28"/>
           <w:szCs w:val="28"/>
         </w:rPr>
-        <w:commentReference w:id="2"/>
-      </w:r>
-      <w:commentRangeEnd w:id="3"/>
-      <w:r>
-        <w:rPr>
-          <w:rStyle w:val="CommentReference"/>
-          <w:sz w:val="28"/>
-          <w:szCs w:val="28"/>
-        </w:rPr>
-        <w:commentReference w:id="3"/>
+        <w:commentReference w:id="4"/>
       </w:r>
     </w:p>
     <w:p>
@@ -561,7 +588,7 @@
           <w:szCs w:val="28"/>
         </w:rPr>
       </w:pPr>
-      <w:hyperlink r:id="rId8" w:anchor="jdk17-windows" w:history="1">
+      <w:hyperlink r:id="rId9" w:anchor="jdk17-windows" w:history="1">
         <w:r>
           <w:rPr>
             <w:rStyle w:val="Hyperlink"/>
@@ -589,6 +616,7 @@
           <w:sz w:val="28"/>
           <w:szCs w:val="28"/>
         </w:rPr>
+        <w:lastRenderedPageBreak/>
         <w:t>IDE - Eclipse/</w:t>
       </w:r>
       <w:proofErr w:type="spellStart"/>
@@ -678,7 +706,6 @@
           <w:sz w:val="28"/>
           <w:szCs w:val="28"/>
         </w:rPr>
-        <w:lastRenderedPageBreak/>
         <w:t xml:space="preserve">Choose - Eclipse IDE for Java developer </w:t>
       </w:r>
     </w:p>
@@ -747,7 +774,7 @@
           <w:szCs w:val="28"/>
         </w:rPr>
       </w:pPr>
-      <w:hyperlink r:id="rId9" w:history="1">
+      <w:hyperlink r:id="rId10" w:history="1">
         <w:r>
           <w:rPr>
             <w:rStyle w:val="Hyperlink"/>
@@ -1483,7 +1510,6 @@
           <w:sz w:val="28"/>
           <w:szCs w:val="28"/>
         </w:rPr>
-        <w:lastRenderedPageBreak/>
         <w:t xml:space="preserve">Non-Primitive </w:t>
       </w:r>
       <w:proofErr w:type="spellStart"/>
@@ -2283,6 +2309,7 @@
           <w:sz w:val="28"/>
           <w:szCs w:val="28"/>
         </w:rPr>
+        <w:lastRenderedPageBreak/>
         <w:t xml:space="preserve">==, !=, &gt;,&lt;,&gt;=,&lt;= </w:t>
       </w:r>
     </w:p>
@@ -2669,6 +2696,33 @@
           <w:numId w:val="4"/>
         </w:numPr>
         <w:rPr>
+          <w:sz w:val="28"/>
+          <w:szCs w:val="28"/>
+        </w:rPr>
+      </w:pPr>
+      <w:r>
+        <w:rPr>
+          <w:sz w:val="28"/>
+          <w:szCs w:val="28"/>
+        </w:rPr>
+        <w:t xml:space="preserve"> Pre/post increment </w:t>
+      </w:r>
+      <w:r>
+        <w:rPr>
+          <w:sz w:val="28"/>
+          <w:szCs w:val="28"/>
+        </w:rPr>
+        <w:t xml:space="preserve"> </w:t>
+      </w:r>
+    </w:p>
+    <w:p>
+      <w:pPr>
+        <w:pStyle w:val="ListParagraph"/>
+        <w:numPr>
+          <w:ilvl w:val="0"/>
+          <w:numId w:val="4"/>
+        </w:numPr>
+        <w:rPr>
           <w:b/>
           <w:sz w:val="28"/>
           <w:szCs w:val="28"/>
@@ -2680,7 +2734,7 @@
           <w:sz w:val="28"/>
           <w:szCs w:val="28"/>
         </w:rPr>
-        <w:t xml:space="preserve"> Methods </w:t>
+        <w:t xml:space="preserve">Methods </w:t>
       </w:r>
       <w:r>
         <w:rPr>
@@ -3821,6 +3875,7 @@
           <w:sz w:val="24"/>
           <w:szCs w:val="24"/>
         </w:rPr>
+        <w:lastRenderedPageBreak/>
         <w:t xml:space="preserve">Create object </w:t>
       </w:r>
     </w:p>
@@ -3970,7 +4025,6 @@
           <w:sz w:val="28"/>
           <w:szCs w:val="28"/>
         </w:rPr>
-        <w:lastRenderedPageBreak/>
         <w:t xml:space="preserve">Instantiation - </w:t>
       </w:r>
       <w:r>
@@ -4693,7 +4747,7 @@
         </w:rPr>
         <w:t xml:space="preserve">Download and install - </w:t>
       </w:r>
-      <w:hyperlink r:id="rId10" w:history="1">
+      <w:hyperlink r:id="rId11" w:history="1">
         <w:r>
           <w:rPr>
             <w:rStyle w:val="Hyperlink"/>
@@ -4738,7 +4792,7 @@
         </w:rPr>
         <w:tab/>
       </w:r>
-      <w:commentRangeStart w:id="4"/>
+      <w:commentRangeStart w:id="5"/>
       <w:r>
         <w:rPr>
           <w:sz w:val="28"/>
@@ -4767,7 +4821,7 @@
         </w:rPr>
         <w:t xml:space="preserve"> </w:t>
       </w:r>
-      <w:commentRangeStart w:id="5"/>
+      <w:commentRangeStart w:id="6"/>
       <w:r>
         <w:rPr>
           <w:sz w:val="28"/>
@@ -4775,12 +4829,12 @@
         </w:rPr>
         <w:t xml:space="preserve">local repository (local system) </w:t>
       </w:r>
-      <w:commentRangeEnd w:id="4"/>
+      <w:commentRangeEnd w:id="5"/>
       <w:r>
         <w:rPr>
           <w:rStyle w:val="CommentReference"/>
         </w:rPr>
-        <w:commentReference w:id="4"/>
+        <w:commentReference w:id="5"/>
       </w:r>
       <w:r>
         <w:rPr>
@@ -4812,12 +4866,12 @@
         </w:rPr>
         <w:t xml:space="preserve">, AWS code commit, Bit Bucket) </w:t>
       </w:r>
-      <w:commentRangeEnd w:id="5"/>
+      <w:commentRangeEnd w:id="6"/>
       <w:r>
         <w:rPr>
           <w:rStyle w:val="CommentReference"/>
         </w:rPr>
-        <w:commentReference w:id="5"/>
+        <w:commentReference w:id="6"/>
       </w:r>
     </w:p>
     <w:p>
@@ -5114,7 +5168,6 @@
           <w:highlight w:val="yellow"/>
           <w:lang w:eastAsia="en-IN"/>
         </w:rPr>
-        <w:lastRenderedPageBreak/>
         <w:t>git commit -m "first commit"</w:t>
       </w:r>
       <w:r>
@@ -5293,7 +5346,7 @@
         </w:rPr>
         <w:t xml:space="preserve">git remote add origin </w:t>
       </w:r>
-      <w:hyperlink r:id="rId11" w:history="1">
+      <w:hyperlink r:id="rId12" w:history="1">
         <w:r>
           <w:rPr>
             <w:rStyle w:val="Hyperlink"/>
@@ -5836,6 +5889,7 @@
           <w:sz w:val="28"/>
           <w:szCs w:val="28"/>
         </w:rPr>
+        <w:lastRenderedPageBreak/>
         <w:t xml:space="preserve">Method Overloading </w:t>
       </w:r>
     </w:p>
@@ -5889,7 +5943,6 @@
           <w:sz w:val="28"/>
           <w:szCs w:val="28"/>
         </w:rPr>
-        <w:lastRenderedPageBreak/>
         <w:t>Number of parameters/arguments</w:t>
       </w:r>
     </w:p>
@@ -6300,7 +6353,7 @@
           <w:sz w:val="28"/>
           <w:szCs w:val="28"/>
         </w:rPr>
-        <w:t xml:space="preserve">Create an object for child and store it in parent reference. </w:t>
+        <w:t xml:space="preserve">You need create the method in parent and override the same method in child with different definition. Signature, parameter should be same as parent. </w:t>
       </w:r>
     </w:p>
     <w:p>
@@ -6320,6 +6373,26 @@
           <w:sz w:val="28"/>
           <w:szCs w:val="28"/>
         </w:rPr>
+        <w:t xml:space="preserve">Create an object for child and store it in parent reference. </w:t>
+      </w:r>
+    </w:p>
+    <w:p>
+      <w:pPr>
+        <w:pStyle w:val="ListParagraph"/>
+        <w:numPr>
+          <w:ilvl w:val="0"/>
+          <w:numId w:val="15"/>
+        </w:numPr>
+        <w:rPr>
+          <w:sz w:val="28"/>
+          <w:szCs w:val="28"/>
+        </w:rPr>
+      </w:pPr>
+      <w:r>
+        <w:rPr>
+          <w:sz w:val="28"/>
+          <w:szCs w:val="28"/>
+        </w:rPr>
         <w:t xml:space="preserve">Based on the object created, if the method is overridden then that method will be called during runtime. </w:t>
       </w:r>
     </w:p>
@@ -6367,6 +6440,7 @@
           <w:sz w:val="28"/>
           <w:szCs w:val="28"/>
         </w:rPr>
+        <w:lastRenderedPageBreak/>
         <w:t xml:space="preserve">Abstract class </w:t>
       </w:r>
     </w:p>
@@ -6427,21 +6501,7 @@
           <w:sz w:val="28"/>
           <w:szCs w:val="28"/>
         </w:rPr>
-        <w:t>Whichever the class inherit the abstract class</w:t>
-      </w:r>
-      <w:r>
-        <w:rPr>
-          <w:sz w:val="28"/>
-          <w:szCs w:val="28"/>
-        </w:rPr>
-        <w:t xml:space="preserve"> then the child class</w:t>
-      </w:r>
-      <w:r>
-        <w:rPr>
-          <w:sz w:val="28"/>
-          <w:szCs w:val="28"/>
-        </w:rPr>
-        <w:t xml:space="preserve"> should give the definition </w:t>
+        <w:t xml:space="preserve">Whichever the class inherit the abstract class then the child class should give the definition </w:t>
       </w:r>
     </w:p>
     <w:p>
@@ -6488,7 +6548,6 @@
           <w:sz w:val="28"/>
           <w:szCs w:val="28"/>
         </w:rPr>
-        <w:lastRenderedPageBreak/>
         <w:t xml:space="preserve">When you have method with definition </w:t>
       </w:r>
       <w:r>
@@ -6619,8 +6678,6 @@
         </w:rPr>
         <w:t xml:space="preserve"> </w:t>
       </w:r>
-      <w:bookmarkStart w:id="6" w:name="_GoBack"/>
-      <w:bookmarkEnd w:id="6"/>
     </w:p>
     <w:p>
       <w:pPr>
@@ -6658,27 +6715,2733 @@
     </w:p>
     <w:p>
       <w:pPr>
-        <w:rPr>
-          <w:sz w:val="28"/>
-          <w:szCs w:val="28"/>
-        </w:rPr>
-      </w:pPr>
-    </w:p>
-    <w:p>
-      <w:pPr>
-        <w:rPr>
-          <w:sz w:val="28"/>
-          <w:szCs w:val="28"/>
-        </w:rPr>
-      </w:pPr>
-    </w:p>
-    <w:p>
-      <w:pPr>
-        <w:rPr>
-          <w:sz w:val="28"/>
-          <w:szCs w:val="28"/>
-        </w:rPr>
-      </w:pPr>
+        <w:pStyle w:val="ListParagraph"/>
+        <w:numPr>
+          <w:ilvl w:val="0"/>
+          <w:numId w:val="4"/>
+        </w:numPr>
+        <w:autoSpaceDE w:val="0"/>
+        <w:autoSpaceDN w:val="0"/>
+        <w:adjustRightInd w:val="0"/>
+        <w:spacing w:after="0" w:line="240" w:lineRule="auto"/>
+        <w:rPr>
+          <w:rFonts w:ascii="Consolas" w:hAnsi="Consolas" w:cs="Consolas"/>
+          <w:sz w:val="24"/>
+          <w:szCs w:val="24"/>
+        </w:rPr>
+      </w:pPr>
+      <w:r>
+        <w:rPr>
+          <w:sz w:val="28"/>
+          <w:szCs w:val="28"/>
+        </w:rPr>
+        <w:t xml:space="preserve"> </w:t>
+      </w:r>
+      <w:r>
+        <w:rPr>
+          <w:rFonts w:ascii="Consolas" w:hAnsi="Consolas" w:cs="Consolas"/>
+          <w:color w:val="FF0000"/>
+          <w:sz w:val="24"/>
+          <w:szCs w:val="24"/>
+        </w:rPr>
+        <w:t xml:space="preserve">Exception in thread "main" </w:t>
+      </w:r>
+      <w:proofErr w:type="spellStart"/>
+      <w:r>
+        <w:rPr>
+          <w:rFonts w:ascii="Consolas" w:hAnsi="Consolas" w:cs="Consolas"/>
+          <w:color w:val="0066CC"/>
+          <w:sz w:val="24"/>
+          <w:szCs w:val="24"/>
+          <w:u w:val="single"/>
+        </w:rPr>
+        <w:t>java.lang.ClassCastException</w:t>
+      </w:r>
+      <w:proofErr w:type="spellEnd"/>
+      <w:r>
+        <w:rPr>
+          <w:rFonts w:ascii="Consolas" w:hAnsi="Consolas" w:cs="Consolas"/>
+          <w:color w:val="FF0000"/>
+          <w:sz w:val="24"/>
+          <w:szCs w:val="24"/>
+        </w:rPr>
+        <w:t xml:space="preserve">: class </w:t>
+      </w:r>
+      <w:proofErr w:type="spellStart"/>
+      <w:r>
+        <w:rPr>
+          <w:rFonts w:ascii="Consolas" w:hAnsi="Consolas" w:cs="Consolas"/>
+          <w:color w:val="FF0000"/>
+          <w:sz w:val="24"/>
+          <w:szCs w:val="24"/>
+        </w:rPr>
+        <w:t>com.healthasyst.oops.ChromeDriver</w:t>
+      </w:r>
+      <w:proofErr w:type="spellEnd"/>
+      <w:r>
+        <w:rPr>
+          <w:rFonts w:ascii="Consolas" w:hAnsi="Consolas" w:cs="Consolas"/>
+          <w:color w:val="FF0000"/>
+          <w:sz w:val="24"/>
+          <w:szCs w:val="24"/>
+        </w:rPr>
+        <w:t xml:space="preserve"> cannot be cast to class </w:t>
+      </w:r>
+      <w:proofErr w:type="spellStart"/>
+      <w:r>
+        <w:rPr>
+          <w:rFonts w:ascii="Consolas" w:hAnsi="Consolas" w:cs="Consolas"/>
+          <w:color w:val="FF0000"/>
+          <w:sz w:val="24"/>
+          <w:szCs w:val="24"/>
+        </w:rPr>
+        <w:t>com.healthasyst.oops.Employee</w:t>
+      </w:r>
+      <w:proofErr w:type="spellEnd"/>
+      <w:r>
+        <w:rPr>
+          <w:rFonts w:ascii="Consolas" w:hAnsi="Consolas" w:cs="Consolas"/>
+          <w:color w:val="FF0000"/>
+          <w:sz w:val="24"/>
+          <w:szCs w:val="24"/>
+        </w:rPr>
+        <w:t xml:space="preserve"> (</w:t>
+      </w:r>
+      <w:proofErr w:type="spellStart"/>
+      <w:r>
+        <w:rPr>
+          <w:rFonts w:ascii="Consolas" w:hAnsi="Consolas" w:cs="Consolas"/>
+          <w:color w:val="FF0000"/>
+          <w:sz w:val="24"/>
+          <w:szCs w:val="24"/>
+        </w:rPr>
+        <w:t>com.healthasyst.oops.ChromeDriver</w:t>
+      </w:r>
+      <w:proofErr w:type="spellEnd"/>
+      <w:r>
+        <w:rPr>
+          <w:rFonts w:ascii="Consolas" w:hAnsi="Consolas" w:cs="Consolas"/>
+          <w:color w:val="FF0000"/>
+          <w:sz w:val="24"/>
+          <w:szCs w:val="24"/>
+        </w:rPr>
+        <w:t xml:space="preserve"> and </w:t>
+      </w:r>
+      <w:proofErr w:type="spellStart"/>
+      <w:r>
+        <w:rPr>
+          <w:rFonts w:ascii="Consolas" w:hAnsi="Consolas" w:cs="Consolas"/>
+          <w:color w:val="FF0000"/>
+          <w:sz w:val="24"/>
+          <w:szCs w:val="24"/>
+        </w:rPr>
+        <w:t>com.healthasyst.oops.Employee</w:t>
+      </w:r>
+      <w:proofErr w:type="spellEnd"/>
+      <w:r>
+        <w:rPr>
+          <w:rFonts w:ascii="Consolas" w:hAnsi="Consolas" w:cs="Consolas"/>
+          <w:color w:val="FF0000"/>
+          <w:sz w:val="24"/>
+          <w:szCs w:val="24"/>
+        </w:rPr>
+        <w:t xml:space="preserve"> are in unnamed module of loader 'app')</w:t>
+      </w:r>
+    </w:p>
+    <w:p>
+      <w:pPr>
+        <w:pStyle w:val="ListParagraph"/>
+        <w:ind w:left="644"/>
+        <w:rPr>
+          <w:sz w:val="28"/>
+          <w:szCs w:val="28"/>
+        </w:rPr>
+      </w:pPr>
+      <w:proofErr w:type="gramStart"/>
+      <w:r>
+        <w:rPr>
+          <w:rFonts w:ascii="Consolas" w:hAnsi="Consolas" w:cs="Consolas"/>
+          <w:color w:val="FF0000"/>
+          <w:sz w:val="24"/>
+          <w:szCs w:val="24"/>
+        </w:rPr>
+        <w:t>at</w:t>
+      </w:r>
+      <w:proofErr w:type="gramEnd"/>
+      <w:r>
+        <w:rPr>
+          <w:rFonts w:ascii="Consolas" w:hAnsi="Consolas" w:cs="Consolas"/>
+          <w:color w:val="FF0000"/>
+          <w:sz w:val="24"/>
+          <w:szCs w:val="24"/>
+        </w:rPr>
+        <w:t xml:space="preserve"> </w:t>
+      </w:r>
+      <w:proofErr w:type="spellStart"/>
+      <w:r>
+        <w:rPr>
+          <w:rFonts w:ascii="Consolas" w:hAnsi="Consolas" w:cs="Consolas"/>
+          <w:color w:val="FF0000"/>
+          <w:sz w:val="24"/>
+          <w:szCs w:val="24"/>
+        </w:rPr>
+        <w:t>com.healthasyst.oops.BrowserTest.main</w:t>
+      </w:r>
+      <w:proofErr w:type="spellEnd"/>
+      <w:r>
+        <w:rPr>
+          <w:rFonts w:ascii="Consolas" w:hAnsi="Consolas" w:cs="Consolas"/>
+          <w:color w:val="FF0000"/>
+          <w:sz w:val="24"/>
+          <w:szCs w:val="24"/>
+        </w:rPr>
+        <w:t>(</w:t>
+      </w:r>
+      <w:r>
+        <w:rPr>
+          <w:rFonts w:ascii="Consolas" w:hAnsi="Consolas" w:cs="Consolas"/>
+          <w:color w:val="0066CC"/>
+          <w:sz w:val="24"/>
+          <w:szCs w:val="24"/>
+          <w:u w:val="single"/>
+        </w:rPr>
+        <w:t>BrowserTest.java:101</w:t>
+      </w:r>
+      <w:r>
+        <w:rPr>
+          <w:rFonts w:ascii="Consolas" w:hAnsi="Consolas" w:cs="Consolas"/>
+          <w:color w:val="FF0000"/>
+          <w:sz w:val="24"/>
+          <w:szCs w:val="24"/>
+        </w:rPr>
+        <w:t>)</w:t>
+      </w:r>
+    </w:p>
+    <w:p>
+      <w:pPr>
+        <w:rPr>
+          <w:sz w:val="28"/>
+          <w:szCs w:val="28"/>
+        </w:rPr>
+      </w:pPr>
+    </w:p>
+    <w:p>
+      <w:pPr>
+        <w:pStyle w:val="ListParagraph"/>
+        <w:numPr>
+          <w:ilvl w:val="0"/>
+          <w:numId w:val="4"/>
+        </w:numPr>
+        <w:rPr>
+          <w:sz w:val="28"/>
+          <w:szCs w:val="28"/>
+        </w:rPr>
+      </w:pPr>
+      <w:r>
+        <w:rPr>
+          <w:sz w:val="28"/>
+          <w:szCs w:val="28"/>
+        </w:rPr>
+        <w:t xml:space="preserve">Type Casting </w:t>
+      </w:r>
+    </w:p>
+    <w:p>
+      <w:pPr>
+        <w:rPr>
+          <w:sz w:val="28"/>
+          <w:szCs w:val="28"/>
+        </w:rPr>
+      </w:pPr>
+    </w:p>
+    <w:p>
+      <w:pPr>
+        <w:rPr>
+          <w:sz w:val="28"/>
+          <w:szCs w:val="28"/>
+        </w:rPr>
+      </w:pPr>
+      <w:r>
+        <w:rPr>
+          <w:sz w:val="28"/>
+          <w:szCs w:val="28"/>
+        </w:rPr>
+        <w:t xml:space="preserve">Selenium - A suite of tools </w:t>
+      </w:r>
+    </w:p>
+    <w:p>
+      <w:pPr>
+        <w:pStyle w:val="ListParagraph"/>
+        <w:numPr>
+          <w:ilvl w:val="0"/>
+          <w:numId w:val="20"/>
+        </w:numPr>
+        <w:rPr>
+          <w:sz w:val="28"/>
+          <w:szCs w:val="28"/>
+        </w:rPr>
+      </w:pPr>
+      <w:r>
+        <w:rPr>
+          <w:sz w:val="28"/>
+          <w:szCs w:val="28"/>
+        </w:rPr>
+        <w:t xml:space="preserve">Selenium IDE </w:t>
+      </w:r>
+    </w:p>
+    <w:p>
+      <w:pPr>
+        <w:pStyle w:val="ListParagraph"/>
+        <w:numPr>
+          <w:ilvl w:val="1"/>
+          <w:numId w:val="20"/>
+        </w:numPr>
+        <w:rPr>
+          <w:sz w:val="28"/>
+          <w:szCs w:val="28"/>
+        </w:rPr>
+      </w:pPr>
+      <w:r>
+        <w:rPr>
+          <w:sz w:val="28"/>
+          <w:szCs w:val="28"/>
+        </w:rPr>
+        <w:t xml:space="preserve">No need of programming knowledge </w:t>
+      </w:r>
+    </w:p>
+    <w:p>
+      <w:pPr>
+        <w:pStyle w:val="ListParagraph"/>
+        <w:numPr>
+          <w:ilvl w:val="1"/>
+          <w:numId w:val="20"/>
+        </w:numPr>
+        <w:rPr>
+          <w:sz w:val="28"/>
+          <w:szCs w:val="28"/>
+        </w:rPr>
+      </w:pPr>
+      <w:r>
+        <w:rPr>
+          <w:sz w:val="28"/>
+          <w:szCs w:val="28"/>
+        </w:rPr>
+        <w:t xml:space="preserve">Record and playback feature </w:t>
+      </w:r>
+    </w:p>
+    <w:p>
+      <w:pPr>
+        <w:pStyle w:val="ListParagraph"/>
+        <w:numPr>
+          <w:ilvl w:val="1"/>
+          <w:numId w:val="20"/>
+        </w:numPr>
+        <w:rPr>
+          <w:sz w:val="28"/>
+          <w:szCs w:val="28"/>
+        </w:rPr>
+      </w:pPr>
+      <w:r>
+        <w:rPr>
+          <w:sz w:val="28"/>
+          <w:szCs w:val="28"/>
+        </w:rPr>
+        <w:t xml:space="preserve">Plugin - chrome, </w:t>
+      </w:r>
+      <w:proofErr w:type="spellStart"/>
+      <w:r>
+        <w:rPr>
+          <w:sz w:val="28"/>
+          <w:szCs w:val="28"/>
+        </w:rPr>
+        <w:t>firefox</w:t>
+      </w:r>
+      <w:proofErr w:type="spellEnd"/>
+      <w:r>
+        <w:rPr>
+          <w:sz w:val="28"/>
+          <w:szCs w:val="28"/>
+        </w:rPr>
+        <w:t>, edge</w:t>
+      </w:r>
+    </w:p>
+    <w:p>
+      <w:pPr>
+        <w:pStyle w:val="ListParagraph"/>
+        <w:numPr>
+          <w:ilvl w:val="1"/>
+          <w:numId w:val="20"/>
+        </w:numPr>
+        <w:rPr>
+          <w:sz w:val="28"/>
+          <w:szCs w:val="28"/>
+        </w:rPr>
+      </w:pPr>
+      <w:r>
+        <w:rPr>
+          <w:sz w:val="28"/>
+          <w:szCs w:val="28"/>
+        </w:rPr>
+        <w:t xml:space="preserve">Used for Simple scripting </w:t>
+      </w:r>
+    </w:p>
+    <w:p>
+      <w:pPr>
+        <w:pStyle w:val="ListParagraph"/>
+        <w:numPr>
+          <w:ilvl w:val="0"/>
+          <w:numId w:val="20"/>
+        </w:numPr>
+        <w:rPr>
+          <w:sz w:val="28"/>
+          <w:szCs w:val="28"/>
+        </w:rPr>
+      </w:pPr>
+      <w:r>
+        <w:rPr>
+          <w:sz w:val="28"/>
+          <w:szCs w:val="28"/>
+        </w:rPr>
+        <w:t>Selenium RC (Remote Control)</w:t>
+      </w:r>
+    </w:p>
+    <w:p>
+      <w:pPr>
+        <w:pStyle w:val="ListParagraph"/>
+        <w:numPr>
+          <w:ilvl w:val="1"/>
+          <w:numId w:val="20"/>
+        </w:numPr>
+        <w:rPr>
+          <w:sz w:val="28"/>
+          <w:szCs w:val="28"/>
+        </w:rPr>
+      </w:pPr>
+      <w:r>
+        <w:rPr>
+          <w:sz w:val="28"/>
+          <w:szCs w:val="28"/>
+        </w:rPr>
+        <w:t xml:space="preserve">Programming knowledge is must </w:t>
+      </w:r>
+    </w:p>
+    <w:p>
+      <w:pPr>
+        <w:pStyle w:val="ListParagraph"/>
+        <w:numPr>
+          <w:ilvl w:val="1"/>
+          <w:numId w:val="20"/>
+        </w:numPr>
+        <w:rPr>
+          <w:sz w:val="28"/>
+          <w:szCs w:val="28"/>
+        </w:rPr>
+      </w:pPr>
+      <w:r>
+        <w:rPr>
+          <w:sz w:val="28"/>
+          <w:szCs w:val="28"/>
+        </w:rPr>
+        <w:t xml:space="preserve">Java, C#, python, ruby, </w:t>
+      </w:r>
+      <w:proofErr w:type="spellStart"/>
+      <w:r>
+        <w:rPr>
+          <w:sz w:val="28"/>
+          <w:szCs w:val="28"/>
+        </w:rPr>
+        <w:t>javascript</w:t>
+      </w:r>
+      <w:proofErr w:type="spellEnd"/>
+      <w:r>
+        <w:rPr>
+          <w:sz w:val="28"/>
+          <w:szCs w:val="28"/>
+        </w:rPr>
+        <w:t xml:space="preserve"> </w:t>
+      </w:r>
+    </w:p>
+    <w:p>
+      <w:pPr>
+        <w:pStyle w:val="ListParagraph"/>
+        <w:numPr>
+          <w:ilvl w:val="1"/>
+          <w:numId w:val="20"/>
+        </w:numPr>
+        <w:rPr>
+          <w:sz w:val="28"/>
+          <w:szCs w:val="28"/>
+        </w:rPr>
+      </w:pPr>
+      <w:r>
+        <w:rPr>
+          <w:sz w:val="28"/>
+          <w:szCs w:val="28"/>
+        </w:rPr>
+        <w:t xml:space="preserve">Architecture </w:t>
+      </w:r>
+    </w:p>
+    <w:p>
+      <w:pPr>
+        <w:pStyle w:val="ListParagraph"/>
+        <w:ind w:left="1440"/>
+        <w:rPr>
+          <w:sz w:val="24"/>
+          <w:szCs w:val="24"/>
+        </w:rPr>
+      </w:pPr>
+      <w:r>
+        <w:rPr>
+          <w:sz w:val="24"/>
+          <w:szCs w:val="24"/>
+        </w:rPr>
+        <w:lastRenderedPageBreak/>
+        <w:t>Source code (</w:t>
+      </w:r>
+      <w:proofErr w:type="spellStart"/>
+      <w:r>
+        <w:rPr>
+          <w:sz w:val="24"/>
+          <w:szCs w:val="24"/>
+        </w:rPr>
+        <w:t>java+selenium</w:t>
+      </w:r>
+      <w:proofErr w:type="spellEnd"/>
+      <w:r>
+        <w:rPr>
+          <w:sz w:val="24"/>
+          <w:szCs w:val="24"/>
+        </w:rPr>
+        <w:t xml:space="preserve"> RC) </w:t>
+      </w:r>
+      <w:r>
+        <w:rPr>
+          <w:sz w:val="24"/>
+          <w:szCs w:val="24"/>
+        </w:rPr>
+        <w:sym w:font="Wingdings" w:char="F0E0"/>
+      </w:r>
+      <w:r>
+        <w:rPr>
+          <w:sz w:val="24"/>
+          <w:szCs w:val="24"/>
+        </w:rPr>
+        <w:t xml:space="preserve"> RC server (turn on/off) </w:t>
+      </w:r>
+      <w:r>
+        <w:rPr>
+          <w:sz w:val="24"/>
+          <w:szCs w:val="24"/>
+        </w:rPr>
+        <w:sym w:font="Wingdings" w:char="F0E0"/>
+      </w:r>
+      <w:r>
+        <w:rPr>
+          <w:sz w:val="24"/>
+          <w:szCs w:val="24"/>
+        </w:rPr>
+        <w:t xml:space="preserve"> Browser </w:t>
+      </w:r>
+    </w:p>
+    <w:p>
+      <w:pPr>
+        <w:pStyle w:val="ListParagraph"/>
+        <w:numPr>
+          <w:ilvl w:val="0"/>
+          <w:numId w:val="20"/>
+        </w:numPr>
+        <w:rPr>
+          <w:sz w:val="28"/>
+          <w:szCs w:val="28"/>
+        </w:rPr>
+      </w:pPr>
+      <w:r>
+        <w:rPr>
+          <w:sz w:val="28"/>
+          <w:szCs w:val="28"/>
+        </w:rPr>
+        <w:t xml:space="preserve">Selenium </w:t>
+      </w:r>
+      <w:proofErr w:type="spellStart"/>
+      <w:r>
+        <w:rPr>
+          <w:sz w:val="28"/>
+          <w:szCs w:val="28"/>
+        </w:rPr>
+        <w:t>WebDriver</w:t>
+      </w:r>
+      <w:proofErr w:type="spellEnd"/>
+      <w:r>
+        <w:rPr>
+          <w:sz w:val="28"/>
+          <w:szCs w:val="28"/>
+        </w:rPr>
+        <w:t xml:space="preserve"> </w:t>
+      </w:r>
+    </w:p>
+    <w:p>
+      <w:pPr>
+        <w:pStyle w:val="ListParagraph"/>
+        <w:numPr>
+          <w:ilvl w:val="1"/>
+          <w:numId w:val="20"/>
+        </w:numPr>
+        <w:rPr>
+          <w:sz w:val="28"/>
+          <w:szCs w:val="28"/>
+        </w:rPr>
+      </w:pPr>
+      <w:r>
+        <w:rPr>
+          <w:sz w:val="28"/>
+          <w:szCs w:val="28"/>
+        </w:rPr>
+        <w:t xml:space="preserve">Programming knowledge is must </w:t>
+      </w:r>
+    </w:p>
+    <w:p>
+      <w:pPr>
+        <w:pStyle w:val="ListParagraph"/>
+        <w:numPr>
+          <w:ilvl w:val="1"/>
+          <w:numId w:val="20"/>
+        </w:numPr>
+        <w:rPr>
+          <w:sz w:val="28"/>
+          <w:szCs w:val="28"/>
+        </w:rPr>
+      </w:pPr>
+      <w:r>
+        <w:rPr>
+          <w:sz w:val="28"/>
+          <w:szCs w:val="28"/>
+        </w:rPr>
+        <w:t xml:space="preserve">Java, C#, python, ruby, </w:t>
+      </w:r>
+      <w:proofErr w:type="spellStart"/>
+      <w:r>
+        <w:rPr>
+          <w:sz w:val="28"/>
+          <w:szCs w:val="28"/>
+        </w:rPr>
+        <w:t>javascript</w:t>
+      </w:r>
+      <w:proofErr w:type="spellEnd"/>
+      <w:r>
+        <w:rPr>
+          <w:sz w:val="28"/>
+          <w:szCs w:val="28"/>
+        </w:rPr>
+        <w:t xml:space="preserve"> </w:t>
+      </w:r>
+    </w:p>
+    <w:p>
+      <w:pPr>
+        <w:pStyle w:val="ListParagraph"/>
+        <w:numPr>
+          <w:ilvl w:val="1"/>
+          <w:numId w:val="20"/>
+        </w:numPr>
+        <w:rPr>
+          <w:sz w:val="28"/>
+          <w:szCs w:val="28"/>
+        </w:rPr>
+      </w:pPr>
+      <w:r>
+        <w:rPr>
+          <w:sz w:val="28"/>
+          <w:szCs w:val="28"/>
+        </w:rPr>
+        <w:t xml:space="preserve">Architecture </w:t>
+      </w:r>
+    </w:p>
+    <w:p>
+      <w:pPr>
+        <w:pStyle w:val="ListParagraph"/>
+        <w:rPr>
+          <w:sz w:val="24"/>
+          <w:szCs w:val="24"/>
+        </w:rPr>
+      </w:pPr>
+      <w:r>
+        <w:rPr>
+          <w:sz w:val="24"/>
+          <w:szCs w:val="24"/>
+        </w:rPr>
+        <w:t>Source code (</w:t>
+      </w:r>
+      <w:proofErr w:type="spellStart"/>
+      <w:r>
+        <w:rPr>
+          <w:sz w:val="24"/>
+          <w:szCs w:val="24"/>
+        </w:rPr>
+        <w:t>java+selenium</w:t>
+      </w:r>
+      <w:proofErr w:type="spellEnd"/>
+      <w:r>
+        <w:rPr>
+          <w:sz w:val="24"/>
+          <w:szCs w:val="24"/>
+        </w:rPr>
+        <w:t xml:space="preserve"> </w:t>
+      </w:r>
+      <w:proofErr w:type="spellStart"/>
+      <w:r>
+        <w:rPr>
+          <w:sz w:val="24"/>
+          <w:szCs w:val="24"/>
+        </w:rPr>
+        <w:t>webdriver</w:t>
+      </w:r>
+      <w:proofErr w:type="spellEnd"/>
+      <w:r>
+        <w:rPr>
+          <w:sz w:val="24"/>
+          <w:szCs w:val="24"/>
+        </w:rPr>
+        <w:t xml:space="preserve">) </w:t>
+      </w:r>
+      <w:commentRangeStart w:id="7"/>
+      <w:r>
+        <w:rPr>
+          <w:sz w:val="24"/>
+          <w:szCs w:val="24"/>
+        </w:rPr>
+        <w:sym w:font="Wingdings" w:char="F0E0"/>
+      </w:r>
+      <w:commentRangeEnd w:id="7"/>
+      <w:r>
+        <w:rPr>
+          <w:rStyle w:val="CommentReference"/>
+        </w:rPr>
+        <w:commentReference w:id="7"/>
+      </w:r>
+      <w:r>
+        <w:rPr>
+          <w:sz w:val="24"/>
+          <w:szCs w:val="24"/>
+        </w:rPr>
+        <w:t xml:space="preserve"> Browser </w:t>
+      </w:r>
+    </w:p>
+    <w:p>
+      <w:pPr>
+        <w:pStyle w:val="ListParagraph"/>
+        <w:ind w:left="1440"/>
+        <w:rPr>
+          <w:sz w:val="28"/>
+          <w:szCs w:val="28"/>
+        </w:rPr>
+      </w:pPr>
+    </w:p>
+    <w:p>
+      <w:pPr>
+        <w:pStyle w:val="ListParagraph"/>
+        <w:numPr>
+          <w:ilvl w:val="0"/>
+          <w:numId w:val="20"/>
+        </w:numPr>
+        <w:rPr>
+          <w:sz w:val="28"/>
+          <w:szCs w:val="28"/>
+        </w:rPr>
+      </w:pPr>
+      <w:r>
+        <w:rPr>
+          <w:sz w:val="28"/>
+          <w:szCs w:val="28"/>
+        </w:rPr>
+        <w:t xml:space="preserve">Selenium Grid </w:t>
+      </w:r>
+    </w:p>
+    <w:p>
+      <w:pPr>
+        <w:pStyle w:val="ListParagraph"/>
+        <w:numPr>
+          <w:ilvl w:val="2"/>
+          <w:numId w:val="4"/>
+        </w:numPr>
+        <w:rPr>
+          <w:sz w:val="28"/>
+          <w:szCs w:val="28"/>
+        </w:rPr>
+      </w:pPr>
+      <w:r>
+        <w:rPr>
+          <w:sz w:val="28"/>
+          <w:szCs w:val="28"/>
+        </w:rPr>
+        <w:t xml:space="preserve">Hub and Node </w:t>
+      </w:r>
+    </w:p>
+    <w:p>
+      <w:pPr>
+        <w:rPr>
+          <w:sz w:val="28"/>
+          <w:szCs w:val="28"/>
+        </w:rPr>
+      </w:pPr>
+      <w:r>
+        <w:rPr>
+          <w:sz w:val="28"/>
+          <w:szCs w:val="28"/>
+        </w:rPr>
+        <w:tab/>
+      </w:r>
+    </w:p>
+    <w:p>
+      <w:pPr>
+        <w:rPr>
+          <w:sz w:val="28"/>
+          <w:szCs w:val="28"/>
+        </w:rPr>
+      </w:pPr>
+      <w:r>
+        <w:rPr>
+          <w:sz w:val="28"/>
+          <w:szCs w:val="28"/>
+        </w:rPr>
+        <w:t xml:space="preserve">Selenium </w:t>
+      </w:r>
+      <w:proofErr w:type="spellStart"/>
+      <w:r>
+        <w:rPr>
+          <w:sz w:val="28"/>
+          <w:szCs w:val="28"/>
+        </w:rPr>
+        <w:t>WebDriver</w:t>
+      </w:r>
+      <w:proofErr w:type="spellEnd"/>
+      <w:r>
+        <w:rPr>
+          <w:sz w:val="28"/>
+          <w:szCs w:val="28"/>
+        </w:rPr>
+        <w:t xml:space="preserve"> </w:t>
+      </w:r>
+    </w:p>
+    <w:p>
+      <w:pPr>
+        <w:pStyle w:val="ListParagraph"/>
+        <w:numPr>
+          <w:ilvl w:val="0"/>
+          <w:numId w:val="17"/>
+        </w:numPr>
+        <w:rPr>
+          <w:sz w:val="28"/>
+          <w:szCs w:val="28"/>
+        </w:rPr>
+      </w:pPr>
+      <w:r>
+        <w:rPr>
+          <w:sz w:val="28"/>
+          <w:szCs w:val="28"/>
+        </w:rPr>
+        <w:t xml:space="preserve">Create Project </w:t>
+      </w:r>
+    </w:p>
+    <w:p>
+      <w:pPr>
+        <w:pStyle w:val="ListParagraph"/>
+        <w:numPr>
+          <w:ilvl w:val="0"/>
+          <w:numId w:val="17"/>
+        </w:numPr>
+        <w:rPr>
+          <w:sz w:val="28"/>
+          <w:szCs w:val="28"/>
+        </w:rPr>
+      </w:pPr>
+      <w:r>
+        <w:rPr>
+          <w:sz w:val="28"/>
+          <w:szCs w:val="28"/>
+        </w:rPr>
+        <w:t>Configure the selenium jar</w:t>
+      </w:r>
+    </w:p>
+    <w:p>
+      <w:pPr>
+        <w:pStyle w:val="ListParagraph"/>
+        <w:numPr>
+          <w:ilvl w:val="0"/>
+          <w:numId w:val="17"/>
+        </w:numPr>
+        <w:rPr>
+          <w:sz w:val="28"/>
+          <w:szCs w:val="28"/>
+        </w:rPr>
+      </w:pPr>
+      <w:r>
+        <w:rPr>
+          <w:sz w:val="28"/>
+          <w:szCs w:val="28"/>
+        </w:rPr>
+        <w:t>Configure t</w:t>
+      </w:r>
+      <w:r>
+        <w:rPr>
+          <w:sz w:val="28"/>
+          <w:szCs w:val="28"/>
+        </w:rPr>
+        <w:t xml:space="preserve">he driver based on the browser </w:t>
+      </w:r>
+      <w:r>
+        <w:rPr>
+          <w:sz w:val="28"/>
+          <w:szCs w:val="28"/>
+        </w:rPr>
+        <w:t xml:space="preserve">and browser version. </w:t>
+      </w:r>
+      <w:r>
+        <w:rPr>
+          <w:sz w:val="28"/>
+          <w:szCs w:val="28"/>
+        </w:rPr>
+        <w:t xml:space="preserve"> </w:t>
+      </w:r>
+    </w:p>
+    <w:p>
+      <w:pPr>
+        <w:pStyle w:val="ListParagraph"/>
+        <w:numPr>
+          <w:ilvl w:val="0"/>
+          <w:numId w:val="17"/>
+        </w:numPr>
+        <w:autoSpaceDE w:val="0"/>
+        <w:autoSpaceDN w:val="0"/>
+        <w:adjustRightInd w:val="0"/>
+        <w:spacing w:after="0" w:line="240" w:lineRule="auto"/>
+        <w:rPr>
+          <w:rFonts w:ascii="Consolas" w:hAnsi="Consolas" w:cs="Consolas"/>
+          <w:sz w:val="24"/>
+          <w:szCs w:val="24"/>
+        </w:rPr>
+      </w:pPr>
+      <w:r>
+        <w:rPr>
+          <w:rFonts w:ascii="Consolas" w:hAnsi="Consolas" w:cs="Consolas"/>
+          <w:color w:val="FF0000"/>
+          <w:sz w:val="24"/>
+          <w:szCs w:val="24"/>
+        </w:rPr>
+        <w:t xml:space="preserve">Exception in thread "main" </w:t>
+      </w:r>
+      <w:proofErr w:type="spellStart"/>
+      <w:r>
+        <w:rPr>
+          <w:rFonts w:ascii="Consolas" w:hAnsi="Consolas" w:cs="Consolas"/>
+          <w:color w:val="0066CC"/>
+          <w:sz w:val="24"/>
+          <w:szCs w:val="24"/>
+          <w:u w:val="single"/>
+        </w:rPr>
+        <w:t>java.lang.IllegalStateException</w:t>
+      </w:r>
+      <w:proofErr w:type="spellEnd"/>
+      <w:r>
+        <w:rPr>
+          <w:rFonts w:ascii="Consolas" w:hAnsi="Consolas" w:cs="Consolas"/>
+          <w:color w:val="FF0000"/>
+          <w:sz w:val="24"/>
+          <w:szCs w:val="24"/>
+        </w:rPr>
+        <w:t xml:space="preserve">: The path to the driver executable </w:t>
+      </w:r>
+      <w:proofErr w:type="gramStart"/>
+      <w:r>
+        <w:rPr>
+          <w:rFonts w:ascii="Consolas" w:hAnsi="Consolas" w:cs="Consolas"/>
+          <w:color w:val="FF0000"/>
+          <w:sz w:val="24"/>
+          <w:szCs w:val="24"/>
+        </w:rPr>
+        <w:t>The</w:t>
+      </w:r>
+      <w:proofErr w:type="gramEnd"/>
+      <w:r>
+        <w:rPr>
+          <w:rFonts w:ascii="Consolas" w:hAnsi="Consolas" w:cs="Consolas"/>
+          <w:color w:val="FF0000"/>
+          <w:sz w:val="24"/>
+          <w:szCs w:val="24"/>
+        </w:rPr>
+        <w:t xml:space="preserve"> path to the driver executable must be set by the </w:t>
+      </w:r>
+      <w:proofErr w:type="spellStart"/>
+      <w:r>
+        <w:rPr>
+          <w:rFonts w:ascii="Consolas" w:hAnsi="Consolas" w:cs="Consolas"/>
+          <w:color w:val="FF0000"/>
+          <w:sz w:val="24"/>
+          <w:szCs w:val="24"/>
+        </w:rPr>
+        <w:t>webdriver.chrome.driver</w:t>
+      </w:r>
+      <w:proofErr w:type="spellEnd"/>
+      <w:r>
+        <w:rPr>
+          <w:rFonts w:ascii="Consolas" w:hAnsi="Consolas" w:cs="Consolas"/>
+          <w:color w:val="FF0000"/>
+          <w:sz w:val="24"/>
+          <w:szCs w:val="24"/>
+        </w:rPr>
+        <w:t xml:space="preserve"> system property; for more information, see https://github.com/SeleniumHQ/selenium/wiki/ChromeDriver. The latest version can be downloaded from </w:t>
+      </w:r>
+      <w:hyperlink r:id="rId13" w:history="1">
+        <w:r>
+          <w:rPr>
+            <w:rStyle w:val="Hyperlink"/>
+            <w:rFonts w:ascii="Consolas" w:hAnsi="Consolas" w:cs="Consolas"/>
+            <w:sz w:val="24"/>
+            <w:szCs w:val="24"/>
+          </w:rPr>
+          <w:t>https://chromedriver.storage.googleapis.com/index.html</w:t>
+        </w:r>
+      </w:hyperlink>
+    </w:p>
+    <w:p>
+      <w:pPr>
+        <w:pStyle w:val="ListParagraph"/>
+        <w:autoSpaceDE w:val="0"/>
+        <w:autoSpaceDN w:val="0"/>
+        <w:adjustRightInd w:val="0"/>
+        <w:spacing w:after="0" w:line="240" w:lineRule="auto"/>
+        <w:rPr>
+          <w:rFonts w:ascii="Consolas" w:hAnsi="Consolas" w:cs="Consolas"/>
+          <w:sz w:val="24"/>
+          <w:szCs w:val="24"/>
+        </w:rPr>
+      </w:pPr>
+    </w:p>
+    <w:p>
+      <w:pPr>
+        <w:pStyle w:val="ListParagraph"/>
+        <w:rPr>
+          <w:rFonts w:ascii="Consolas" w:hAnsi="Consolas" w:cs="Consolas"/>
+          <w:sz w:val="24"/>
+          <w:szCs w:val="24"/>
+        </w:rPr>
+      </w:pPr>
+      <w:r>
+        <w:rPr>
+          <w:rFonts w:ascii="Consolas" w:hAnsi="Consolas" w:cs="Consolas"/>
+          <w:sz w:val="24"/>
+          <w:szCs w:val="24"/>
+        </w:rPr>
+        <w:t>To fix:</w:t>
+      </w:r>
+    </w:p>
+    <w:p>
+      <w:pPr>
+        <w:pStyle w:val="ListParagraph"/>
+        <w:numPr>
+          <w:ilvl w:val="0"/>
+          <w:numId w:val="19"/>
+        </w:numPr>
+        <w:rPr>
+          <w:sz w:val="28"/>
+          <w:szCs w:val="28"/>
+        </w:rPr>
+      </w:pPr>
+      <w:r>
+        <w:rPr>
+          <w:sz w:val="28"/>
+          <w:szCs w:val="28"/>
+        </w:rPr>
+        <w:t xml:space="preserve">Download the driver and keep it in project home directory </w:t>
+      </w:r>
+    </w:p>
+    <w:p>
+      <w:pPr>
+        <w:pStyle w:val="ListParagraph"/>
+        <w:numPr>
+          <w:ilvl w:val="0"/>
+          <w:numId w:val="19"/>
+        </w:numPr>
+        <w:rPr>
+          <w:sz w:val="28"/>
+          <w:szCs w:val="28"/>
+          <w:highlight w:val="green"/>
+        </w:rPr>
+      </w:pPr>
+      <w:r>
+        <w:rPr>
+          <w:sz w:val="28"/>
+          <w:szCs w:val="28"/>
+          <w:highlight w:val="green"/>
+        </w:rPr>
+        <w:t xml:space="preserve">Download the driver and use </w:t>
+      </w:r>
+      <w:proofErr w:type="spellStart"/>
+      <w:r>
+        <w:rPr>
+          <w:sz w:val="28"/>
+          <w:szCs w:val="28"/>
+          <w:highlight w:val="green"/>
+        </w:rPr>
+        <w:t>System.SetProperty</w:t>
+      </w:r>
+      <w:proofErr w:type="spellEnd"/>
+      <w:r>
+        <w:rPr>
+          <w:sz w:val="28"/>
+          <w:szCs w:val="28"/>
+          <w:highlight w:val="green"/>
+        </w:rPr>
+        <w:t xml:space="preserve"> to driver directory </w:t>
+      </w:r>
+    </w:p>
+    <w:p>
+      <w:pPr>
+        <w:pStyle w:val="ListParagraph"/>
+        <w:numPr>
+          <w:ilvl w:val="0"/>
+          <w:numId w:val="19"/>
+        </w:numPr>
+        <w:rPr>
+          <w:sz w:val="28"/>
+          <w:szCs w:val="28"/>
+        </w:rPr>
+      </w:pPr>
+      <w:r>
+        <w:rPr>
+          <w:sz w:val="28"/>
+          <w:szCs w:val="28"/>
+        </w:rPr>
+        <w:t xml:space="preserve">Download and add the driver path to environment path variable </w:t>
+      </w:r>
+    </w:p>
+    <w:p>
+      <w:pPr>
+        <w:pStyle w:val="ListParagraph"/>
+        <w:numPr>
+          <w:ilvl w:val="0"/>
+          <w:numId w:val="19"/>
+        </w:numPr>
+        <w:rPr>
+          <w:sz w:val="28"/>
+          <w:szCs w:val="28"/>
+        </w:rPr>
+      </w:pPr>
+      <w:r>
+        <w:rPr>
+          <w:sz w:val="28"/>
+          <w:szCs w:val="28"/>
+        </w:rPr>
+        <w:t xml:space="preserve">Configure using </w:t>
+      </w:r>
+      <w:proofErr w:type="spellStart"/>
+      <w:r>
+        <w:rPr>
+          <w:sz w:val="28"/>
+          <w:szCs w:val="28"/>
+        </w:rPr>
+        <w:t>WebDriverManager</w:t>
+      </w:r>
+      <w:proofErr w:type="spellEnd"/>
+      <w:r>
+        <w:rPr>
+          <w:sz w:val="28"/>
+          <w:szCs w:val="28"/>
+        </w:rPr>
+        <w:t xml:space="preserve"> - which will check the current browser, browser version, platform and then auto download the driver. </w:t>
+      </w:r>
+    </w:p>
+    <w:p>
+      <w:pPr>
+        <w:pStyle w:val="ListParagraph"/>
+        <w:numPr>
+          <w:ilvl w:val="0"/>
+          <w:numId w:val="19"/>
+        </w:numPr>
+        <w:rPr>
+          <w:sz w:val="28"/>
+          <w:szCs w:val="28"/>
+        </w:rPr>
+      </w:pPr>
+      <w:r>
+        <w:rPr>
+          <w:sz w:val="28"/>
+          <w:szCs w:val="28"/>
+        </w:rPr>
+        <w:t xml:space="preserve">Selenium </w:t>
+      </w:r>
+      <w:proofErr w:type="spellStart"/>
+      <w:r>
+        <w:rPr>
+          <w:sz w:val="28"/>
+          <w:szCs w:val="28"/>
+        </w:rPr>
+        <w:t>webdriver</w:t>
+      </w:r>
+      <w:proofErr w:type="spellEnd"/>
+      <w:r>
+        <w:rPr>
+          <w:sz w:val="28"/>
+          <w:szCs w:val="28"/>
+        </w:rPr>
+        <w:t xml:space="preserve"> doc - </w:t>
+      </w:r>
+      <w:hyperlink r:id="rId14" w:history="1">
+        <w:r>
+          <w:rPr>
+            <w:rStyle w:val="Hyperlink"/>
+            <w:sz w:val="28"/>
+            <w:szCs w:val="28"/>
+          </w:rPr>
+          <w:t>https://www.javadoc.io/doc/org.seleniumhq.selenium/selenium-api/latest/org/openqa/selenium/WebDriver.html</w:t>
+        </w:r>
+      </w:hyperlink>
+    </w:p>
+    <w:p>
+      <w:pPr>
+        <w:pStyle w:val="ListParagraph"/>
+        <w:numPr>
+          <w:ilvl w:val="0"/>
+          <w:numId w:val="19"/>
+        </w:numPr>
+        <w:rPr>
+          <w:sz w:val="28"/>
+          <w:szCs w:val="28"/>
+        </w:rPr>
+      </w:pPr>
+      <w:r>
+        <w:rPr>
+          <w:sz w:val="28"/>
+          <w:szCs w:val="28"/>
+        </w:rPr>
+        <w:t xml:space="preserve">Inspect - </w:t>
+      </w:r>
+      <w:proofErr w:type="spellStart"/>
+      <w:r>
+        <w:rPr>
+          <w:sz w:val="28"/>
+          <w:szCs w:val="28"/>
+        </w:rPr>
+        <w:t>tagname</w:t>
+      </w:r>
+      <w:proofErr w:type="spellEnd"/>
+      <w:r>
+        <w:rPr>
+          <w:sz w:val="28"/>
+          <w:szCs w:val="28"/>
+        </w:rPr>
+        <w:t>, attribute, text</w:t>
+      </w:r>
+      <w:r>
+        <w:rPr>
+          <w:sz w:val="28"/>
+          <w:szCs w:val="28"/>
+        </w:rPr>
+        <w:t xml:space="preserve"> or not</w:t>
+      </w:r>
+    </w:p>
+    <w:p>
+      <w:pPr>
+        <w:pStyle w:val="ListParagraph"/>
+        <w:numPr>
+          <w:ilvl w:val="0"/>
+          <w:numId w:val="19"/>
+        </w:numPr>
+        <w:rPr>
+          <w:sz w:val="28"/>
+          <w:szCs w:val="28"/>
+        </w:rPr>
+      </w:pPr>
+      <w:r>
+        <w:rPr>
+          <w:sz w:val="28"/>
+          <w:szCs w:val="28"/>
+        </w:rPr>
+        <w:t xml:space="preserve">Click, </w:t>
+      </w:r>
+      <w:proofErr w:type="spellStart"/>
+      <w:r>
+        <w:rPr>
+          <w:sz w:val="28"/>
+          <w:szCs w:val="28"/>
+        </w:rPr>
+        <w:t>sendkeys</w:t>
+      </w:r>
+      <w:proofErr w:type="spellEnd"/>
+      <w:r>
+        <w:rPr>
+          <w:sz w:val="28"/>
+          <w:szCs w:val="28"/>
+        </w:rPr>
+        <w:t xml:space="preserve">, select </w:t>
+      </w:r>
+    </w:p>
+    <w:p>
+      <w:pPr>
+        <w:pStyle w:val="ListParagraph"/>
+        <w:numPr>
+          <w:ilvl w:val="0"/>
+          <w:numId w:val="19"/>
+        </w:numPr>
+        <w:rPr>
+          <w:sz w:val="28"/>
+          <w:szCs w:val="28"/>
+        </w:rPr>
+      </w:pPr>
+      <w:r>
+        <w:rPr>
+          <w:sz w:val="28"/>
+          <w:szCs w:val="28"/>
+        </w:rPr>
+        <w:t xml:space="preserve">Basic Locators </w:t>
+      </w:r>
+    </w:p>
+    <w:p>
+      <w:pPr>
+        <w:pStyle w:val="ListParagraph"/>
+        <w:numPr>
+          <w:ilvl w:val="1"/>
+          <w:numId w:val="19"/>
+        </w:numPr>
+        <w:rPr>
+          <w:sz w:val="28"/>
+          <w:szCs w:val="28"/>
+        </w:rPr>
+      </w:pPr>
+      <w:r>
+        <w:rPr>
+          <w:sz w:val="28"/>
+          <w:szCs w:val="28"/>
+        </w:rPr>
+        <w:t xml:space="preserve">Id </w:t>
+      </w:r>
+    </w:p>
+    <w:p>
+      <w:pPr>
+        <w:pStyle w:val="ListParagraph"/>
+        <w:numPr>
+          <w:ilvl w:val="1"/>
+          <w:numId w:val="19"/>
+        </w:numPr>
+        <w:rPr>
+          <w:sz w:val="28"/>
+          <w:szCs w:val="28"/>
+        </w:rPr>
+      </w:pPr>
+      <w:r>
+        <w:rPr>
+          <w:sz w:val="28"/>
+          <w:szCs w:val="28"/>
+        </w:rPr>
+        <w:t xml:space="preserve">Name </w:t>
+      </w:r>
+    </w:p>
+    <w:p>
+      <w:pPr>
+        <w:pStyle w:val="ListParagraph"/>
+        <w:numPr>
+          <w:ilvl w:val="1"/>
+          <w:numId w:val="19"/>
+        </w:numPr>
+        <w:rPr>
+          <w:sz w:val="28"/>
+          <w:szCs w:val="28"/>
+          <w:highlight w:val="red"/>
+        </w:rPr>
+      </w:pPr>
+      <w:proofErr w:type="spellStart"/>
+      <w:r>
+        <w:rPr>
+          <w:sz w:val="28"/>
+          <w:szCs w:val="28"/>
+          <w:highlight w:val="red"/>
+        </w:rPr>
+        <w:t>Classname</w:t>
+      </w:r>
+      <w:proofErr w:type="spellEnd"/>
+    </w:p>
+    <w:p>
+      <w:pPr>
+        <w:pStyle w:val="ListParagraph"/>
+        <w:numPr>
+          <w:ilvl w:val="1"/>
+          <w:numId w:val="19"/>
+        </w:numPr>
+        <w:rPr>
+          <w:sz w:val="28"/>
+          <w:szCs w:val="28"/>
+          <w:highlight w:val="red"/>
+        </w:rPr>
+      </w:pPr>
+      <w:proofErr w:type="spellStart"/>
+      <w:r>
+        <w:rPr>
+          <w:sz w:val="28"/>
+          <w:szCs w:val="28"/>
+          <w:highlight w:val="red"/>
+        </w:rPr>
+        <w:lastRenderedPageBreak/>
+        <w:t>Tagname</w:t>
+      </w:r>
+      <w:proofErr w:type="spellEnd"/>
+    </w:p>
+    <w:p>
+      <w:pPr>
+        <w:pStyle w:val="ListParagraph"/>
+        <w:numPr>
+          <w:ilvl w:val="1"/>
+          <w:numId w:val="19"/>
+        </w:numPr>
+        <w:rPr>
+          <w:sz w:val="28"/>
+          <w:szCs w:val="28"/>
+        </w:rPr>
+      </w:pPr>
+      <w:commentRangeStart w:id="8"/>
+      <w:proofErr w:type="spellStart"/>
+      <w:r>
+        <w:rPr>
+          <w:sz w:val="28"/>
+          <w:szCs w:val="28"/>
+        </w:rPr>
+        <w:t>Linktext</w:t>
+      </w:r>
+      <w:proofErr w:type="spellEnd"/>
+      <w:r>
+        <w:rPr>
+          <w:sz w:val="28"/>
+          <w:szCs w:val="28"/>
+        </w:rPr>
+        <w:t xml:space="preserve"> </w:t>
+      </w:r>
+    </w:p>
+    <w:p>
+      <w:pPr>
+        <w:pStyle w:val="ListParagraph"/>
+        <w:numPr>
+          <w:ilvl w:val="1"/>
+          <w:numId w:val="19"/>
+        </w:numPr>
+        <w:rPr>
+          <w:sz w:val="28"/>
+          <w:szCs w:val="28"/>
+        </w:rPr>
+      </w:pPr>
+      <w:r>
+        <w:rPr>
+          <w:sz w:val="28"/>
+          <w:szCs w:val="28"/>
+        </w:rPr>
+        <w:t xml:space="preserve">Partial </w:t>
+      </w:r>
+      <w:proofErr w:type="spellStart"/>
+      <w:r>
+        <w:rPr>
+          <w:sz w:val="28"/>
+          <w:szCs w:val="28"/>
+        </w:rPr>
+        <w:t>linktext</w:t>
+      </w:r>
+      <w:commentRangeEnd w:id="8"/>
+      <w:proofErr w:type="spellEnd"/>
+      <w:r>
+        <w:rPr>
+          <w:rStyle w:val="CommentReference"/>
+        </w:rPr>
+        <w:commentReference w:id="8"/>
+      </w:r>
+    </w:p>
+    <w:p>
+      <w:pPr>
+        <w:pStyle w:val="ListParagraph"/>
+        <w:ind w:left="1080"/>
+        <w:rPr>
+          <w:sz w:val="28"/>
+          <w:szCs w:val="28"/>
+        </w:rPr>
+      </w:pPr>
+    </w:p>
+    <w:p>
+      <w:pPr>
+        <w:pStyle w:val="ListParagraph"/>
+        <w:ind w:left="1080"/>
+        <w:rPr>
+          <w:sz w:val="28"/>
+          <w:szCs w:val="28"/>
+        </w:rPr>
+      </w:pPr>
+      <w:r>
+        <w:rPr>
+          <w:sz w:val="28"/>
+          <w:szCs w:val="28"/>
+          <w:highlight w:val="yellow"/>
+        </w:rPr>
+        <w:t xml:space="preserve">When there is duplicate locator then </w:t>
+      </w:r>
+      <w:proofErr w:type="spellStart"/>
+      <w:r>
+        <w:rPr>
+          <w:sz w:val="28"/>
+          <w:szCs w:val="28"/>
+          <w:highlight w:val="yellow"/>
+        </w:rPr>
+        <w:t>findelement</w:t>
+      </w:r>
+      <w:proofErr w:type="spellEnd"/>
+      <w:r>
+        <w:rPr>
+          <w:sz w:val="28"/>
+          <w:szCs w:val="28"/>
+          <w:highlight w:val="yellow"/>
+        </w:rPr>
+        <w:t xml:space="preserve"> will pick the first one.</w:t>
+      </w:r>
+      <w:r>
+        <w:rPr>
+          <w:sz w:val="28"/>
+          <w:szCs w:val="28"/>
+        </w:rPr>
+        <w:t xml:space="preserve"> </w:t>
+      </w:r>
+    </w:p>
+    <w:p>
+      <w:pPr>
+        <w:pStyle w:val="ListParagraph"/>
+        <w:numPr>
+          <w:ilvl w:val="0"/>
+          <w:numId w:val="19"/>
+        </w:numPr>
+        <w:rPr>
+          <w:sz w:val="28"/>
+          <w:szCs w:val="28"/>
+        </w:rPr>
+      </w:pPr>
+      <w:r>
+        <w:rPr>
+          <w:sz w:val="28"/>
+          <w:szCs w:val="28"/>
+        </w:rPr>
+        <w:t>Advance locator</w:t>
+      </w:r>
+    </w:p>
+    <w:p>
+      <w:pPr>
+        <w:pStyle w:val="ListParagraph"/>
+        <w:numPr>
+          <w:ilvl w:val="1"/>
+          <w:numId w:val="19"/>
+        </w:numPr>
+        <w:rPr>
+          <w:sz w:val="28"/>
+          <w:szCs w:val="28"/>
+        </w:rPr>
+      </w:pPr>
+      <w:proofErr w:type="spellStart"/>
+      <w:r>
+        <w:rPr>
+          <w:sz w:val="28"/>
+          <w:szCs w:val="28"/>
+        </w:rPr>
+        <w:t>Xpath</w:t>
+      </w:r>
+      <w:proofErr w:type="spellEnd"/>
+      <w:r>
+        <w:rPr>
+          <w:sz w:val="28"/>
+          <w:szCs w:val="28"/>
+        </w:rPr>
+        <w:t xml:space="preserve"> </w:t>
+      </w:r>
+    </w:p>
+    <w:p>
+      <w:pPr>
+        <w:pStyle w:val="ListParagraph"/>
+        <w:numPr>
+          <w:ilvl w:val="1"/>
+          <w:numId w:val="19"/>
+        </w:numPr>
+        <w:rPr>
+          <w:sz w:val="28"/>
+          <w:szCs w:val="28"/>
+        </w:rPr>
+      </w:pPr>
+      <w:r>
+        <w:rPr>
+          <w:sz w:val="28"/>
+          <w:szCs w:val="28"/>
+        </w:rPr>
+        <w:t xml:space="preserve">CSS </w:t>
+      </w:r>
+    </w:p>
+    <w:p>
+      <w:pPr>
+        <w:pStyle w:val="ListParagraph"/>
+        <w:numPr>
+          <w:ilvl w:val="0"/>
+          <w:numId w:val="19"/>
+        </w:numPr>
+        <w:rPr>
+          <w:sz w:val="28"/>
+          <w:szCs w:val="28"/>
+        </w:rPr>
+      </w:pPr>
+      <w:r>
+        <w:rPr>
+          <w:sz w:val="28"/>
+          <w:szCs w:val="28"/>
+        </w:rPr>
+        <w:t xml:space="preserve">To get By object </w:t>
+      </w:r>
+      <w:r>
+        <w:rPr>
+          <w:sz w:val="28"/>
+          <w:szCs w:val="28"/>
+        </w:rPr>
+        <w:sym w:font="Wingdings" w:char="F0E0"/>
+      </w:r>
+      <w:r>
+        <w:rPr>
+          <w:sz w:val="28"/>
+          <w:szCs w:val="28"/>
+        </w:rPr>
+        <w:t xml:space="preserve"> </w:t>
+      </w:r>
+    </w:p>
+    <w:p>
+      <w:pPr>
+        <w:pStyle w:val="ListParagraph"/>
+        <w:ind w:left="1080"/>
+        <w:rPr>
+          <w:rFonts w:ascii="Consolas" w:hAnsi="Consolas" w:cs="Consolas"/>
+          <w:color w:val="000000"/>
+          <w:sz w:val="24"/>
+          <w:szCs w:val="24"/>
+          <w:shd w:val="clear" w:color="auto" w:fill="E8F2FE"/>
+        </w:rPr>
+      </w:pPr>
+      <w:proofErr w:type="gramStart"/>
+      <w:r>
+        <w:rPr>
+          <w:rFonts w:ascii="Consolas" w:hAnsi="Consolas" w:cs="Consolas"/>
+          <w:color w:val="000000"/>
+          <w:sz w:val="24"/>
+          <w:szCs w:val="24"/>
+          <w:shd w:val="clear" w:color="auto" w:fill="E8F2FE"/>
+        </w:rPr>
+        <w:t>By.</w:t>
+      </w:r>
+      <w:r>
+        <w:rPr>
+          <w:rFonts w:ascii="Consolas" w:hAnsi="Consolas" w:cs="Consolas"/>
+          <w:i/>
+          <w:iCs/>
+          <w:color w:val="000000"/>
+          <w:sz w:val="24"/>
+          <w:szCs w:val="24"/>
+          <w:shd w:val="clear" w:color="auto" w:fill="E8F2FE"/>
+        </w:rPr>
+        <w:t>id</w:t>
+      </w:r>
+      <w:r>
+        <w:rPr>
+          <w:rFonts w:ascii="Consolas" w:hAnsi="Consolas" w:cs="Consolas"/>
+          <w:color w:val="000000"/>
+          <w:sz w:val="24"/>
+          <w:szCs w:val="24"/>
+          <w:shd w:val="clear" w:color="auto" w:fill="E8F2FE"/>
+        </w:rPr>
+        <w:t>(</w:t>
+      </w:r>
+      <w:proofErr w:type="gramEnd"/>
+      <w:r>
+        <w:rPr>
+          <w:rFonts w:ascii="Consolas" w:hAnsi="Consolas" w:cs="Consolas"/>
+          <w:color w:val="2A00FF"/>
+          <w:sz w:val="24"/>
+          <w:szCs w:val="24"/>
+          <w:shd w:val="clear" w:color="auto" w:fill="E8F2FE"/>
+        </w:rPr>
+        <w:t>"</w:t>
+      </w:r>
+      <w:proofErr w:type="spellStart"/>
+      <w:r>
+        <w:rPr>
+          <w:rFonts w:ascii="Consolas" w:hAnsi="Consolas" w:cs="Consolas"/>
+          <w:color w:val="2A00FF"/>
+          <w:sz w:val="24"/>
+          <w:szCs w:val="24"/>
+          <w:shd w:val="clear" w:color="auto" w:fill="E8F2FE"/>
+        </w:rPr>
+        <w:t>authUser</w:t>
+      </w:r>
+      <w:proofErr w:type="spellEnd"/>
+      <w:r>
+        <w:rPr>
+          <w:rFonts w:ascii="Consolas" w:hAnsi="Consolas" w:cs="Consolas"/>
+          <w:color w:val="2A00FF"/>
+          <w:sz w:val="24"/>
+          <w:szCs w:val="24"/>
+          <w:shd w:val="clear" w:color="auto" w:fill="E8F2FE"/>
+        </w:rPr>
+        <w:t>"</w:t>
+      </w:r>
+      <w:r>
+        <w:rPr>
+          <w:rFonts w:ascii="Consolas" w:hAnsi="Consolas" w:cs="Consolas"/>
+          <w:color w:val="000000"/>
+          <w:sz w:val="24"/>
+          <w:szCs w:val="24"/>
+          <w:shd w:val="clear" w:color="auto" w:fill="E8F2FE"/>
+        </w:rPr>
+        <w:t>)</w:t>
+      </w:r>
+    </w:p>
+    <w:p>
+      <w:pPr>
+        <w:pStyle w:val="ListParagraph"/>
+        <w:ind w:left="1080"/>
+        <w:rPr>
+          <w:sz w:val="28"/>
+          <w:szCs w:val="28"/>
+        </w:rPr>
+      </w:pPr>
+    </w:p>
+    <w:p>
+      <w:pPr>
+        <w:pStyle w:val="ListParagraph"/>
+        <w:numPr>
+          <w:ilvl w:val="0"/>
+          <w:numId w:val="19"/>
+        </w:numPr>
+        <w:rPr>
+          <w:sz w:val="28"/>
+          <w:szCs w:val="28"/>
+        </w:rPr>
+      </w:pPr>
+      <w:r>
+        <w:rPr>
+          <w:sz w:val="28"/>
+          <w:szCs w:val="28"/>
+        </w:rPr>
+        <w:t xml:space="preserve">To get </w:t>
+      </w:r>
+      <w:proofErr w:type="spellStart"/>
+      <w:r>
+        <w:rPr>
+          <w:sz w:val="28"/>
+          <w:szCs w:val="28"/>
+        </w:rPr>
+        <w:t>WebElement</w:t>
+      </w:r>
+      <w:proofErr w:type="spellEnd"/>
+      <w:r>
+        <w:rPr>
+          <w:sz w:val="28"/>
+          <w:szCs w:val="28"/>
+        </w:rPr>
+        <w:t xml:space="preserve"> object </w:t>
+      </w:r>
+      <w:r>
+        <w:rPr>
+          <w:sz w:val="28"/>
+          <w:szCs w:val="28"/>
+        </w:rPr>
+        <w:sym w:font="Wingdings" w:char="F0E0"/>
+      </w:r>
+      <w:r>
+        <w:rPr>
+          <w:sz w:val="28"/>
+          <w:szCs w:val="28"/>
+        </w:rPr>
+        <w:t xml:space="preserve"> </w:t>
+      </w:r>
+    </w:p>
+    <w:p>
+      <w:pPr>
+        <w:pStyle w:val="ListParagraph"/>
+        <w:ind w:left="1080"/>
+        <w:rPr>
+          <w:rFonts w:ascii="Consolas" w:hAnsi="Consolas" w:cs="Consolas"/>
+          <w:color w:val="000000"/>
+          <w:sz w:val="24"/>
+          <w:szCs w:val="24"/>
+          <w:shd w:val="clear" w:color="auto" w:fill="E8F2FE"/>
+        </w:rPr>
+      </w:pPr>
+      <w:proofErr w:type="spellStart"/>
+      <w:r>
+        <w:rPr>
+          <w:rFonts w:ascii="Consolas" w:hAnsi="Consolas" w:cs="Consolas"/>
+          <w:color w:val="000000"/>
+          <w:sz w:val="24"/>
+          <w:szCs w:val="24"/>
+          <w:shd w:val="clear" w:color="auto" w:fill="E8F2FE"/>
+        </w:rPr>
+        <w:t>WebElement</w:t>
+      </w:r>
+      <w:proofErr w:type="spellEnd"/>
+      <w:r>
+        <w:rPr>
+          <w:rFonts w:ascii="Consolas" w:hAnsi="Consolas" w:cs="Consolas"/>
+          <w:color w:val="000000"/>
+          <w:sz w:val="24"/>
+          <w:szCs w:val="24"/>
+          <w:shd w:val="clear" w:color="auto" w:fill="E8F2FE"/>
+        </w:rPr>
+        <w:t xml:space="preserve"> </w:t>
+      </w:r>
+      <w:proofErr w:type="spellStart"/>
+      <w:r>
+        <w:rPr>
+          <w:rFonts w:ascii="Consolas" w:hAnsi="Consolas" w:cs="Consolas"/>
+          <w:color w:val="6A3E3E"/>
+          <w:sz w:val="24"/>
+          <w:szCs w:val="24"/>
+          <w:u w:val="single"/>
+          <w:shd w:val="clear" w:color="auto" w:fill="E8F2FE"/>
+        </w:rPr>
+        <w:t>ele</w:t>
+      </w:r>
+      <w:proofErr w:type="spellEnd"/>
+      <w:r>
+        <w:rPr>
+          <w:rFonts w:ascii="Consolas" w:hAnsi="Consolas" w:cs="Consolas"/>
+          <w:color w:val="000000"/>
+          <w:sz w:val="24"/>
+          <w:szCs w:val="24"/>
+          <w:shd w:val="clear" w:color="auto" w:fill="E8F2FE"/>
+        </w:rPr>
+        <w:t xml:space="preserve">= </w:t>
+      </w:r>
+      <w:proofErr w:type="spellStart"/>
+      <w:proofErr w:type="gramStart"/>
+      <w:r>
+        <w:rPr>
+          <w:rFonts w:ascii="Consolas" w:hAnsi="Consolas" w:cs="Consolas"/>
+          <w:color w:val="6A3E3E"/>
+          <w:sz w:val="24"/>
+          <w:szCs w:val="24"/>
+          <w:shd w:val="clear" w:color="auto" w:fill="E8F2FE"/>
+        </w:rPr>
+        <w:t>driver</w:t>
+      </w:r>
+      <w:r>
+        <w:rPr>
+          <w:rFonts w:ascii="Consolas" w:hAnsi="Consolas" w:cs="Consolas"/>
+          <w:color w:val="000000"/>
+          <w:sz w:val="24"/>
+          <w:szCs w:val="24"/>
+          <w:shd w:val="clear" w:color="auto" w:fill="E8F2FE"/>
+        </w:rPr>
+        <w:t>.findElement</w:t>
+      </w:r>
+      <w:proofErr w:type="spellEnd"/>
+      <w:r>
+        <w:rPr>
+          <w:rFonts w:ascii="Consolas" w:hAnsi="Consolas" w:cs="Consolas"/>
+          <w:color w:val="000000"/>
+          <w:sz w:val="24"/>
+          <w:szCs w:val="24"/>
+          <w:shd w:val="clear" w:color="auto" w:fill="E8F2FE"/>
+        </w:rPr>
+        <w:t>(</w:t>
+      </w:r>
+      <w:proofErr w:type="gramEnd"/>
+      <w:r>
+        <w:rPr>
+          <w:rFonts w:ascii="Consolas" w:hAnsi="Consolas" w:cs="Consolas"/>
+          <w:color w:val="000000"/>
+          <w:sz w:val="24"/>
+          <w:szCs w:val="24"/>
+          <w:shd w:val="clear" w:color="auto" w:fill="E8F2FE"/>
+        </w:rPr>
+        <w:t>By.</w:t>
+      </w:r>
+      <w:r>
+        <w:rPr>
+          <w:rFonts w:ascii="Consolas" w:hAnsi="Consolas" w:cs="Consolas"/>
+          <w:i/>
+          <w:iCs/>
+          <w:color w:val="000000"/>
+          <w:sz w:val="24"/>
+          <w:szCs w:val="24"/>
+          <w:shd w:val="clear" w:color="auto" w:fill="E8F2FE"/>
+        </w:rPr>
+        <w:t>id</w:t>
+      </w:r>
+      <w:r>
+        <w:rPr>
+          <w:rFonts w:ascii="Consolas" w:hAnsi="Consolas" w:cs="Consolas"/>
+          <w:color w:val="000000"/>
+          <w:sz w:val="24"/>
+          <w:szCs w:val="24"/>
+          <w:shd w:val="clear" w:color="auto" w:fill="E8F2FE"/>
+        </w:rPr>
+        <w:t>(</w:t>
+      </w:r>
+      <w:r>
+        <w:rPr>
+          <w:rFonts w:ascii="Consolas" w:hAnsi="Consolas" w:cs="Consolas"/>
+          <w:color w:val="2A00FF"/>
+          <w:sz w:val="24"/>
+          <w:szCs w:val="24"/>
+          <w:shd w:val="clear" w:color="auto" w:fill="E8F2FE"/>
+        </w:rPr>
+        <w:t>"</w:t>
+      </w:r>
+      <w:proofErr w:type="spellStart"/>
+      <w:r>
+        <w:rPr>
+          <w:rFonts w:ascii="Consolas" w:hAnsi="Consolas" w:cs="Consolas"/>
+          <w:color w:val="2A00FF"/>
+          <w:sz w:val="24"/>
+          <w:szCs w:val="24"/>
+          <w:shd w:val="clear" w:color="auto" w:fill="E8F2FE"/>
+        </w:rPr>
+        <w:t>authUser</w:t>
+      </w:r>
+      <w:proofErr w:type="spellEnd"/>
+      <w:r>
+        <w:rPr>
+          <w:rFonts w:ascii="Consolas" w:hAnsi="Consolas" w:cs="Consolas"/>
+          <w:color w:val="2A00FF"/>
+          <w:sz w:val="24"/>
+          <w:szCs w:val="24"/>
+          <w:shd w:val="clear" w:color="auto" w:fill="E8F2FE"/>
+        </w:rPr>
+        <w:t>"</w:t>
+      </w:r>
+      <w:r>
+        <w:rPr>
+          <w:rFonts w:ascii="Consolas" w:hAnsi="Consolas" w:cs="Consolas"/>
+          <w:color w:val="000000"/>
+          <w:sz w:val="24"/>
+          <w:szCs w:val="24"/>
+          <w:shd w:val="clear" w:color="auto" w:fill="E8F2FE"/>
+        </w:rPr>
+        <w:t>));</w:t>
+      </w:r>
+    </w:p>
+    <w:p>
+      <w:pPr>
+        <w:pStyle w:val="ListParagraph"/>
+        <w:ind w:left="1080"/>
+        <w:rPr>
+          <w:rFonts w:ascii="Consolas" w:hAnsi="Consolas" w:cs="Consolas"/>
+          <w:color w:val="000000"/>
+          <w:sz w:val="24"/>
+          <w:szCs w:val="24"/>
+          <w:shd w:val="clear" w:color="auto" w:fill="E8F2FE"/>
+        </w:rPr>
+      </w:pPr>
+    </w:p>
+    <w:p>
+      <w:pPr>
+        <w:pStyle w:val="ListParagraph"/>
+        <w:ind w:left="1080"/>
+        <w:rPr>
+          <w:rFonts w:ascii="Consolas" w:hAnsi="Consolas" w:cs="Consolas"/>
+          <w:color w:val="000000"/>
+          <w:sz w:val="24"/>
+          <w:szCs w:val="24"/>
+          <w:shd w:val="clear" w:color="auto" w:fill="E8F2FE"/>
+        </w:rPr>
+      </w:pPr>
+    </w:p>
+    <w:p>
+      <w:pPr>
+        <w:pStyle w:val="ListParagraph"/>
+        <w:ind w:left="1080"/>
+        <w:rPr>
+          <w:rFonts w:ascii="Consolas" w:hAnsi="Consolas" w:cs="Consolas"/>
+          <w:color w:val="000000"/>
+          <w:sz w:val="24"/>
+          <w:szCs w:val="24"/>
+          <w:shd w:val="clear" w:color="auto" w:fill="E8F2FE"/>
+        </w:rPr>
+      </w:pPr>
+      <w:proofErr w:type="spellStart"/>
+      <w:proofErr w:type="gramStart"/>
+      <w:r>
+        <w:rPr>
+          <w:rFonts w:ascii="Consolas" w:hAnsi="Consolas" w:cs="Consolas"/>
+          <w:color w:val="000000"/>
+          <w:sz w:val="24"/>
+          <w:szCs w:val="24"/>
+          <w:shd w:val="clear" w:color="auto" w:fill="E8F2FE"/>
+        </w:rPr>
+        <w:t>ele</w:t>
+      </w:r>
+      <w:proofErr w:type="spellEnd"/>
+      <w:proofErr w:type="gramEnd"/>
+      <w:r>
+        <w:rPr>
+          <w:rFonts w:ascii="Consolas" w:hAnsi="Consolas" w:cs="Consolas"/>
+          <w:color w:val="000000"/>
+          <w:sz w:val="24"/>
+          <w:szCs w:val="24"/>
+          <w:shd w:val="clear" w:color="auto" w:fill="E8F2FE"/>
+        </w:rPr>
+        <w:sym w:font="Wingdings" w:char="F0E0"/>
+      </w:r>
+      <w:r>
+        <w:rPr>
+          <w:rFonts w:ascii="Consolas" w:hAnsi="Consolas" w:cs="Consolas"/>
+          <w:color w:val="000000"/>
+          <w:sz w:val="24"/>
+          <w:szCs w:val="24"/>
+          <w:shd w:val="clear" w:color="auto" w:fill="E8F2FE"/>
+        </w:rPr>
+        <w:t>L1-&gt;</w:t>
+      </w:r>
+      <w:r>
+        <w:rPr>
+          <w:rFonts w:ascii="Consolas" w:hAnsi="Consolas" w:cs="Consolas"/>
+          <w:color w:val="000000"/>
+          <w:sz w:val="24"/>
+          <w:szCs w:val="24"/>
+          <w:shd w:val="clear" w:color="auto" w:fill="E8F2FE"/>
+        </w:rPr>
+        <w:t xml:space="preserve"> (</w:t>
+      </w:r>
+    </w:p>
+    <w:p>
+      <w:pPr>
+        <w:pStyle w:val="ListParagraph"/>
+        <w:ind w:left="1080"/>
+        <w:rPr>
+          <w:rFonts w:ascii="Consolas" w:hAnsi="Consolas" w:cs="Consolas"/>
+          <w:color w:val="3F7F5F"/>
+          <w:sz w:val="24"/>
+          <w:szCs w:val="24"/>
+          <w:shd w:val="clear" w:color="auto" w:fill="E8F2FE"/>
+        </w:rPr>
+      </w:pPr>
+      <w:r>
+        <w:rPr>
+          <w:rFonts w:ascii="Consolas" w:hAnsi="Consolas" w:cs="Consolas"/>
+          <w:color w:val="3F7F5F"/>
+          <w:sz w:val="24"/>
+          <w:szCs w:val="24"/>
+          <w:shd w:val="clear" w:color="auto" w:fill="E8F2FE"/>
+        </w:rPr>
+        <w:t>&lt;input type="text" class="form-control" id="</w:t>
+      </w:r>
+      <w:proofErr w:type="spellStart"/>
+      <w:r>
+        <w:rPr>
+          <w:rFonts w:ascii="Consolas" w:hAnsi="Consolas" w:cs="Consolas"/>
+          <w:color w:val="3F7F5F"/>
+          <w:sz w:val="24"/>
+          <w:szCs w:val="24"/>
+          <w:shd w:val="clear" w:color="auto" w:fill="E8F2FE"/>
+        </w:rPr>
+        <w:t>authUser</w:t>
+      </w:r>
+      <w:proofErr w:type="spellEnd"/>
+      <w:r>
+        <w:rPr>
+          <w:rFonts w:ascii="Consolas" w:hAnsi="Consolas" w:cs="Consolas"/>
+          <w:color w:val="3F7F5F"/>
+          <w:sz w:val="24"/>
+          <w:szCs w:val="24"/>
+          <w:shd w:val="clear" w:color="auto" w:fill="E8F2FE"/>
+        </w:rPr>
+        <w:t>" name="</w:t>
+      </w:r>
+      <w:proofErr w:type="spellStart"/>
+      <w:r>
+        <w:rPr>
+          <w:rFonts w:ascii="Consolas" w:hAnsi="Consolas" w:cs="Consolas"/>
+          <w:color w:val="3F7F5F"/>
+          <w:sz w:val="24"/>
+          <w:szCs w:val="24"/>
+          <w:shd w:val="clear" w:color="auto" w:fill="E8F2FE"/>
+        </w:rPr>
+        <w:t>authUser</w:t>
+      </w:r>
+      <w:proofErr w:type="spellEnd"/>
+      <w:r>
+        <w:rPr>
+          <w:rFonts w:ascii="Consolas" w:hAnsi="Consolas" w:cs="Consolas"/>
+          <w:color w:val="3F7F5F"/>
+          <w:sz w:val="24"/>
+          <w:szCs w:val="24"/>
+          <w:shd w:val="clear" w:color="auto" w:fill="E8F2FE"/>
+        </w:rPr>
+        <w:t>" placeholder="</w:t>
+      </w:r>
+      <w:proofErr w:type="gramStart"/>
+      <w:r>
+        <w:rPr>
+          <w:rFonts w:ascii="Consolas" w:hAnsi="Consolas" w:cs="Consolas"/>
+          <w:color w:val="3F7F5F"/>
+          <w:sz w:val="24"/>
+          <w:szCs w:val="24"/>
+          <w:shd w:val="clear" w:color="auto" w:fill="E8F2FE"/>
+        </w:rPr>
+        <w:t>Username:</w:t>
+      </w:r>
+      <w:proofErr w:type="gramEnd"/>
+      <w:r>
+        <w:rPr>
+          <w:rFonts w:ascii="Consolas" w:hAnsi="Consolas" w:cs="Consolas"/>
+          <w:color w:val="3F7F5F"/>
+          <w:sz w:val="24"/>
+          <w:szCs w:val="24"/>
+          <w:shd w:val="clear" w:color="auto" w:fill="E8F2FE"/>
+        </w:rPr>
+        <w:t>"&gt;</w:t>
+      </w:r>
+    </w:p>
+    <w:p>
+      <w:pPr>
+        <w:pStyle w:val="ListParagraph"/>
+        <w:ind w:left="1080"/>
+        <w:rPr>
+          <w:rFonts w:ascii="Consolas" w:hAnsi="Consolas" w:cs="Consolas"/>
+          <w:color w:val="3F7F5F"/>
+          <w:sz w:val="24"/>
+          <w:szCs w:val="24"/>
+          <w:shd w:val="clear" w:color="auto" w:fill="E8F2FE"/>
+        </w:rPr>
+      </w:pPr>
+      <w:r>
+        <w:rPr>
+          <w:rFonts w:ascii="Consolas" w:hAnsi="Consolas" w:cs="Consolas"/>
+          <w:color w:val="3F7F5F"/>
+          <w:sz w:val="24"/>
+          <w:szCs w:val="24"/>
+          <w:shd w:val="clear" w:color="auto" w:fill="E8F2FE"/>
+        </w:rPr>
+        <w:t>)</w:t>
+      </w:r>
+    </w:p>
+    <w:p>
+      <w:pPr>
+        <w:pStyle w:val="ListParagraph"/>
+        <w:ind w:left="1080"/>
+        <w:rPr>
+          <w:sz w:val="28"/>
+          <w:szCs w:val="28"/>
+        </w:rPr>
+      </w:pPr>
+    </w:p>
+    <w:p>
+      <w:pPr>
+        <w:pStyle w:val="ListParagraph"/>
+        <w:numPr>
+          <w:ilvl w:val="0"/>
+          <w:numId w:val="19"/>
+        </w:numPr>
+        <w:rPr>
+          <w:sz w:val="28"/>
+          <w:szCs w:val="28"/>
+        </w:rPr>
+      </w:pPr>
+      <w:r>
+        <w:rPr>
+          <w:sz w:val="28"/>
+          <w:szCs w:val="28"/>
+        </w:rPr>
+        <w:t xml:space="preserve">Page load </w:t>
+      </w:r>
+      <w:r>
+        <w:rPr>
+          <w:sz w:val="28"/>
+          <w:szCs w:val="28"/>
+        </w:rPr>
+        <w:sym w:font="Wingdings" w:char="F0E0"/>
+      </w:r>
+      <w:r>
+        <w:rPr>
+          <w:sz w:val="28"/>
+          <w:szCs w:val="28"/>
+        </w:rPr>
+        <w:t xml:space="preserve"> </w:t>
+      </w:r>
+      <w:r>
+        <w:rPr>
+          <w:rFonts w:ascii="Consolas" w:hAnsi="Consolas" w:cs="Consolas"/>
+          <w:color w:val="3F7F5F"/>
+          <w:sz w:val="24"/>
+          <w:szCs w:val="24"/>
+          <w:shd w:val="clear" w:color="auto" w:fill="E8F2FE"/>
+        </w:rPr>
+        <w:t>// wait for the page load to complete</w:t>
+      </w:r>
+      <w:r>
+        <w:rPr>
+          <w:sz w:val="28"/>
+          <w:szCs w:val="28"/>
+        </w:rPr>
+        <w:t xml:space="preserve"> </w:t>
+      </w:r>
+    </w:p>
+    <w:p>
+      <w:pPr>
+        <w:pStyle w:val="ListParagraph"/>
+        <w:numPr>
+          <w:ilvl w:val="0"/>
+          <w:numId w:val="19"/>
+        </w:numPr>
+        <w:rPr>
+          <w:sz w:val="28"/>
+          <w:szCs w:val="28"/>
+        </w:rPr>
+      </w:pPr>
+      <w:proofErr w:type="spellStart"/>
+      <w:r>
+        <w:rPr>
+          <w:sz w:val="28"/>
+          <w:szCs w:val="28"/>
+        </w:rPr>
+        <w:t>findElement</w:t>
+      </w:r>
+      <w:proofErr w:type="spellEnd"/>
+      <w:r>
+        <w:rPr>
+          <w:sz w:val="28"/>
+          <w:szCs w:val="28"/>
+        </w:rPr>
+        <w:t xml:space="preserve"> </w:t>
+      </w:r>
+      <w:r>
+        <w:rPr>
+          <w:sz w:val="28"/>
+          <w:szCs w:val="28"/>
+        </w:rPr>
+        <w:sym w:font="Wingdings" w:char="F0E0"/>
+      </w:r>
+      <w:r>
+        <w:rPr>
+          <w:sz w:val="28"/>
+          <w:szCs w:val="28"/>
+        </w:rPr>
+        <w:t xml:space="preserve"> check for the presence of element in 0.5s  </w:t>
+      </w:r>
+    </w:p>
+    <w:p>
+      <w:pPr>
+        <w:pStyle w:val="ListParagraph"/>
+        <w:numPr>
+          <w:ilvl w:val="0"/>
+          <w:numId w:val="19"/>
+        </w:numPr>
+        <w:rPr>
+          <w:sz w:val="28"/>
+          <w:szCs w:val="28"/>
+        </w:rPr>
+      </w:pPr>
+      <w:r>
+        <w:rPr>
+          <w:sz w:val="28"/>
+          <w:szCs w:val="28"/>
+        </w:rPr>
+        <w:t xml:space="preserve">Synchronization </w:t>
+      </w:r>
+    </w:p>
+    <w:p>
+      <w:pPr>
+        <w:pStyle w:val="ListParagraph"/>
+        <w:numPr>
+          <w:ilvl w:val="1"/>
+          <w:numId w:val="19"/>
+        </w:numPr>
+        <w:rPr>
+          <w:sz w:val="28"/>
+          <w:szCs w:val="28"/>
+        </w:rPr>
+      </w:pPr>
+      <w:r>
+        <w:rPr>
+          <w:sz w:val="28"/>
+          <w:szCs w:val="28"/>
+        </w:rPr>
+        <w:t xml:space="preserve">Unconditional wait </w:t>
+      </w:r>
+    </w:p>
+    <w:p>
+      <w:pPr>
+        <w:ind w:left="2160"/>
+        <w:rPr>
+          <w:sz w:val="28"/>
+          <w:szCs w:val="28"/>
+        </w:rPr>
+      </w:pPr>
+      <w:proofErr w:type="spellStart"/>
+      <w:proofErr w:type="gramStart"/>
+      <w:r>
+        <w:rPr>
+          <w:sz w:val="28"/>
+          <w:szCs w:val="28"/>
+        </w:rPr>
+        <w:t>Thread.Sleep</w:t>
+      </w:r>
+      <w:proofErr w:type="spellEnd"/>
+      <w:r>
+        <w:rPr>
+          <w:sz w:val="28"/>
+          <w:szCs w:val="28"/>
+        </w:rPr>
+        <w:t>(</w:t>
+      </w:r>
+      <w:proofErr w:type="gramEnd"/>
+      <w:r>
+        <w:rPr>
+          <w:sz w:val="28"/>
+          <w:szCs w:val="28"/>
+        </w:rPr>
+        <w:t xml:space="preserve">5000) </w:t>
+      </w:r>
+      <w:r>
+        <w:rPr>
+          <w:sz w:val="28"/>
+          <w:szCs w:val="28"/>
+        </w:rPr>
+        <w:sym w:font="Wingdings" w:char="F0E0"/>
+      </w:r>
+      <w:r>
+        <w:rPr>
+          <w:sz w:val="28"/>
+          <w:szCs w:val="28"/>
+        </w:rPr>
+        <w:t xml:space="preserve"> wait for 5s </w:t>
+      </w:r>
+    </w:p>
+    <w:p>
+      <w:pPr>
+        <w:pStyle w:val="ListParagraph"/>
+        <w:numPr>
+          <w:ilvl w:val="1"/>
+          <w:numId w:val="19"/>
+        </w:numPr>
+        <w:rPr>
+          <w:sz w:val="28"/>
+          <w:szCs w:val="28"/>
+        </w:rPr>
+      </w:pPr>
+      <w:r>
+        <w:rPr>
+          <w:sz w:val="28"/>
+          <w:szCs w:val="28"/>
+        </w:rPr>
+        <w:t xml:space="preserve">Conditional wait </w:t>
+      </w:r>
+    </w:p>
+    <w:p>
+      <w:pPr>
+        <w:pStyle w:val="ListParagraph"/>
+        <w:numPr>
+          <w:ilvl w:val="2"/>
+          <w:numId w:val="19"/>
+        </w:numPr>
+        <w:rPr>
+          <w:sz w:val="28"/>
+          <w:szCs w:val="28"/>
+        </w:rPr>
+      </w:pPr>
+      <w:r>
+        <w:rPr>
+          <w:sz w:val="28"/>
+          <w:szCs w:val="28"/>
+        </w:rPr>
+        <w:t xml:space="preserve">Implicit wait </w:t>
+      </w:r>
+    </w:p>
+    <w:p>
+      <w:pPr>
+        <w:pStyle w:val="ListParagraph"/>
+        <w:numPr>
+          <w:ilvl w:val="3"/>
+          <w:numId w:val="19"/>
+        </w:numPr>
+        <w:rPr>
+          <w:sz w:val="28"/>
+          <w:szCs w:val="28"/>
+        </w:rPr>
+      </w:pPr>
+      <w:r>
+        <w:rPr>
+          <w:sz w:val="28"/>
+          <w:szCs w:val="28"/>
+        </w:rPr>
+        <w:t xml:space="preserve">Default implicit wait - 0s </w:t>
+      </w:r>
+    </w:p>
+    <w:p>
+      <w:pPr>
+        <w:pStyle w:val="ListParagraph"/>
+        <w:numPr>
+          <w:ilvl w:val="3"/>
+          <w:numId w:val="19"/>
+        </w:numPr>
+        <w:rPr>
+          <w:sz w:val="28"/>
+          <w:szCs w:val="28"/>
+        </w:rPr>
+      </w:pPr>
+      <w:r>
+        <w:rPr>
+          <w:sz w:val="28"/>
+          <w:szCs w:val="28"/>
+        </w:rPr>
+        <w:t xml:space="preserve">Applicable for all </w:t>
+      </w:r>
+      <w:proofErr w:type="spellStart"/>
+      <w:r>
+        <w:rPr>
+          <w:sz w:val="28"/>
+          <w:szCs w:val="28"/>
+        </w:rPr>
+        <w:t>find</w:t>
+      </w:r>
+      <w:r>
+        <w:rPr>
+          <w:sz w:val="28"/>
+          <w:szCs w:val="28"/>
+        </w:rPr>
+        <w:t>element</w:t>
+      </w:r>
+      <w:proofErr w:type="spellEnd"/>
+      <w:r>
+        <w:rPr>
+          <w:sz w:val="28"/>
+          <w:szCs w:val="28"/>
+        </w:rPr>
+        <w:t xml:space="preserve"> and </w:t>
+      </w:r>
+      <w:proofErr w:type="spellStart"/>
+      <w:r>
+        <w:rPr>
+          <w:sz w:val="28"/>
+          <w:szCs w:val="28"/>
+        </w:rPr>
+        <w:t>findelements</w:t>
+      </w:r>
+      <w:proofErr w:type="spellEnd"/>
+      <w:r>
+        <w:rPr>
+          <w:sz w:val="28"/>
+          <w:szCs w:val="28"/>
+        </w:rPr>
+        <w:t xml:space="preserve"> method.</w:t>
+      </w:r>
+    </w:p>
+    <w:p>
+      <w:pPr>
+        <w:pStyle w:val="ListParagraph"/>
+        <w:numPr>
+          <w:ilvl w:val="3"/>
+          <w:numId w:val="19"/>
+        </w:numPr>
+        <w:rPr>
+          <w:sz w:val="28"/>
+          <w:szCs w:val="28"/>
+        </w:rPr>
+      </w:pPr>
+      <w:r>
+        <w:rPr>
+          <w:sz w:val="28"/>
+          <w:szCs w:val="28"/>
+        </w:rPr>
+        <w:t xml:space="preserve">Example: Implicit wait = 30s </w:t>
+      </w:r>
+    </w:p>
+    <w:p>
+      <w:pPr>
+        <w:pStyle w:val="ListParagraph"/>
+        <w:numPr>
+          <w:ilvl w:val="4"/>
+          <w:numId w:val="19"/>
+        </w:numPr>
+        <w:rPr>
+          <w:sz w:val="28"/>
+          <w:szCs w:val="28"/>
+        </w:rPr>
+      </w:pPr>
+      <w:r>
+        <w:rPr>
+          <w:sz w:val="28"/>
+          <w:szCs w:val="28"/>
+        </w:rPr>
+        <w:t xml:space="preserve">If element is not present, it will check for 30s then it will throw error </w:t>
+      </w:r>
+    </w:p>
+    <w:p>
+      <w:pPr>
+        <w:pStyle w:val="ListParagraph"/>
+        <w:numPr>
+          <w:ilvl w:val="4"/>
+          <w:numId w:val="19"/>
+        </w:numPr>
+        <w:rPr>
+          <w:sz w:val="28"/>
+          <w:szCs w:val="28"/>
+        </w:rPr>
+      </w:pPr>
+      <w:r>
+        <w:rPr>
+          <w:sz w:val="28"/>
+          <w:szCs w:val="28"/>
+        </w:rPr>
+        <w:t xml:space="preserve">If element is present then it will do operation immediately </w:t>
+      </w:r>
+    </w:p>
+    <w:p>
+      <w:pPr>
+        <w:pStyle w:val="ListParagraph"/>
+        <w:numPr>
+          <w:ilvl w:val="4"/>
+          <w:numId w:val="19"/>
+        </w:numPr>
+        <w:rPr>
+          <w:sz w:val="28"/>
+          <w:szCs w:val="28"/>
+        </w:rPr>
+      </w:pPr>
+      <w:r>
+        <w:rPr>
+          <w:sz w:val="28"/>
+          <w:szCs w:val="28"/>
+        </w:rPr>
+        <w:t xml:space="preserve">Polling time </w:t>
+      </w:r>
+      <w:r>
+        <w:rPr>
+          <w:sz w:val="28"/>
+          <w:szCs w:val="28"/>
+        </w:rPr>
+        <w:sym w:font="Wingdings" w:char="F0E0"/>
+      </w:r>
+      <w:r>
+        <w:rPr>
+          <w:sz w:val="28"/>
+          <w:szCs w:val="28"/>
+        </w:rPr>
+        <w:t xml:space="preserve"> 0.5s (how frequently it checks) </w:t>
+      </w:r>
+    </w:p>
+    <w:p>
+      <w:pPr>
+        <w:pStyle w:val="ListParagraph"/>
+        <w:numPr>
+          <w:ilvl w:val="2"/>
+          <w:numId w:val="19"/>
+        </w:numPr>
+        <w:rPr>
+          <w:sz w:val="28"/>
+          <w:szCs w:val="28"/>
+        </w:rPr>
+      </w:pPr>
+      <w:r>
+        <w:rPr>
+          <w:sz w:val="28"/>
+          <w:szCs w:val="28"/>
+        </w:rPr>
+        <w:lastRenderedPageBreak/>
+        <w:t xml:space="preserve">Explicit wait </w:t>
+      </w:r>
+    </w:p>
+    <w:p>
+      <w:pPr>
+        <w:pStyle w:val="ListParagraph"/>
+        <w:numPr>
+          <w:ilvl w:val="2"/>
+          <w:numId w:val="19"/>
+        </w:numPr>
+        <w:rPr>
+          <w:sz w:val="28"/>
+          <w:szCs w:val="28"/>
+        </w:rPr>
+      </w:pPr>
+      <w:r>
+        <w:rPr>
+          <w:sz w:val="28"/>
+          <w:szCs w:val="28"/>
+        </w:rPr>
+        <w:t xml:space="preserve">Fluent wait </w:t>
+      </w:r>
+    </w:p>
+    <w:p>
+      <w:pPr>
+        <w:rPr>
+          <w:sz w:val="28"/>
+          <w:szCs w:val="28"/>
+        </w:rPr>
+      </w:pPr>
+    </w:p>
+    <w:p>
+      <w:pPr>
+        <w:pStyle w:val="ListParagraph"/>
+        <w:numPr>
+          <w:ilvl w:val="0"/>
+          <w:numId w:val="19"/>
+        </w:numPr>
+        <w:rPr>
+          <w:sz w:val="28"/>
+          <w:szCs w:val="28"/>
+        </w:rPr>
+      </w:pPr>
+      <w:r>
+        <w:rPr>
+          <w:sz w:val="28"/>
+          <w:szCs w:val="28"/>
+        </w:rPr>
+        <w:t xml:space="preserve">Dropdown </w:t>
+      </w:r>
+    </w:p>
+    <w:p>
+      <w:pPr>
+        <w:pStyle w:val="ListParagraph"/>
+        <w:numPr>
+          <w:ilvl w:val="1"/>
+          <w:numId w:val="19"/>
+        </w:numPr>
+        <w:rPr>
+          <w:sz w:val="28"/>
+          <w:szCs w:val="28"/>
+        </w:rPr>
+      </w:pPr>
+      <w:r>
+        <w:rPr>
+          <w:sz w:val="28"/>
+          <w:szCs w:val="28"/>
+        </w:rPr>
+        <w:t>Dropdown with select tag</w:t>
+      </w:r>
+    </w:p>
+    <w:p>
+      <w:pPr>
+        <w:pStyle w:val="ListParagraph"/>
+        <w:numPr>
+          <w:ilvl w:val="2"/>
+          <w:numId w:val="19"/>
+        </w:numPr>
+        <w:rPr>
+          <w:sz w:val="28"/>
+          <w:szCs w:val="28"/>
+        </w:rPr>
+      </w:pPr>
+      <w:proofErr w:type="spellStart"/>
+      <w:r>
+        <w:rPr>
+          <w:sz w:val="28"/>
+          <w:szCs w:val="28"/>
+        </w:rPr>
+        <w:t>selectByVisibleText</w:t>
+      </w:r>
+      <w:proofErr w:type="spellEnd"/>
+      <w:r>
+        <w:rPr>
+          <w:sz w:val="28"/>
+          <w:szCs w:val="28"/>
+        </w:rPr>
+        <w:t>(string)</w:t>
+      </w:r>
+    </w:p>
+    <w:p>
+      <w:pPr>
+        <w:pStyle w:val="ListParagraph"/>
+        <w:numPr>
+          <w:ilvl w:val="2"/>
+          <w:numId w:val="19"/>
+        </w:numPr>
+        <w:rPr>
+          <w:sz w:val="28"/>
+          <w:szCs w:val="28"/>
+        </w:rPr>
+      </w:pPr>
+      <w:r>
+        <w:rPr>
+          <w:sz w:val="28"/>
+          <w:szCs w:val="28"/>
+        </w:rPr>
+        <w:tab/>
+      </w:r>
+      <w:r>
+        <w:rPr>
+          <w:sz w:val="28"/>
+          <w:szCs w:val="28"/>
+        </w:rPr>
+        <w:tab/>
+      </w:r>
+      <w:proofErr w:type="spellStart"/>
+      <w:r>
+        <w:rPr>
+          <w:sz w:val="28"/>
+          <w:szCs w:val="28"/>
+        </w:rPr>
+        <w:t>selectByValue</w:t>
+      </w:r>
+      <w:proofErr w:type="spellEnd"/>
+      <w:r>
+        <w:rPr>
+          <w:sz w:val="28"/>
+          <w:szCs w:val="28"/>
+        </w:rPr>
+        <w:t>(string)</w:t>
+      </w:r>
+    </w:p>
+    <w:p>
+      <w:pPr>
+        <w:pStyle w:val="ListParagraph"/>
+        <w:numPr>
+          <w:ilvl w:val="2"/>
+          <w:numId w:val="19"/>
+        </w:numPr>
+        <w:rPr>
+          <w:sz w:val="28"/>
+          <w:szCs w:val="28"/>
+        </w:rPr>
+      </w:pPr>
+      <w:r>
+        <w:rPr>
+          <w:sz w:val="28"/>
+          <w:szCs w:val="28"/>
+        </w:rPr>
+        <w:tab/>
+      </w:r>
+      <w:r>
+        <w:rPr>
+          <w:sz w:val="28"/>
+          <w:szCs w:val="28"/>
+        </w:rPr>
+        <w:tab/>
+      </w:r>
+      <w:proofErr w:type="spellStart"/>
+      <w:r>
+        <w:rPr>
+          <w:sz w:val="28"/>
+          <w:szCs w:val="28"/>
+        </w:rPr>
+        <w:t>selectByIndex</w:t>
+      </w:r>
+      <w:proofErr w:type="spellEnd"/>
+      <w:r>
+        <w:rPr>
+          <w:sz w:val="28"/>
+          <w:szCs w:val="28"/>
+        </w:rPr>
+        <w:t>(string)</w:t>
+      </w:r>
+    </w:p>
+    <w:p>
+      <w:pPr>
+        <w:pStyle w:val="ListParagraph"/>
+        <w:numPr>
+          <w:ilvl w:val="1"/>
+          <w:numId w:val="19"/>
+        </w:numPr>
+        <w:rPr>
+          <w:sz w:val="28"/>
+          <w:szCs w:val="28"/>
+        </w:rPr>
+      </w:pPr>
+      <w:r>
+        <w:rPr>
+          <w:sz w:val="28"/>
+          <w:szCs w:val="28"/>
+        </w:rPr>
+        <w:t xml:space="preserve">Dropdown without select tag </w:t>
+      </w:r>
     </w:p>
     <w:p>
       <w:pPr>
@@ -6824,7 +9587,6 @@
           <w:szCs w:val="28"/>
           <w:lang w:eastAsia="en-IN"/>
         </w:rPr>
-        <w:lastRenderedPageBreak/>
         <w:drawing>
           <wp:inline distT="0" distB="0" distL="0" distR="0" wp14:anchorId="3389E428" wp14:editId="54CF4FD5">
             <wp:extent cx="5731510" cy="3222625"/>
@@ -6841,7 +9603,7 @@
                     <pic:cNvPicPr/>
                   </pic:nvPicPr>
                   <pic:blipFill>
-                    <a:blip r:embed="rId12"/>
+                    <a:blip r:embed="rId15"/>
                     <a:stretch>
                       <a:fillRect/>
                     </a:stretch>
@@ -7056,7 +9818,7 @@
           <w:szCs w:val="28"/>
         </w:rPr>
       </w:pPr>
-      <w:hyperlink r:id="rId13" w:history="1">
+      <w:hyperlink r:id="rId16" w:history="1">
         <w:r>
           <w:rPr>
             <w:rStyle w:val="Hyperlink"/>
@@ -7191,7 +9953,6 @@
           <w:sz w:val="28"/>
           <w:szCs w:val="28"/>
         </w:rPr>
-        <w:lastRenderedPageBreak/>
         <w:t xml:space="preserve">Task 1: </w:t>
       </w:r>
     </w:p>
@@ -7677,6 +10438,7 @@
           <w:sz w:val="28"/>
           <w:szCs w:val="28"/>
         </w:rPr>
+        <w:lastRenderedPageBreak/>
         <w:tab/>
       </w:r>
       <w:r>
@@ -8020,7 +10782,6 @@
           <w:noProof/>
           <w:lang w:eastAsia="en-IN"/>
         </w:rPr>
-        <w:lastRenderedPageBreak/>
         <w:drawing>
           <wp:inline distT="0" distB="0" distL="0" distR="0" wp14:anchorId="136C8C36" wp14:editId="7048B3B6">
             <wp:extent cx="5731510" cy="3222625"/>
@@ -8037,7 +10798,7 @@
                     <pic:cNvPicPr/>
                   </pic:nvPicPr>
                   <pic:blipFill>
-                    <a:blip r:embed="rId14"/>
+                    <a:blip r:embed="rId17"/>
                     <a:stretch>
                       <a:fillRect/>
                     </a:stretch>
@@ -8082,6 +10843,7 @@
           <w:noProof/>
           <w:lang w:eastAsia="en-IN"/>
         </w:rPr>
+        <w:lastRenderedPageBreak/>
         <w:drawing>
           <wp:inline distT="0" distB="0" distL="0" distR="0" wp14:anchorId="2F66321A" wp14:editId="56B94DB6">
             <wp:extent cx="5731510" cy="3222625"/>
@@ -8098,7 +10860,7 @@
                     <pic:cNvPicPr/>
                   </pic:nvPicPr>
                   <pic:blipFill>
-                    <a:blip r:embed="rId15"/>
+                    <a:blip r:embed="rId18"/>
                     <a:stretch>
                       <a:fillRect/>
                     </a:stretch>
@@ -8143,7 +10905,6 @@
           <w:noProof/>
           <w:lang w:eastAsia="en-IN"/>
         </w:rPr>
-        <w:lastRenderedPageBreak/>
         <w:drawing>
           <wp:inline distT="0" distB="0" distL="0" distR="0" wp14:anchorId="50F11A5E" wp14:editId="2D7BF13B">
             <wp:extent cx="5731510" cy="3222625"/>
@@ -8160,7 +10921,7 @@
                     <pic:cNvPicPr/>
                   </pic:nvPicPr>
                   <pic:blipFill>
-                    <a:blip r:embed="rId16"/>
+                    <a:blip r:embed="rId19"/>
                     <a:stretch>
                       <a:fillRect/>
                     </a:stretch>
@@ -8220,7 +10981,7 @@
           <w:szCs w:val="28"/>
         </w:rPr>
       </w:pPr>
-      <w:hyperlink r:id="rId17" w:history="1">
+      <w:hyperlink r:id="rId20" w:history="1">
         <w:r>
           <w:rPr>
             <w:rStyle w:val="Hyperlink"/>
@@ -8253,7 +11014,7 @@
 
 <file path=word/comments.xml><?xml version="1.0" encoding="utf-8"?>
 <w:comments xmlns:wpc="http://schemas.microsoft.com/office/word/2010/wordprocessingCanvas" xmlns:mc="http://schemas.openxmlformats.org/markup-compatibility/2006" xmlns:o="urn:schemas-microsoft-com:office:office" xmlns:r="http://schemas.openxmlformats.org/officeDocument/2006/relationships" xmlns:m="http://schemas.openxmlformats.org/officeDocument/2006/math" xmlns:v="urn:schemas-microsoft-com:vml" xmlns:wp14="http://schemas.microsoft.com/office/word/2010/wordprocessingDrawing" xmlns:wp="http://schemas.openxmlformats.org/drawingml/2006/wordprocessingDrawing" xmlns:w10="urn:schemas-microsoft-com:office:word" xmlns:w="http://schemas.openxmlformats.org/wordprocessingml/2006/main" xmlns:w14="http://schemas.microsoft.com/office/word/2010/wordml" xmlns:w15="http://schemas.microsoft.com/office/word/2012/wordml" xmlns:wpg="http://schemas.microsoft.com/office/word/2010/wordprocessingGroup" xmlns:wpi="http://schemas.microsoft.com/office/word/2010/wordprocessingInk" xmlns:wne="http://schemas.microsoft.com/office/word/2006/wordml" xmlns:wps="http://schemas.microsoft.com/office/word/2010/wordprocessingShape" mc:Ignorable="w14 w15 wp14">
-  <w:comment w:id="1" w:author="Balaji Dinakaran" w:date="2022-01-29T09:28:00Z" w:initials="J">
+  <w:comment w:id="2" w:author="Balaji Dinakaran" w:date="2022-01-29T09:28:00Z" w:initials="J">
     <w:p>
       <w:pPr>
         <w:pStyle w:val="CommentText"/>
@@ -8269,7 +11030,7 @@
       </w:r>
     </w:p>
   </w:comment>
-  <w:comment w:id="0" w:author="Balaji Dinakaran" w:date="2022-01-29T09:31:00Z" w:initials="J">
+  <w:comment w:id="1" w:author="Balaji Dinakaran" w:date="2022-01-29T09:31:00Z" w:initials="J">
     <w:p>
       <w:pPr>
         <w:pStyle w:val="CommentText"/>
@@ -8285,7 +11046,7 @@
       </w:r>
     </w:p>
   </w:comment>
-  <w:comment w:id="2" w:author="Balaji Dinakaran" w:date="2022-01-29T09:31:00Z" w:initials="J">
+  <w:comment w:id="3" w:author="Balaji Dinakaran" w:date="2022-01-29T09:31:00Z" w:initials="J">
     <w:p>
       <w:pPr>
         <w:pStyle w:val="CommentText"/>
@@ -8301,7 +11062,7 @@
       </w:r>
     </w:p>
   </w:comment>
-  <w:comment w:id="3" w:author="Balaji Dinakaran" w:date="2022-01-29T09:33:00Z" w:initials="J">
+  <w:comment w:id="4" w:author="Balaji Dinakaran" w:date="2022-01-29T09:33:00Z" w:initials="J">
     <w:p>
       <w:pPr>
         <w:pStyle w:val="CommentText"/>
@@ -8314,27 +11075,6 @@
       </w:r>
       <w:r>
         <w:t>Interpreter</w:t>
-      </w:r>
-    </w:p>
-  </w:comment>
-  <w:comment w:id="4" w:author="Balaji Dinakaran" w:date="2022-02-01T09:24:00Z" w:initials="J">
-    <w:p>
-      <w:pPr>
-        <w:pStyle w:val="CommentText"/>
-      </w:pPr>
-      <w:r>
-        <w:rPr>
-          <w:rStyle w:val="CommentReference"/>
-        </w:rPr>
-        <w:annotationRef/>
-      </w:r>
-      <w:proofErr w:type="gramStart"/>
-      <w:r>
-        <w:t>git</w:t>
-      </w:r>
-      <w:proofErr w:type="gramEnd"/>
-      <w:r>
-        <w:t xml:space="preserve"> commit</w:t>
       </w:r>
     </w:p>
   </w:comment>
@@ -8355,7 +11095,78 @@
       </w:r>
       <w:proofErr w:type="gramEnd"/>
       <w:r>
+        <w:t xml:space="preserve"> commit</w:t>
+      </w:r>
+    </w:p>
+  </w:comment>
+  <w:comment w:id="6" w:author="Balaji Dinakaran" w:date="2022-02-01T09:24:00Z" w:initials="J">
+    <w:p>
+      <w:pPr>
+        <w:pStyle w:val="CommentText"/>
+      </w:pPr>
+      <w:r>
+        <w:rPr>
+          <w:rStyle w:val="CommentReference"/>
+        </w:rPr>
+        <w:annotationRef/>
+      </w:r>
+      <w:proofErr w:type="gramStart"/>
+      <w:r>
+        <w:t>git</w:t>
+      </w:r>
+      <w:proofErr w:type="gramEnd"/>
+      <w:r>
         <w:t xml:space="preserve"> push</w:t>
+      </w:r>
+    </w:p>
+  </w:comment>
+  <w:comment w:id="7" w:author="Balaji Dinakaran" w:date="2022-02-03T11:21:00Z" w:initials="J">
+    <w:p>
+      <w:pPr>
+        <w:pStyle w:val="CommentText"/>
+      </w:pPr>
+      <w:r>
+        <w:rPr>
+          <w:rStyle w:val="CommentReference"/>
+        </w:rPr>
+        <w:annotationRef/>
+      </w:r>
+      <w:proofErr w:type="gramStart"/>
+      <w:r>
+        <w:t>with</w:t>
+      </w:r>
+      <w:proofErr w:type="gramEnd"/>
+      <w:r>
+        <w:t xml:space="preserve"> the help of driver</w:t>
+      </w:r>
+    </w:p>
+  </w:comment>
+  <w:comment w:id="8" w:author="Balaji Dinakaran" w:date="2022-02-03T11:43:00Z" w:initials="J">
+    <w:p>
+      <w:pPr>
+        <w:pStyle w:val="CommentText"/>
+      </w:pPr>
+      <w:r>
+        <w:rPr>
+          <w:rStyle w:val="CommentReference"/>
+        </w:rPr>
+        <w:annotationRef/>
+      </w:r>
+      <w:proofErr w:type="gramStart"/>
+      <w:r>
+        <w:t>can</w:t>
+      </w:r>
+      <w:proofErr w:type="gramEnd"/>
+      <w:r>
+        <w:t xml:space="preserve"> be used only for </w:t>
+      </w:r>
+      <w:proofErr w:type="spellStart"/>
+      <w:r>
+        <w:t>tagname</w:t>
+      </w:r>
+      <w:proofErr w:type="spellEnd"/>
+      <w:r>
+        <w:t xml:space="preserve"> “a”</w:t>
       </w:r>
     </w:p>
   </w:comment>
@@ -8370,12 +11181,103 @@
   <w15:commentEx w15:paraId="299CDF85" w15:done="0"/>
   <w15:commentEx w15:paraId="7B5EBCBA" w15:done="0"/>
   <w15:commentEx w15:paraId="4012C339" w15:done="0"/>
+  <w15:commentEx w15:paraId="69A37B29" w15:done="0"/>
+  <w15:commentEx w15:paraId="7B7CCEA7" w15:done="0"/>
 </w15:commentsEx>
 </file>
 
 <file path=word/numbering.xml><?xml version="1.0" encoding="utf-8"?>
 <w:numbering xmlns:wpc="http://schemas.microsoft.com/office/word/2010/wordprocessingCanvas" xmlns:mc="http://schemas.openxmlformats.org/markup-compatibility/2006" xmlns:o="urn:schemas-microsoft-com:office:office" xmlns:r="http://schemas.openxmlformats.org/officeDocument/2006/relationships" xmlns:m="http://schemas.openxmlformats.org/officeDocument/2006/math" xmlns:v="urn:schemas-microsoft-com:vml" xmlns:wp14="http://schemas.microsoft.com/office/word/2010/wordprocessingDrawing" xmlns:wp="http://schemas.openxmlformats.org/drawingml/2006/wordprocessingDrawing" xmlns:w10="urn:schemas-microsoft-com:office:word" xmlns:w="http://schemas.openxmlformats.org/wordprocessingml/2006/main" xmlns:w14="http://schemas.microsoft.com/office/word/2010/wordml" xmlns:w15="http://schemas.microsoft.com/office/word/2012/wordml" xmlns:wpg="http://schemas.microsoft.com/office/word/2010/wordprocessingGroup" xmlns:wpi="http://schemas.microsoft.com/office/word/2010/wordprocessingInk" xmlns:wne="http://schemas.microsoft.com/office/word/2006/wordml" xmlns:wps="http://schemas.microsoft.com/office/word/2010/wordprocessingShape" mc:Ignorable="w14 w15 wp14">
   <w:abstractNum w:abstractNumId="0">
+    <w:nsid w:val="0AF80A8D"/>
+    <w:multiLevelType w:val="hybridMultilevel"/>
+    <w:tmpl w:val="DCF8CA90"/>
+    <w:lvl w:ilvl="0" w:tplc="4009000F">
+      <w:start w:val="1"/>
+      <w:numFmt w:val="decimal"/>
+      <w:lvlText w:val="%1."/>
+      <w:lvlJc w:val="left"/>
+      <w:pPr>
+        <w:ind w:left="720" w:hanging="360"/>
+      </w:pPr>
+      <w:rPr>
+        <w:rFonts w:hint="default"/>
+      </w:rPr>
+    </w:lvl>
+    <w:lvl w:ilvl="1" w:tplc="40090019" w:tentative="1">
+      <w:start w:val="1"/>
+      <w:numFmt w:val="lowerLetter"/>
+      <w:lvlText w:val="%2."/>
+      <w:lvlJc w:val="left"/>
+      <w:pPr>
+        <w:ind w:left="1440" w:hanging="360"/>
+      </w:pPr>
+    </w:lvl>
+    <w:lvl w:ilvl="2" w:tplc="4009001B" w:tentative="1">
+      <w:start w:val="1"/>
+      <w:numFmt w:val="lowerRoman"/>
+      <w:lvlText w:val="%3."/>
+      <w:lvlJc w:val="right"/>
+      <w:pPr>
+        <w:ind w:left="2160" w:hanging="180"/>
+      </w:pPr>
+    </w:lvl>
+    <w:lvl w:ilvl="3" w:tplc="4009000F" w:tentative="1">
+      <w:start w:val="1"/>
+      <w:numFmt w:val="decimal"/>
+      <w:lvlText w:val="%4."/>
+      <w:lvlJc w:val="left"/>
+      <w:pPr>
+        <w:ind w:left="2880" w:hanging="360"/>
+      </w:pPr>
+    </w:lvl>
+    <w:lvl w:ilvl="4" w:tplc="40090019" w:tentative="1">
+      <w:start w:val="1"/>
+      <w:numFmt w:val="lowerLetter"/>
+      <w:lvlText w:val="%5."/>
+      <w:lvlJc w:val="left"/>
+      <w:pPr>
+        <w:ind w:left="3600" w:hanging="360"/>
+      </w:pPr>
+    </w:lvl>
+    <w:lvl w:ilvl="5" w:tplc="4009001B" w:tentative="1">
+      <w:start w:val="1"/>
+      <w:numFmt w:val="lowerRoman"/>
+      <w:lvlText w:val="%6."/>
+      <w:lvlJc w:val="right"/>
+      <w:pPr>
+        <w:ind w:left="4320" w:hanging="180"/>
+      </w:pPr>
+    </w:lvl>
+    <w:lvl w:ilvl="6" w:tplc="4009000F" w:tentative="1">
+      <w:start w:val="1"/>
+      <w:numFmt w:val="decimal"/>
+      <w:lvlText w:val="%7."/>
+      <w:lvlJc w:val="left"/>
+      <w:pPr>
+        <w:ind w:left="5040" w:hanging="360"/>
+      </w:pPr>
+    </w:lvl>
+    <w:lvl w:ilvl="7" w:tplc="40090019" w:tentative="1">
+      <w:start w:val="1"/>
+      <w:numFmt w:val="lowerLetter"/>
+      <w:lvlText w:val="%8."/>
+      <w:lvlJc w:val="left"/>
+      <w:pPr>
+        <w:ind w:left="5760" w:hanging="360"/>
+      </w:pPr>
+    </w:lvl>
+    <w:lvl w:ilvl="8" w:tplc="4009001B" w:tentative="1">
+      <w:start w:val="1"/>
+      <w:numFmt w:val="lowerRoman"/>
+      <w:lvlText w:val="%9."/>
+      <w:lvlJc w:val="right"/>
+      <w:pPr>
+        <w:ind w:left="6480" w:hanging="180"/>
+      </w:pPr>
+    </w:lvl>
+  </w:abstractNum>
+  <w:abstractNum w:abstractNumId="1">
     <w:nsid w:val="111204BA"/>
     <w:multiLevelType w:val="hybridMultilevel"/>
     <w:tmpl w:val="B3205060"/>
@@ -8467,7 +11369,7 @@
       </w:pPr>
     </w:lvl>
   </w:abstractNum>
-  <w:abstractNum w:abstractNumId="1">
+  <w:abstractNum w:abstractNumId="2">
     <w:nsid w:val="13C10EAB"/>
     <w:multiLevelType w:val="hybridMultilevel"/>
     <w:tmpl w:val="DC58B5E0"/>
@@ -8580,7 +11482,7 @@
       </w:rPr>
     </w:lvl>
   </w:abstractNum>
-  <w:abstractNum w:abstractNumId="2">
+  <w:abstractNum w:abstractNumId="3">
     <w:nsid w:val="22BC3D38"/>
     <w:multiLevelType w:val="hybridMultilevel"/>
     <w:tmpl w:val="C1BE29BE"/>
@@ -8693,7 +11595,99 @@
       </w:rPr>
     </w:lvl>
   </w:abstractNum>
-  <w:abstractNum w:abstractNumId="3">
+  <w:abstractNum w:abstractNumId="4">
+    <w:nsid w:val="2B9A66C8"/>
+    <w:multiLevelType w:val="hybridMultilevel"/>
+    <w:tmpl w:val="B3205060"/>
+    <w:lvl w:ilvl="0" w:tplc="4009000F">
+      <w:start w:val="1"/>
+      <w:numFmt w:val="decimal"/>
+      <w:lvlText w:val="%1."/>
+      <w:lvlJc w:val="left"/>
+      <w:pPr>
+        <w:ind w:left="644" w:hanging="360"/>
+      </w:pPr>
+      <w:rPr>
+        <w:rFonts w:hint="default"/>
+      </w:rPr>
+    </w:lvl>
+    <w:lvl w:ilvl="1" w:tplc="40090019">
+      <w:start w:val="1"/>
+      <w:numFmt w:val="lowerLetter"/>
+      <w:lvlText w:val="%2."/>
+      <w:lvlJc w:val="left"/>
+      <w:pPr>
+        <w:ind w:left="1080" w:hanging="360"/>
+      </w:pPr>
+    </w:lvl>
+    <w:lvl w:ilvl="2" w:tplc="40090001">
+      <w:start w:val="1"/>
+      <w:numFmt w:val="bullet"/>
+      <w:lvlText w:val=""/>
+      <w:lvlJc w:val="left"/>
+      <w:pPr>
+        <w:ind w:left="1800" w:hanging="180"/>
+      </w:pPr>
+      <w:rPr>
+        <w:rFonts w:ascii="Symbol" w:hAnsi="Symbol" w:hint="default"/>
+      </w:rPr>
+    </w:lvl>
+    <w:lvl w:ilvl="3" w:tplc="4009000F" w:tentative="1">
+      <w:start w:val="1"/>
+      <w:numFmt w:val="decimal"/>
+      <w:lvlText w:val="%4."/>
+      <w:lvlJc w:val="left"/>
+      <w:pPr>
+        <w:ind w:left="2520" w:hanging="360"/>
+      </w:pPr>
+    </w:lvl>
+    <w:lvl w:ilvl="4" w:tplc="40090019" w:tentative="1">
+      <w:start w:val="1"/>
+      <w:numFmt w:val="lowerLetter"/>
+      <w:lvlText w:val="%5."/>
+      <w:lvlJc w:val="left"/>
+      <w:pPr>
+        <w:ind w:left="3240" w:hanging="360"/>
+      </w:pPr>
+    </w:lvl>
+    <w:lvl w:ilvl="5" w:tplc="4009001B" w:tentative="1">
+      <w:start w:val="1"/>
+      <w:numFmt w:val="lowerRoman"/>
+      <w:lvlText w:val="%6."/>
+      <w:lvlJc w:val="right"/>
+      <w:pPr>
+        <w:ind w:left="3960" w:hanging="180"/>
+      </w:pPr>
+    </w:lvl>
+    <w:lvl w:ilvl="6" w:tplc="4009000F" w:tentative="1">
+      <w:start w:val="1"/>
+      <w:numFmt w:val="decimal"/>
+      <w:lvlText w:val="%7."/>
+      <w:lvlJc w:val="left"/>
+      <w:pPr>
+        <w:ind w:left="4680" w:hanging="360"/>
+      </w:pPr>
+    </w:lvl>
+    <w:lvl w:ilvl="7" w:tplc="40090019" w:tentative="1">
+      <w:start w:val="1"/>
+      <w:numFmt w:val="lowerLetter"/>
+      <w:lvlText w:val="%8."/>
+      <w:lvlJc w:val="left"/>
+      <w:pPr>
+        <w:ind w:left="5400" w:hanging="360"/>
+      </w:pPr>
+    </w:lvl>
+    <w:lvl w:ilvl="8" w:tplc="4009001B" w:tentative="1">
+      <w:start w:val="1"/>
+      <w:numFmt w:val="lowerRoman"/>
+      <w:lvlText w:val="%9."/>
+      <w:lvlJc w:val="right"/>
+      <w:pPr>
+        <w:ind w:left="6120" w:hanging="180"/>
+      </w:pPr>
+    </w:lvl>
+  </w:abstractNum>
+  <w:abstractNum w:abstractNumId="5">
     <w:nsid w:val="2BCB4B8B"/>
     <w:multiLevelType w:val="hybridMultilevel"/>
     <w:tmpl w:val="708E5E82"/>
@@ -8782,7 +11776,7 @@
       </w:pPr>
     </w:lvl>
   </w:abstractNum>
-  <w:abstractNum w:abstractNumId="4">
+  <w:abstractNum w:abstractNumId="6">
     <w:nsid w:val="2FD541BB"/>
     <w:multiLevelType w:val="hybridMultilevel"/>
     <w:tmpl w:val="CC1ABA4E"/>
@@ -8895,22 +11889,111 @@
       </w:rPr>
     </w:lvl>
   </w:abstractNum>
-  <w:abstractNum w:abstractNumId="5">
-    <w:nsid w:val="399A06FD"/>
+  <w:abstractNum w:abstractNumId="7">
+    <w:nsid w:val="3720168A"/>
     <w:multiLevelType w:val="hybridMultilevel"/>
-    <w:tmpl w:val="B3205060"/>
+    <w:tmpl w:val="DCF8CA90"/>
     <w:lvl w:ilvl="0" w:tplc="4009000F">
       <w:start w:val="1"/>
       <w:numFmt w:val="decimal"/>
       <w:lvlText w:val="%1."/>
       <w:lvlJc w:val="left"/>
       <w:pPr>
-        <w:ind w:left="644" w:hanging="360"/>
+        <w:ind w:left="720" w:hanging="360"/>
       </w:pPr>
       <w:rPr>
         <w:rFonts w:hint="default"/>
       </w:rPr>
     </w:lvl>
+    <w:lvl w:ilvl="1" w:tplc="40090019" w:tentative="1">
+      <w:start w:val="1"/>
+      <w:numFmt w:val="lowerLetter"/>
+      <w:lvlText w:val="%2."/>
+      <w:lvlJc w:val="left"/>
+      <w:pPr>
+        <w:ind w:left="1440" w:hanging="360"/>
+      </w:pPr>
+    </w:lvl>
+    <w:lvl w:ilvl="2" w:tplc="4009001B" w:tentative="1">
+      <w:start w:val="1"/>
+      <w:numFmt w:val="lowerRoman"/>
+      <w:lvlText w:val="%3."/>
+      <w:lvlJc w:val="right"/>
+      <w:pPr>
+        <w:ind w:left="2160" w:hanging="180"/>
+      </w:pPr>
+    </w:lvl>
+    <w:lvl w:ilvl="3" w:tplc="4009000F" w:tentative="1">
+      <w:start w:val="1"/>
+      <w:numFmt w:val="decimal"/>
+      <w:lvlText w:val="%4."/>
+      <w:lvlJc w:val="left"/>
+      <w:pPr>
+        <w:ind w:left="2880" w:hanging="360"/>
+      </w:pPr>
+    </w:lvl>
+    <w:lvl w:ilvl="4" w:tplc="40090019" w:tentative="1">
+      <w:start w:val="1"/>
+      <w:numFmt w:val="lowerLetter"/>
+      <w:lvlText w:val="%5."/>
+      <w:lvlJc w:val="left"/>
+      <w:pPr>
+        <w:ind w:left="3600" w:hanging="360"/>
+      </w:pPr>
+    </w:lvl>
+    <w:lvl w:ilvl="5" w:tplc="4009001B" w:tentative="1">
+      <w:start w:val="1"/>
+      <w:numFmt w:val="lowerRoman"/>
+      <w:lvlText w:val="%6."/>
+      <w:lvlJc w:val="right"/>
+      <w:pPr>
+        <w:ind w:left="4320" w:hanging="180"/>
+      </w:pPr>
+    </w:lvl>
+    <w:lvl w:ilvl="6" w:tplc="4009000F" w:tentative="1">
+      <w:start w:val="1"/>
+      <w:numFmt w:val="decimal"/>
+      <w:lvlText w:val="%7."/>
+      <w:lvlJc w:val="left"/>
+      <w:pPr>
+        <w:ind w:left="5040" w:hanging="360"/>
+      </w:pPr>
+    </w:lvl>
+    <w:lvl w:ilvl="7" w:tplc="40090019" w:tentative="1">
+      <w:start w:val="1"/>
+      <w:numFmt w:val="lowerLetter"/>
+      <w:lvlText w:val="%8."/>
+      <w:lvlJc w:val="left"/>
+      <w:pPr>
+        <w:ind w:left="5760" w:hanging="360"/>
+      </w:pPr>
+    </w:lvl>
+    <w:lvl w:ilvl="8" w:tplc="4009001B" w:tentative="1">
+      <w:start w:val="1"/>
+      <w:numFmt w:val="lowerRoman"/>
+      <w:lvlText w:val="%9."/>
+      <w:lvlJc w:val="right"/>
+      <w:pPr>
+        <w:ind w:left="6480" w:hanging="180"/>
+      </w:pPr>
+    </w:lvl>
+  </w:abstractNum>
+  <w:abstractNum w:abstractNumId="8">
+    <w:nsid w:val="399A06FD"/>
+    <w:multiLevelType w:val="hybridMultilevel"/>
+    <w:tmpl w:val="D1AEA05A"/>
+    <w:lvl w:ilvl="0" w:tplc="4009000F">
+      <w:start w:val="1"/>
+      <w:numFmt w:val="decimal"/>
+      <w:lvlText w:val="%1."/>
+      <w:lvlJc w:val="left"/>
+      <w:pPr>
+        <w:ind w:left="644" w:hanging="360"/>
+      </w:pPr>
+      <w:rPr>
+        <w:rFonts w:hint="default"/>
+      </w:rPr>
+    </w:lvl>
     <w:lvl w:ilvl="1" w:tplc="40090019">
       <w:start w:val="1"/>
       <w:numFmt w:val="lowerLetter"/>
@@ -8987,7 +12070,7 @@
       </w:pPr>
     </w:lvl>
   </w:abstractNum>
-  <w:abstractNum w:abstractNumId="6">
+  <w:abstractNum w:abstractNumId="9">
     <w:nsid w:val="419D66CA"/>
     <w:multiLevelType w:val="hybridMultilevel"/>
     <w:tmpl w:val="5DDE9F62"/>
@@ -9100,7 +12183,96 @@
       </w:rPr>
     </w:lvl>
   </w:abstractNum>
-  <w:abstractNum w:abstractNumId="7">
+  <w:abstractNum w:abstractNumId="10">
+    <w:nsid w:val="44CA2A51"/>
+    <w:multiLevelType w:val="hybridMultilevel"/>
+    <w:tmpl w:val="243A167E"/>
+    <w:lvl w:ilvl="0" w:tplc="15801A86">
+      <w:start w:val="1"/>
+      <w:numFmt w:val="decimal"/>
+      <w:lvlText w:val="%1."/>
+      <w:lvlJc w:val="left"/>
+      <w:pPr>
+        <w:ind w:left="1080" w:hanging="360"/>
+      </w:pPr>
+      <w:rPr>
+        <w:rFonts w:hint="default"/>
+      </w:rPr>
+    </w:lvl>
+    <w:lvl w:ilvl="1" w:tplc="40090019">
+      <w:start w:val="1"/>
+      <w:numFmt w:val="lowerLetter"/>
+      <w:lvlText w:val="%2."/>
+      <w:lvlJc w:val="left"/>
+      <w:pPr>
+        <w:ind w:left="1800" w:hanging="360"/>
+      </w:pPr>
+    </w:lvl>
+    <w:lvl w:ilvl="2" w:tplc="4009001B">
+      <w:start w:val="1"/>
+      <w:numFmt w:val="lowerRoman"/>
+      <w:lvlText w:val="%3."/>
+      <w:lvlJc w:val="right"/>
+      <w:pPr>
+        <w:ind w:left="2520" w:hanging="180"/>
+      </w:pPr>
+    </w:lvl>
+    <w:lvl w:ilvl="3" w:tplc="4009000F">
+      <w:start w:val="1"/>
+      <w:numFmt w:val="decimal"/>
+      <w:lvlText w:val="%4."/>
+      <w:lvlJc w:val="left"/>
+      <w:pPr>
+        <w:ind w:left="3240" w:hanging="360"/>
+      </w:pPr>
+    </w:lvl>
+    <w:lvl w:ilvl="4" w:tplc="40090019">
+      <w:start w:val="1"/>
+      <w:numFmt w:val="lowerLetter"/>
+      <w:lvlText w:val="%5."/>
+      <w:lvlJc w:val="left"/>
+      <w:pPr>
+        <w:ind w:left="3960" w:hanging="360"/>
+      </w:pPr>
+    </w:lvl>
+    <w:lvl w:ilvl="5" w:tplc="4009001B" w:tentative="1">
+      <w:start w:val="1"/>
+      <w:numFmt w:val="lowerRoman"/>
+      <w:lvlText w:val="%6."/>
+      <w:lvlJc w:val="right"/>
+      <w:pPr>
+        <w:ind w:left="4680" w:hanging="180"/>
+      </w:pPr>
+    </w:lvl>
+    <w:lvl w:ilvl="6" w:tplc="4009000F" w:tentative="1">
+      <w:start w:val="1"/>
+      <w:numFmt w:val="decimal"/>
+      <w:lvlText w:val="%7."/>
+      <w:lvlJc w:val="left"/>
+      <w:pPr>
+        <w:ind w:left="5400" w:hanging="360"/>
+      </w:pPr>
+    </w:lvl>
+    <w:lvl w:ilvl="7" w:tplc="40090019" w:tentative="1">
+      <w:start w:val="1"/>
+      <w:numFmt w:val="lowerLetter"/>
+      <w:lvlText w:val="%8."/>
+      <w:lvlJc w:val="left"/>
+      <w:pPr>
+        <w:ind w:left="6120" w:hanging="360"/>
+      </w:pPr>
+    </w:lvl>
+    <w:lvl w:ilvl="8" w:tplc="4009001B" w:tentative="1">
+      <w:start w:val="1"/>
+      <w:numFmt w:val="lowerRoman"/>
+      <w:lvlText w:val="%9."/>
+      <w:lvlJc w:val="right"/>
+      <w:pPr>
+        <w:ind w:left="6840" w:hanging="180"/>
+      </w:pPr>
+    </w:lvl>
+  </w:abstractNum>
+  <w:abstractNum w:abstractNumId="11">
     <w:nsid w:val="4D477217"/>
     <w:multiLevelType w:val="hybridMultilevel"/>
     <w:tmpl w:val="67047B32"/>
@@ -9213,7 +12385,7 @@
       </w:rPr>
     </w:lvl>
   </w:abstractNum>
-  <w:abstractNum w:abstractNumId="8">
+  <w:abstractNum w:abstractNumId="12">
     <w:nsid w:val="53275054"/>
     <w:multiLevelType w:val="hybridMultilevel"/>
     <w:tmpl w:val="BFA46754"/>
@@ -9299,7 +12471,7 @@
       </w:pPr>
     </w:lvl>
   </w:abstractNum>
-  <w:abstractNum w:abstractNumId="9">
+  <w:abstractNum w:abstractNumId="13">
     <w:nsid w:val="588D723E"/>
     <w:multiLevelType w:val="hybridMultilevel"/>
     <w:tmpl w:val="E474FB3C"/>
@@ -9412,7 +12584,7 @@
       </w:rPr>
     </w:lvl>
   </w:abstractNum>
-  <w:abstractNum w:abstractNumId="10">
+  <w:abstractNum w:abstractNumId="14">
     <w:nsid w:val="59362C87"/>
     <w:multiLevelType w:val="hybridMultilevel"/>
     <w:tmpl w:val="C7E67A82"/>
@@ -9498,7 +12670,7 @@
       </w:pPr>
     </w:lvl>
   </w:abstractNum>
-  <w:abstractNum w:abstractNumId="11">
+  <w:abstractNum w:abstractNumId="15">
     <w:nsid w:val="5ACD38A8"/>
     <w:multiLevelType w:val="hybridMultilevel"/>
     <w:tmpl w:val="73E6CE6E"/>
@@ -9611,7 +12783,96 @@
       </w:rPr>
     </w:lvl>
   </w:abstractNum>
-  <w:abstractNum w:abstractNumId="12">
+  <w:abstractNum w:abstractNumId="16">
+    <w:nsid w:val="61CF1814"/>
+    <w:multiLevelType w:val="hybridMultilevel"/>
+    <w:tmpl w:val="88EAF4AE"/>
+    <w:lvl w:ilvl="0" w:tplc="4009000F">
+      <w:start w:val="1"/>
+      <w:numFmt w:val="decimal"/>
+      <w:lvlText w:val="%1."/>
+      <w:lvlJc w:val="left"/>
+      <w:pPr>
+        <w:ind w:left="720" w:hanging="360"/>
+      </w:pPr>
+      <w:rPr>
+        <w:rFonts w:hint="default"/>
+      </w:rPr>
+    </w:lvl>
+    <w:lvl w:ilvl="1" w:tplc="40090019">
+      <w:start w:val="1"/>
+      <w:numFmt w:val="lowerLetter"/>
+      <w:lvlText w:val="%2."/>
+      <w:lvlJc w:val="left"/>
+      <w:pPr>
+        <w:ind w:left="1440" w:hanging="360"/>
+      </w:pPr>
+    </w:lvl>
+    <w:lvl w:ilvl="2" w:tplc="4009001B" w:tentative="1">
+      <w:start w:val="1"/>
+      <w:numFmt w:val="lowerRoman"/>
+      <w:lvlText w:val="%3."/>
+      <w:lvlJc w:val="right"/>
+      <w:pPr>
+        <w:ind w:left="2160" w:hanging="180"/>
+      </w:pPr>
+    </w:lvl>
+    <w:lvl w:ilvl="3" w:tplc="4009000F" w:tentative="1">
+      <w:start w:val="1"/>
+      <w:numFmt w:val="decimal"/>
+      <w:lvlText w:val="%4."/>
+      <w:lvlJc w:val="left"/>
+      <w:pPr>
+        <w:ind w:left="2880" w:hanging="360"/>
+      </w:pPr>
+    </w:lvl>
+    <w:lvl w:ilvl="4" w:tplc="40090019" w:tentative="1">
+      <w:start w:val="1"/>
+      <w:numFmt w:val="lowerLetter"/>
+      <w:lvlText w:val="%5."/>
+      <w:lvlJc w:val="left"/>
+      <w:pPr>
+        <w:ind w:left="3600" w:hanging="360"/>
+      </w:pPr>
+    </w:lvl>
+    <w:lvl w:ilvl="5" w:tplc="4009001B" w:tentative="1">
+      <w:start w:val="1"/>
+      <w:numFmt w:val="lowerRoman"/>
+      <w:lvlText w:val="%6."/>
+      <w:lvlJc w:val="right"/>
+      <w:pPr>
+        <w:ind w:left="4320" w:hanging="180"/>
+      </w:pPr>
+    </w:lvl>
+    <w:lvl w:ilvl="6" w:tplc="4009000F" w:tentative="1">
+      <w:start w:val="1"/>
+      <w:numFmt w:val="decimal"/>
+      <w:lvlText w:val="%7."/>
+      <w:lvlJc w:val="left"/>
+      <w:pPr>
+        <w:ind w:left="5040" w:hanging="360"/>
+      </w:pPr>
+    </w:lvl>
+    <w:lvl w:ilvl="7" w:tplc="40090019" w:tentative="1">
+      <w:start w:val="1"/>
+      <w:numFmt w:val="lowerLetter"/>
+      <w:lvlText w:val="%8."/>
+      <w:lvlJc w:val="left"/>
+      <w:pPr>
+        <w:ind w:left="5760" w:hanging="360"/>
+      </w:pPr>
+    </w:lvl>
+    <w:lvl w:ilvl="8" w:tplc="4009001B" w:tentative="1">
+      <w:start w:val="1"/>
+      <w:numFmt w:val="lowerRoman"/>
+      <w:lvlText w:val="%9."/>
+      <w:lvlJc w:val="right"/>
+      <w:pPr>
+        <w:ind w:left="6480" w:hanging="180"/>
+      </w:pPr>
+    </w:lvl>
+  </w:abstractNum>
+  <w:abstractNum w:abstractNumId="17">
     <w:nsid w:val="6A1C0873"/>
     <w:multiLevelType w:val="hybridMultilevel"/>
     <w:tmpl w:val="8D00B6EC"/>
@@ -9724,7 +12985,7 @@
       </w:rPr>
     </w:lvl>
   </w:abstractNum>
-  <w:abstractNum w:abstractNumId="13">
+  <w:abstractNum w:abstractNumId="18">
     <w:nsid w:val="6B376CA1"/>
     <w:multiLevelType w:val="hybridMultilevel"/>
     <w:tmpl w:val="3A762818"/>
@@ -9837,7 +13098,7 @@
       </w:rPr>
     </w:lvl>
   </w:abstractNum>
-  <w:abstractNum w:abstractNumId="14">
+  <w:abstractNum w:abstractNumId="19">
     <w:nsid w:val="7BEA1A32"/>
     <w:multiLevelType w:val="hybridMultilevel"/>
     <w:tmpl w:val="5274C22C"/>
@@ -9951,49 +13212,64 @@
     </w:lvl>
   </w:abstractNum>
   <w:num w:numId="1">
+    <w:abstractNumId w:val="17"/>
+  </w:num>
+  <w:num w:numId="2">
+    <w:abstractNumId w:val="9"/>
+  </w:num>
+  <w:num w:numId="3">
     <w:abstractNumId w:val="12"/>
   </w:num>
-  <w:num w:numId="2">
+  <w:num w:numId="4">
+    <w:abstractNumId w:val="8"/>
+  </w:num>
+  <w:num w:numId="5">
+    <w:abstractNumId w:val="13"/>
+  </w:num>
+  <w:num w:numId="6">
+    <w:abstractNumId w:val="3"/>
+  </w:num>
+  <w:num w:numId="7">
     <w:abstractNumId w:val="6"/>
   </w:num>
-  <w:num w:numId="3">
-    <w:abstractNumId w:val="8"/>
+  <w:num w:numId="8">
+    <w:abstractNumId w:val="19"/>
   </w:num>
-  <w:num w:numId="4">
+  <w:num w:numId="9">
+    <w:abstractNumId w:val="15"/>
+  </w:num>
+  <w:num w:numId="10">
+    <w:abstractNumId w:val="11"/>
+  </w:num>
+  <w:num w:numId="11">
+    <w:abstractNumId w:val="1"/>
+  </w:num>
+  <w:num w:numId="12">
     <w:abstractNumId w:val="5"/>
   </w:num>
-  <w:num w:numId="5">
-    <w:abstractNumId w:val="9"/>
+  <w:num w:numId="13">
+    <w:abstractNumId w:val="14"/>
   </w:num>
-  <w:num w:numId="6">
+  <w:num w:numId="14">
     <w:abstractNumId w:val="2"/>
   </w:num>
-  <w:num w:numId="7">
+  <w:num w:numId="15">
+    <w:abstractNumId w:val="18"/>
+  </w:num>
+  <w:num w:numId="16">
     <w:abstractNumId w:val="4"/>
   </w:num>
-  <w:num w:numId="8">
-    <w:abstractNumId w:val="14"/>
+  <w:num w:numId="17">
+    <w:abstractNumId w:val="0"/>
   </w:num>
-  <w:num w:numId="9">
-    <w:abstractNumId w:val="11"/>
-  </w:num>
-  <w:num w:numId="10">
+  <w:num w:numId="18">
     <w:abstractNumId w:val="7"/>
   </w:num>
-  <w:num w:numId="11">
-    <w:abstractNumId w:val="0"/>
-  </w:num>
-  <w:num w:numId="12">
-    <w:abstractNumId w:val="3"/>
-  </w:num>
-  <w:num w:numId="13">
+  <w:num w:numId="19">
     <w:abstractNumId w:val="10"/>
   </w:num>
-  <w:num w:numId="14">
-    <w:abstractNumId w:val="1"/>
-  </w:num>
-  <w:num w:numId="15">
-    <w:abstractNumId w:val="13"/>
+  <w:num w:numId="20">
+    <w:abstractNumId w:val="16"/>
   </w:num>
 </w:numbering>
 </file>

</xml_diff>